<commit_message>
Prepping for SLS publication to EDI
Small update to the word metadata document. Will explore changing this to an R process later if there is interest from ES lead.
</commit_message>
<xml_diff>
--- a/docs/SLS_EDI_Metadata_02012022.docx
+++ b/docs/SLS_EDI_Metadata_02012022.docx
@@ -45,26 +45,34 @@
         <w:rPr>
           <w:rFonts w:ascii="Arial" w:hAnsi="Arial" w:cs="Arial"/>
         </w:rPr>
-        <w:t xml:space="preserve"> Estuary Smelt Larva Survey 2009</w:t>
-      </w:r>
-      <w:r>
-        <w:rPr>
-          <w:rFonts w:ascii="Arial" w:hAnsi="Arial" w:cs="Arial"/>
-        </w:rPr>
-        <w:t xml:space="preserve"> – </w:t>
-      </w:r>
-      <w:r>
-        <w:rPr>
-          <w:rFonts w:ascii="Arial" w:hAnsi="Arial" w:cs="Arial"/>
-        </w:rPr>
-        <w:t>202</w:t>
-      </w:r>
-      <w:r>
-        <w:rPr>
-          <w:rFonts w:ascii="Arial" w:hAnsi="Arial" w:cs="Arial"/>
-        </w:rPr>
-        <w:t>0</w:t>
-      </w:r>
+        <w:t xml:space="preserve"> Estuary Smelt Larva Survey</w:t>
+      </w:r>
+      <w:del w:id="0" w:author="Nguyen, Trinh@Wildlife" w:date="2022-03-24T17:08:00Z">
+        <w:r>
+          <w:rPr>
+            <w:rFonts w:ascii="Arial" w:hAnsi="Arial" w:cs="Arial"/>
+          </w:rPr>
+          <w:delText xml:space="preserve"> 2009</w:delText>
+        </w:r>
+        <w:r>
+          <w:rPr>
+            <w:rFonts w:ascii="Arial" w:hAnsi="Arial" w:cs="Arial"/>
+          </w:rPr>
+          <w:delText xml:space="preserve"> – </w:delText>
+        </w:r>
+        <w:r>
+          <w:rPr>
+            <w:rFonts w:ascii="Arial" w:hAnsi="Arial" w:cs="Arial"/>
+          </w:rPr>
+          <w:delText>202</w:delText>
+        </w:r>
+        <w:r>
+          <w:rPr>
+            <w:rFonts w:ascii="Arial" w:hAnsi="Arial" w:cs="Arial"/>
+          </w:rPr>
+          <w:delText>0</w:delText>
+        </w:r>
+      </w:del>
     </w:p>
     <w:p>
       <w:pPr>
@@ -228,43 +236,55 @@
           <w:rFonts w:ascii="Arial" w:hAnsi="Arial" w:cs="Arial"/>
           <w:bCs/>
         </w:rPr>
-        <w:t>urveys are conducted bi-</w:t>
-      </w:r>
-      <w:proofErr w:type="gramStart"/>
+        <w:t xml:space="preserve">urveys are conducted bi-weekly and sampling begins </w:t>
+      </w:r>
       <w:r>
         <w:rPr>
           <w:rFonts w:ascii="Arial" w:hAnsi="Arial" w:cs="Arial"/>
           <w:bCs/>
         </w:rPr>
-        <w:t>weekly</w:t>
-      </w:r>
-      <w:proofErr w:type="gramEnd"/>
+        <w:t xml:space="preserve">in December, </w:t>
+      </w:r>
       <w:r>
         <w:rPr>
           <w:rFonts w:ascii="Arial" w:hAnsi="Arial" w:cs="Arial"/>
           <w:bCs/>
         </w:rPr>
-        <w:t xml:space="preserve"> and sampling begins </w:t>
+        <w:t>and continues through March</w:t>
       </w:r>
       <w:r>
         <w:rPr>
           <w:rFonts w:ascii="Arial" w:hAnsi="Arial" w:cs="Arial"/>
           <w:bCs/>
         </w:rPr>
-        <w:t xml:space="preserve">in December, </w:t>
+        <w:t xml:space="preserve">. </w:t>
       </w:r>
       <w:r>
         <w:rPr>
           <w:rFonts w:ascii="Arial" w:hAnsi="Arial" w:cs="Arial"/>
           <w:bCs/>
         </w:rPr>
-        <w:t>and continues through March</w:t>
+        <w:t>The survey</w:t>
       </w:r>
       <w:r>
         <w:rPr>
           <w:rFonts w:ascii="Arial" w:hAnsi="Arial" w:cs="Arial"/>
           <w:bCs/>
         </w:rPr>
+        <w:t>s sample at fixed locations, stations,</w:t>
+      </w:r>
+      <w:r>
+        <w:rPr>
+          <w:rFonts w:ascii="Arial" w:hAnsi="Arial" w:cs="Arial"/>
+          <w:bCs/>
+        </w:rPr>
+        <w:t xml:space="preserve"> from Carquinez Strait through Suisun Bay and into the Sacramento-San Joaquin River Delta</w:t>
+      </w:r>
+      <w:r>
+        <w:rPr>
+          <w:rFonts w:ascii="Arial" w:hAnsi="Arial" w:cs="Arial"/>
+          <w:bCs/>
+        </w:rPr>
         <w:t xml:space="preserve">. </w:t>
       </w:r>
       <w:r>
@@ -272,37 +292,9 @@
           <w:rFonts w:ascii="Arial" w:hAnsi="Arial" w:cs="Arial"/>
           <w:bCs/>
         </w:rPr>
-        <w:t>The survey</w:t>
-      </w:r>
-      <w:r>
-        <w:rPr>
-          <w:rFonts w:ascii="Arial" w:hAnsi="Arial" w:cs="Arial"/>
-          <w:bCs/>
-        </w:rPr>
-        <w:t>s sample at fixed locations, stations,</w:t>
-      </w:r>
-      <w:r>
-        <w:rPr>
-          <w:rFonts w:ascii="Arial" w:hAnsi="Arial" w:cs="Arial"/>
-          <w:bCs/>
-        </w:rPr>
-        <w:t xml:space="preserve"> from Carquinez Strait through Suisun Bay and into the Sacramento-San Joaquin River Delta</w:t>
-      </w:r>
-      <w:r>
-        <w:rPr>
-          <w:rFonts w:ascii="Arial" w:hAnsi="Arial" w:cs="Arial"/>
-          <w:bCs/>
-        </w:rPr>
-        <w:t xml:space="preserve">. </w:t>
-      </w:r>
-      <w:r>
-        <w:rPr>
-          <w:rFonts w:ascii="Arial" w:hAnsi="Arial" w:cs="Arial"/>
-          <w:bCs/>
-        </w:rPr>
         <w:t xml:space="preserve">Napa River stations were added in </w:t>
       </w:r>
-      <w:del w:id="0" w:author="Nguyen, Trinh@Wildlife" w:date="2022-01-20T14:28:00Z">
+      <w:del w:id="1" w:author="Nguyen, Trinh@Wildlife" w:date="2022-01-20T14:28:00Z">
         <w:r>
           <w:rPr>
             <w:rFonts w:ascii="Arial" w:hAnsi="Arial" w:cs="Arial"/>
@@ -318,7 +310,7 @@
           <w:delText>.</w:delText>
         </w:r>
       </w:del>
-      <w:ins w:id="1" w:author="Nguyen, Trinh@Wildlife" w:date="2022-01-20T14:28:00Z">
+      <w:ins w:id="2" w:author="Nguyen, Trinh@Wildlife" w:date="2022-01-20T14:28:00Z">
         <w:r>
           <w:rPr>
             <w:rFonts w:ascii="Arial" w:hAnsi="Arial" w:cs="Arial"/>
@@ -327,7 +319,7 @@
           <w:t>water year (WY) 2014</w:t>
         </w:r>
       </w:ins>
-      <w:ins w:id="2" w:author="Nguyen, Trinh@Wildlife" w:date="2022-01-20T14:29:00Z">
+      <w:ins w:id="3" w:author="Nguyen, Trinh@Wildlife" w:date="2022-01-20T14:29:00Z">
         <w:r>
           <w:rPr>
             <w:rFonts w:ascii="Arial" w:hAnsi="Arial" w:cs="Arial"/>
@@ -336,7 +328,7 @@
           <w:t xml:space="preserve"> but were</w:t>
         </w:r>
       </w:ins>
-      <w:ins w:id="3" w:author="Nguyen, Trinh@Wildlife" w:date="2022-01-20T14:28:00Z">
+      <w:ins w:id="4" w:author="Nguyen, Trinh@Wildlife" w:date="2022-01-20T14:28:00Z">
         <w:r>
           <w:rPr>
             <w:rFonts w:ascii="Arial" w:hAnsi="Arial" w:cs="Arial"/>
@@ -345,7 +337,7 @@
           <w:t xml:space="preserve"> removed </w:t>
         </w:r>
       </w:ins>
-      <w:ins w:id="4" w:author="Nguyen, Trinh@Wildlife" w:date="2022-01-20T14:29:00Z">
+      <w:ins w:id="5" w:author="Nguyen, Trinh@Wildlife" w:date="2022-01-20T14:29:00Z">
         <w:r>
           <w:rPr>
             <w:rFonts w:ascii="Arial" w:hAnsi="Arial" w:cs="Arial"/>
@@ -354,7 +346,7 @@
           <w:t xml:space="preserve">in </w:t>
         </w:r>
       </w:ins>
-      <w:ins w:id="5" w:author="Nguyen, Trinh@Wildlife" w:date="2022-01-20T14:28:00Z">
+      <w:ins w:id="6" w:author="Nguyen, Trinh@Wildlife" w:date="2022-01-20T14:28:00Z">
         <w:r>
           <w:rPr>
             <w:rFonts w:ascii="Arial" w:hAnsi="Arial" w:cs="Arial"/>
@@ -363,7 +355,7 @@
           <w:t>WY 2019</w:t>
         </w:r>
       </w:ins>
-      <w:ins w:id="6" w:author="Nguyen, Trinh@Wildlife" w:date="2022-01-20T14:29:00Z">
+      <w:ins w:id="7" w:author="Nguyen, Trinh@Wildlife" w:date="2022-01-20T14:29:00Z">
         <w:r>
           <w:rPr>
             <w:rFonts w:ascii="Arial" w:hAnsi="Arial" w:cs="Arial"/>
@@ -372,7 +364,7 @@
           <w:t>.</w:t>
         </w:r>
       </w:ins>
-      <w:del w:id="7" w:author="Nguyen, Trinh@Wildlife" w:date="2022-01-20T14:28:00Z">
+      <w:del w:id="8" w:author="Nguyen, Trinh@Wildlife" w:date="2022-01-20T14:28:00Z">
         <w:r>
           <w:rPr>
             <w:rFonts w:ascii="Arial" w:hAnsi="Arial" w:cs="Arial"/>
@@ -444,7 +436,7 @@
         </w:rPr>
         <w:t>Several types of data are collected at each station</w:t>
       </w:r>
-      <w:del w:id="8" w:author="Nguyen, Trinh@Wildlife" w:date="2022-01-20T14:30:00Z">
+      <w:del w:id="9" w:author="Nguyen, Trinh@Wildlife" w:date="2022-01-20T14:30:00Z">
         <w:r>
           <w:rPr>
             <w:rFonts w:ascii="Arial" w:hAnsi="Arial" w:cs="Arial"/>
@@ -472,23 +464,7 @@
           <w:rFonts w:ascii="Arial" w:hAnsi="Arial" w:cs="Arial"/>
           <w:bCs/>
         </w:rPr>
-        <w:t xml:space="preserve"> the volume of water sampled by the net, surface water temperature, </w:t>
-      </w:r>
-      <w:proofErr w:type="gramStart"/>
-      <w:r>
-        <w:rPr>
-          <w:rFonts w:ascii="Arial" w:hAnsi="Arial" w:cs="Arial"/>
-          <w:bCs/>
-        </w:rPr>
-        <w:t>surface</w:t>
-      </w:r>
-      <w:proofErr w:type="gramEnd"/>
-      <w:r>
-        <w:rPr>
-          <w:rFonts w:ascii="Arial" w:hAnsi="Arial" w:cs="Arial"/>
-          <w:bCs/>
-        </w:rPr>
-        <w:t xml:space="preserve"> and bottom specific conductance (EC normalized at 25˚C), Secchi disk depth, tow duration, tidal condition, and surface water turbidity.</w:t>
+        <w:t xml:space="preserve"> the volume of water sampled by the net, surface water temperature, surface and bottom specific conductance (EC normalized at 25˚C), Secchi disk depth, tow duration, tidal condition, and surface water turbidity.</w:t>
       </w:r>
     </w:p>
     <w:p>
@@ -7747,7 +7723,7 @@
         </w:rPr>
         <w:t xml:space="preserve">The Data User should realize that the base table datasets are made available “as is,” and that </w:t>
       </w:r>
-      <w:ins w:id="9" w:author="Nguyen, Trinh@Wildlife" w:date="2022-01-20T14:32:00Z">
+      <w:ins w:id="10" w:author="Nguyen, Trinh@Wildlife" w:date="2022-01-20T14:32:00Z">
         <w:r>
           <w:rPr>
             <w:rFonts w:ascii="Arial" w:hAnsi="Arial" w:cs="Arial"/>
@@ -7765,21 +7741,7 @@
         <w:rPr>
           <w:rFonts w:ascii="Arial" w:hAnsi="Arial" w:cs="Arial"/>
         </w:rPr>
-        <w:t xml:space="preserve">The Data User should be aware, however, that data are updated </w:t>
-      </w:r>
-      <w:proofErr w:type="gramStart"/>
-      <w:r>
-        <w:rPr>
-          <w:rFonts w:ascii="Arial" w:hAnsi="Arial" w:cs="Arial"/>
-        </w:rPr>
-        <w:t>periodically</w:t>
-      </w:r>
-      <w:proofErr w:type="gramEnd"/>
-      <w:r>
-        <w:rPr>
-          <w:rFonts w:ascii="Arial" w:hAnsi="Arial" w:cs="Arial"/>
-        </w:rPr>
-        <w:t xml:space="preserve"> and it is the responsibility of the Data User to check for new versions of the data. The data authors and the repository where these data were obtained shall not be liable for damages resulting from any use or misinterpretation of the data. Thank you.</w:t>
+        <w:t>The Data User should be aware, however, that data are updated periodically and it is the responsibility of the Data User to check for new versions of the data. The data authors and the repository where these data were obtained shall not be liable for damages resulting from any use or misinterpretation of the data. Thank you.</w:t>
       </w:r>
     </w:p>
     <w:p>
@@ -7936,7 +7898,7 @@
         </w:rPr>
         <w:t>, SLS</w:t>
       </w:r>
-      <w:ins w:id="10" w:author="Nguyen, Trinh@Wildlife" w:date="2022-01-20T12:43:00Z">
+      <w:ins w:id="11" w:author="Nguyen, Trinh@Wildlife" w:date="2022-01-20T12:43:00Z">
         <w:r>
           <w:rPr>
             <w:rFonts w:ascii="Arial" w:hAnsi="Arial" w:cs="Arial"/>
@@ -8087,21 +8049,7 @@
           <w:rFonts w:ascii="Arial" w:hAnsi="Arial" w:cs="Arial"/>
         </w:rPr>
         <w:lastRenderedPageBreak/>
-        <w:t xml:space="preserve">Delta to West Canal; Sacramento River to Rio Vista; Cache Slough from Rio Vista to Shag </w:t>
-      </w:r>
-      <w:proofErr w:type="gramStart"/>
-      <w:r>
-        <w:rPr>
-          <w:rFonts w:ascii="Arial" w:hAnsi="Arial" w:cs="Arial"/>
-        </w:rPr>
-        <w:t>Slough ;</w:t>
-      </w:r>
-      <w:proofErr w:type="gramEnd"/>
-      <w:r>
-        <w:rPr>
-          <w:rFonts w:ascii="Arial" w:hAnsi="Arial" w:cs="Arial"/>
-        </w:rPr>
-        <w:t xml:space="preserve"> 1 station at the mouth of the Sacramento Deep-water Ship Channel.</w:t>
+        <w:t>Delta to West Canal; Sacramento River to Rio Vista; Cache Slough from Rio Vista to Shag Slough ; 1 station at the mouth of the Sacramento Deep-water Ship Channel.</w:t>
       </w:r>
     </w:p>
     <w:p>
@@ -8487,7 +8435,7 @@
         </w:rPr>
         <w:t>A single</w:t>
       </w:r>
-      <w:ins w:id="11" w:author="Nguyen, Trinh@Wildlife" w:date="2022-01-20T12:01:00Z">
+      <w:ins w:id="12" w:author="Nguyen, Trinh@Wildlife" w:date="2022-01-20T12:01:00Z">
         <w:r>
           <w:rPr>
             <w:rFonts w:ascii="Arial" w:hAnsi="Arial" w:cs="Arial"/>
@@ -8495,7 +8443,7 @@
           <w:t xml:space="preserve"> 10 minutes </w:t>
         </w:r>
       </w:ins>
-      <w:ins w:id="12" w:author="Nguyen, Trinh@Wildlife" w:date="2022-01-20T12:46:00Z">
+      <w:ins w:id="13" w:author="Nguyen, Trinh@Wildlife" w:date="2022-01-20T12:46:00Z">
         <w:r>
           <w:rPr>
             <w:rFonts w:ascii="Arial" w:hAnsi="Arial" w:cs="Arial"/>
@@ -8503,7 +8451,7 @@
           <w:t>stepped-</w:t>
         </w:r>
       </w:ins>
-      <w:ins w:id="13" w:author="Nguyen, Trinh@Wildlife" w:date="2022-01-20T12:01:00Z">
+      <w:ins w:id="14" w:author="Nguyen, Trinh@Wildlife" w:date="2022-01-20T12:01:00Z">
         <w:r>
           <w:rPr>
             <w:rFonts w:ascii="Arial" w:hAnsi="Arial" w:cs="Arial"/>
@@ -8535,7 +8483,7 @@
         </w:rPr>
         <w:t xml:space="preserve">Environmental conditions data, including tide, </w:t>
       </w:r>
-      <w:ins w:id="14" w:author="Nguyen, Trinh@Wildlife" w:date="2022-01-20T11:48:00Z">
+      <w:ins w:id="15" w:author="Nguyen, Trinh@Wildlife" w:date="2022-01-20T11:48:00Z">
         <w:r>
           <w:rPr>
             <w:rFonts w:ascii="Arial" w:hAnsi="Arial" w:cs="Arial"/>
@@ -8549,7 +8497,7 @@
         </w:rPr>
         <w:t xml:space="preserve">turbidity, surface and bottom conductivity, </w:t>
       </w:r>
-      <w:ins w:id="15" w:author="Nguyen, Trinh@Wildlife" w:date="2022-01-20T11:48:00Z">
+      <w:ins w:id="16" w:author="Nguyen, Trinh@Wildlife" w:date="2022-01-20T11:48:00Z">
         <w:r>
           <w:rPr>
             <w:rFonts w:ascii="Arial" w:hAnsi="Arial" w:cs="Arial"/>
@@ -8575,7 +8523,7 @@
         </w:rPr>
         <w:t>cchi depth</w:t>
       </w:r>
-      <w:del w:id="16" w:author="Nguyen, Trinh@Wildlife" w:date="2022-01-20T14:34:00Z">
+      <w:del w:id="17" w:author="Nguyen, Trinh@Wildlife" w:date="2022-01-20T14:34:00Z">
         <w:r>
           <w:rPr>
             <w:rFonts w:ascii="Arial" w:hAnsi="Arial" w:cs="Arial"/>
@@ -8589,8 +8537,8 @@
         </w:rPr>
         <w:t xml:space="preserve"> are collected at each station at the time of sampling. </w:t>
       </w:r>
-      <w:moveToRangeStart w:id="17" w:author="Nguyen, Trinh@Wildlife" w:date="2022-01-20T14:37:00Z" w:name="move93581867"/>
-      <w:moveTo w:id="18" w:author="Nguyen, Trinh@Wildlife" w:date="2022-01-20T14:37:00Z">
+      <w:moveToRangeStart w:id="18" w:author="Nguyen, Trinh@Wildlife" w:date="2022-01-20T14:37:00Z" w:name="move93581867"/>
+      <w:moveTo w:id="19" w:author="Nguyen, Trinh@Wildlife" w:date="2022-01-20T14:37:00Z">
         <w:r>
           <w:rPr>
             <w:rFonts w:ascii="Arial" w:hAnsi="Arial" w:cs="Arial"/>
@@ -8598,7 +8546,7 @@
           <w:t xml:space="preserve">A General Oceanics </w:t>
         </w:r>
       </w:moveTo>
-      <w:ins w:id="19" w:author="Nguyen, Trinh@Wildlife" w:date="2022-01-27T12:21:00Z">
+      <w:ins w:id="20" w:author="Nguyen, Trinh@Wildlife" w:date="2022-01-27T12:21:00Z">
         <w:r>
           <w:rPr>
             <w:rFonts w:ascii="Arial" w:hAnsi="Arial" w:cs="Arial"/>
@@ -8606,7 +8554,7 @@
           <w:t xml:space="preserve">(GO) </w:t>
         </w:r>
       </w:ins>
-      <w:moveTo w:id="20" w:author="Nguyen, Trinh@Wildlife" w:date="2022-01-20T14:37:00Z">
+      <w:moveTo w:id="21" w:author="Nguyen, Trinh@Wildlife" w:date="2022-01-20T14:37:00Z">
         <w:r>
           <w:rPr>
             <w:rFonts w:ascii="Arial" w:hAnsi="Arial" w:cs="Arial"/>
@@ -8620,7 +8568,7 @@
           <w:t xml:space="preserve"> </w:t>
         </w:r>
       </w:moveTo>
-      <w:moveToRangeEnd w:id="17"/>
+      <w:moveToRangeEnd w:id="18"/>
       <w:r>
         <w:rPr>
           <w:rFonts w:ascii="Arial" w:hAnsi="Arial" w:cs="Arial"/>
@@ -8633,7 +8581,7 @@
         </w:rPr>
         <w:t>shed into a cod-end jar</w:t>
       </w:r>
-      <w:ins w:id="21" w:author="Nguyen, Trinh@Wildlife" w:date="2022-01-20T14:34:00Z">
+      <w:ins w:id="22" w:author="Nguyen, Trinh@Wildlife" w:date="2022-01-20T14:34:00Z">
         <w:r>
           <w:rPr>
             <w:rFonts w:ascii="Arial" w:hAnsi="Arial" w:cs="Arial"/>
@@ -8641,7 +8589,7 @@
           <w:t xml:space="preserve"> attached at the end of the net.</w:t>
         </w:r>
       </w:ins>
-      <w:del w:id="22" w:author="Nguyen, Trinh@Wildlife" w:date="2022-01-20T11:50:00Z">
+      <w:del w:id="23" w:author="Nguyen, Trinh@Wildlife" w:date="2022-01-20T11:50:00Z">
         <w:r>
           <w:rPr>
             <w:rFonts w:ascii="Arial" w:hAnsi="Arial" w:cs="Arial"/>
@@ -8661,7 +8609,7 @@
           <w:delText>,</w:delText>
         </w:r>
       </w:del>
-      <w:ins w:id="23" w:author="Nguyen, Trinh@Wildlife" w:date="2022-01-20T11:50:00Z">
+      <w:ins w:id="24" w:author="Nguyen, Trinh@Wildlife" w:date="2022-01-20T11:50:00Z">
         <w:r>
           <w:rPr>
             <w:rFonts w:ascii="Arial" w:hAnsi="Arial" w:cs="Arial"/>
@@ -8669,7 +8617,7 @@
           <w:t xml:space="preserve">. </w:t>
         </w:r>
       </w:ins>
-      <w:ins w:id="24" w:author="Nguyen, Trinh@Wildlife" w:date="2022-01-20T11:51:00Z">
+      <w:ins w:id="25" w:author="Nguyen, Trinh@Wildlife" w:date="2022-01-20T11:51:00Z">
         <w:r>
           <w:rPr>
             <w:rFonts w:ascii="Arial" w:hAnsi="Arial" w:cs="Arial"/>
@@ -8677,7 +8625,7 @@
           <w:t xml:space="preserve">Large debris and adult fish (≥ 50 mm) are removed if positively identified. If salmonids are caught, </w:t>
         </w:r>
       </w:ins>
-      <w:ins w:id="25" w:author="Nguyen, Trinh@Wildlife" w:date="2022-01-20T11:52:00Z">
+      <w:ins w:id="26" w:author="Nguyen, Trinh@Wildlife" w:date="2022-01-20T11:52:00Z">
         <w:r>
           <w:rPr>
             <w:rFonts w:ascii="Arial" w:hAnsi="Arial" w:cs="Arial"/>
@@ -8685,7 +8633,7 @@
           <w:t>lengths</w:t>
         </w:r>
       </w:ins>
-      <w:ins w:id="26" w:author="Nguyen, Trinh@Wildlife" w:date="2022-01-20T11:53:00Z">
+      <w:ins w:id="27" w:author="Nguyen, Trinh@Wildlife" w:date="2022-01-20T11:53:00Z">
         <w:r>
           <w:rPr>
             <w:rFonts w:ascii="Arial" w:hAnsi="Arial" w:cs="Arial"/>
@@ -8693,7 +8641,7 @@
           <w:t xml:space="preserve"> </w:t>
         </w:r>
       </w:ins>
-      <w:ins w:id="27" w:author="Nguyen, Trinh@Wildlife" w:date="2022-01-20T11:52:00Z">
+      <w:ins w:id="28" w:author="Nguyen, Trinh@Wildlife" w:date="2022-01-20T11:52:00Z">
         <w:r>
           <w:rPr>
             <w:rFonts w:ascii="Arial" w:hAnsi="Arial" w:cs="Arial"/>
@@ -8701,7 +8649,7 @@
           <w:t>and presence adipose fin are immediately measured</w:t>
         </w:r>
       </w:ins>
-      <w:ins w:id="28" w:author="Nguyen, Trinh@Wildlife" w:date="2022-02-01T08:58:00Z">
+      <w:ins w:id="29" w:author="Nguyen, Trinh@Wildlife" w:date="2022-02-01T08:58:00Z">
         <w:r>
           <w:rPr>
             <w:rFonts w:ascii="Arial" w:hAnsi="Arial" w:cs="Arial"/>
@@ -8709,7 +8657,7 @@
           <w:t>,</w:t>
         </w:r>
       </w:ins>
-      <w:ins w:id="29" w:author="Nguyen, Trinh@Wildlife" w:date="2022-01-20T11:52:00Z">
+      <w:ins w:id="30" w:author="Nguyen, Trinh@Wildlife" w:date="2022-01-20T11:52:00Z">
         <w:r>
           <w:rPr>
             <w:rFonts w:ascii="Arial" w:hAnsi="Arial" w:cs="Arial"/>
@@ -8723,7 +8671,7 @@
         </w:rPr>
         <w:t xml:space="preserve"> </w:t>
       </w:r>
-      <w:del w:id="30" w:author="Nguyen, Trinh@Wildlife" w:date="2022-01-20T11:53:00Z">
+      <w:del w:id="31" w:author="Nguyen, Trinh@Wildlife" w:date="2022-01-20T11:53:00Z">
         <w:r>
           <w:rPr>
             <w:rFonts w:ascii="Arial" w:hAnsi="Arial" w:cs="Arial"/>
@@ -8731,7 +8679,7 @@
           <w:delText xml:space="preserve">and </w:delText>
         </w:r>
       </w:del>
-      <w:ins w:id="31" w:author="Nguyen, Trinh@Wildlife" w:date="2022-01-20T11:53:00Z">
+      <w:ins w:id="32" w:author="Nguyen, Trinh@Wildlife" w:date="2022-01-20T11:53:00Z">
         <w:r>
           <w:rPr>
             <w:rFonts w:ascii="Arial" w:hAnsi="Arial" w:cs="Arial"/>
@@ -8739,7 +8687,7 @@
           <w:t>The remaining</w:t>
         </w:r>
       </w:ins>
-      <w:del w:id="32" w:author="Nguyen, Trinh@Wildlife" w:date="2022-01-20T11:53:00Z">
+      <w:del w:id="33" w:author="Nguyen, Trinh@Wildlife" w:date="2022-01-20T11:53:00Z">
         <w:r>
           <w:rPr>
             <w:rFonts w:ascii="Arial" w:hAnsi="Arial" w:cs="Arial"/>
@@ -8753,7 +8701,7 @@
         </w:rPr>
         <w:t xml:space="preserve"> contents </w:t>
       </w:r>
-      <w:ins w:id="33" w:author="Nguyen, Trinh@Wildlife" w:date="2022-01-20T11:54:00Z">
+      <w:ins w:id="34" w:author="Nguyen, Trinh@Wildlife" w:date="2022-01-20T11:54:00Z">
         <w:r>
           <w:rPr>
             <w:rFonts w:ascii="Arial" w:hAnsi="Arial" w:cs="Arial"/>
@@ -8761,7 +8709,7 @@
           <w:t xml:space="preserve">in the jar </w:t>
         </w:r>
       </w:ins>
-      <w:ins w:id="34" w:author="Nguyen, Trinh@Wildlife" w:date="2022-01-27T12:17:00Z">
+      <w:ins w:id="35" w:author="Nguyen, Trinh@Wildlife" w:date="2022-01-27T12:17:00Z">
         <w:r>
           <w:rPr>
             <w:rFonts w:ascii="Arial" w:hAnsi="Arial" w:cs="Arial"/>
@@ -8769,7 +8717,7 @@
           <w:t>are</w:t>
         </w:r>
       </w:ins>
-      <w:ins w:id="35" w:author="Nguyen, Trinh@Wildlife" w:date="2022-01-20T11:54:00Z">
+      <w:ins w:id="36" w:author="Nguyen, Trinh@Wildlife" w:date="2022-01-20T11:54:00Z">
         <w:r>
           <w:rPr>
             <w:rFonts w:ascii="Arial" w:hAnsi="Arial" w:cs="Arial"/>
@@ -8783,8 +8731,8 @@
         </w:rPr>
         <w:t xml:space="preserve">preserved in 10% formalin for identification in the lab. </w:t>
       </w:r>
-      <w:moveFromRangeStart w:id="36" w:author="Nguyen, Trinh@Wildlife" w:date="2022-01-20T14:37:00Z" w:name="move93581867"/>
-      <w:moveFrom w:id="37" w:author="Nguyen, Trinh@Wildlife" w:date="2022-01-20T14:37:00Z">
+      <w:moveFromRangeStart w:id="37" w:author="Nguyen, Trinh@Wildlife" w:date="2022-01-20T14:37:00Z" w:name="move93581867"/>
+      <w:moveFrom w:id="38" w:author="Nguyen, Trinh@Wildlife" w:date="2022-01-20T14:37:00Z">
         <w:r>
           <w:rPr>
             <w:rFonts w:ascii="Arial" w:hAnsi="Arial" w:cs="Arial"/>
@@ -8798,7 +8746,7 @@
           <w:t xml:space="preserve"> </w:t>
         </w:r>
       </w:moveFrom>
-      <w:moveFromRangeEnd w:id="36"/>
+      <w:moveFromRangeEnd w:id="37"/>
       <w:r>
         <w:rPr>
           <w:rFonts w:ascii="Arial" w:hAnsi="Arial" w:cs="Arial"/>
@@ -8815,21 +8763,7 @@
         <w:rPr>
           <w:rFonts w:ascii="Arial" w:hAnsi="Arial" w:cs="Arial"/>
         </w:rPr>
-        <w:t xml:space="preserve">he complete contents are </w:t>
-      </w:r>
-      <w:proofErr w:type="gramStart"/>
-      <w:r>
-        <w:rPr>
-          <w:rFonts w:ascii="Arial" w:hAnsi="Arial" w:cs="Arial"/>
-        </w:rPr>
-        <w:t>sorted</w:t>
-      </w:r>
-      <w:proofErr w:type="gramEnd"/>
-      <w:r>
-        <w:rPr>
-          <w:rFonts w:ascii="Arial" w:hAnsi="Arial" w:cs="Arial"/>
-        </w:rPr>
-        <w:t xml:space="preserve"> and any larval fish present are identified and counted.  All fish are identified to species or lowest possible taxon. The first 50 fish </w:t>
+        <w:t xml:space="preserve">he complete contents are sorted and any larval fish present are identified and counted.  All fish are identified to species or lowest possible taxon. The first 50 fish </w:t>
       </w:r>
       <w:r>
         <w:rPr>
@@ -8849,7 +8783,7 @@
         </w:rPr>
         <w:t>o the nearest millimeter</w:t>
       </w:r>
-      <w:ins w:id="38" w:author="Nguyen, Trinh@Wildlife" w:date="2022-01-20T14:38:00Z">
+      <w:ins w:id="39" w:author="Nguyen, Trinh@Wildlife" w:date="2022-01-20T14:38:00Z">
         <w:r>
           <w:rPr>
             <w:rFonts w:ascii="Arial" w:hAnsi="Arial" w:cs="Arial"/>
@@ -8869,7 +8803,7 @@
         </w:rPr>
         <w:t xml:space="preserve">.  </w:t>
       </w:r>
-      <w:commentRangeStart w:id="39"/>
+      <w:commentRangeStart w:id="40"/>
       <w:r>
         <w:rPr>
           <w:rFonts w:ascii="Arial" w:hAnsi="Arial" w:cs="Arial"/>
@@ -8882,7 +8816,7 @@
         </w:rPr>
         <w:t xml:space="preserve">ongfin </w:t>
       </w:r>
-      <w:del w:id="40" w:author="Nguyen, Trinh@Wildlife" w:date="2022-01-20T10:51:00Z">
+      <w:del w:id="41" w:author="Nguyen, Trinh@Wildlife" w:date="2022-01-20T10:51:00Z">
         <w:r>
           <w:rPr>
             <w:rFonts w:ascii="Arial" w:hAnsi="Arial" w:cs="Arial"/>
@@ -8890,7 +8824,7 @@
           <w:delText>smelt</w:delText>
         </w:r>
       </w:del>
-      <w:ins w:id="41" w:author="Nguyen, Trinh@Wildlife" w:date="2022-01-20T10:51:00Z">
+      <w:ins w:id="42" w:author="Nguyen, Trinh@Wildlife" w:date="2022-01-20T10:51:00Z">
         <w:r>
           <w:rPr>
             <w:rFonts w:ascii="Arial" w:hAnsi="Arial" w:cs="Arial"/>
@@ -8916,14 +8850,14 @@
         </w:rPr>
         <w:t xml:space="preserve"> are measured regardless of catch size.</w:t>
       </w:r>
-      <w:commentRangeEnd w:id="39"/>
+      <w:commentRangeEnd w:id="40"/>
       <w:r>
         <w:rPr>
           <w:rStyle w:val="CommentReference"/>
         </w:rPr>
-        <w:commentReference w:id="39"/>
-      </w:r>
-      <w:ins w:id="42" w:author="Nguyen, Trinh@Wildlife" w:date="2022-02-01T10:43:00Z">
+        <w:commentReference w:id="40"/>
+      </w:r>
+      <w:ins w:id="43" w:author="Nguyen, Trinh@Wildlife" w:date="2022-02-01T10:43:00Z">
         <w:r>
           <w:rPr>
             <w:rFonts w:ascii="Arial" w:hAnsi="Arial" w:cs="Arial"/>
@@ -8931,12 +8865,12 @@
           <w:t xml:space="preserve"> </w:t>
         </w:r>
       </w:ins>
-      <w:ins w:id="43" w:author="Nguyen, Trinh@Wildlife" w:date="2022-02-01T10:52:00Z">
+      <w:ins w:id="44" w:author="Nguyen, Trinh@Wildlife" w:date="2022-02-01T10:52:00Z">
         <w:r>
           <w:rPr>
             <w:rFonts w:ascii="Arial" w:hAnsi="Arial" w:cs="Arial"/>
             <w:highlight w:val="yellow"/>
-            <w:rPrChange w:id="44" w:author="Nguyen, Trinh@Wildlife" w:date="2022-02-01T10:59:00Z">
+            <w:rPrChange w:id="45" w:author="Nguyen, Trinh@Wildlife" w:date="2022-02-01T10:59:00Z">
               <w:rPr>
                 <w:rFonts w:ascii="Arial" w:hAnsi="Arial" w:cs="Arial"/>
               </w:rPr>
@@ -8945,19 +8879,7 @@
           <w:t>Only non-zero catch of species caught are recorded</w:t>
         </w:r>
       </w:ins>
-      <w:ins w:id="45" w:author="Nguyen, Trinh@Wildlife" w:date="2022-02-01T10:53:00Z">
-        <w:r>
-          <w:rPr>
-            <w:rFonts w:ascii="Arial" w:hAnsi="Arial" w:cs="Arial"/>
-            <w:highlight w:val="yellow"/>
-            <w:rPrChange w:id="46" w:author="Nguyen, Trinh@Wildlife" w:date="2022-02-01T10:59:00Z">
-              <w:rPr>
-                <w:rFonts w:ascii="Arial" w:hAnsi="Arial" w:cs="Arial"/>
-              </w:rPr>
-            </w:rPrChange>
-          </w:rPr>
-          <w:t>.</w:t>
-        </w:r>
+      <w:ins w:id="46" w:author="Nguyen, Trinh@Wildlife" w:date="2022-02-01T10:53:00Z">
         <w:r>
           <w:rPr>
             <w:rFonts w:ascii="Arial" w:hAnsi="Arial" w:cs="Arial"/>
@@ -8968,127 +8890,139 @@
               </w:rPr>
             </w:rPrChange>
           </w:rPr>
-          <w:t xml:space="preserve"> Since the inception of the survey, there has not been</w:t>
-        </w:r>
-      </w:ins>
-      <w:ins w:id="48" w:author="Nguyen, Trinh@Wildlife" w:date="2022-02-01T10:54:00Z">
+          <w:t>.</w:t>
+        </w:r>
         <w:r>
           <w:rPr>
             <w:rFonts w:ascii="Arial" w:hAnsi="Arial" w:cs="Arial"/>
             <w:highlight w:val="yellow"/>
-            <w:rPrChange w:id="49" w:author="Nguyen, Trinh@Wildlife" w:date="2022-02-01T10:59:00Z">
+            <w:rPrChange w:id="48" w:author="Nguyen, Trinh@Wildlife" w:date="2022-02-01T10:59:00Z">
               <w:rPr>
                 <w:rFonts w:ascii="Arial" w:hAnsi="Arial" w:cs="Arial"/>
               </w:rPr>
             </w:rPrChange>
           </w:rPr>
-          <w:t xml:space="preserve"> </w:t>
+          <w:t xml:space="preserve"> Since the inception of the survey, there has not been</w:t>
         </w:r>
       </w:ins>
-      <w:ins w:id="50" w:author="Nguyen, Trinh@Wildlife" w:date="2022-02-01T10:53:00Z">
+      <w:ins w:id="49" w:author="Nguyen, Trinh@Wildlife" w:date="2022-02-01T10:54:00Z">
         <w:r>
           <w:rPr>
             <w:rFonts w:ascii="Arial" w:hAnsi="Arial" w:cs="Arial"/>
             <w:highlight w:val="yellow"/>
-            <w:rPrChange w:id="51" w:author="Nguyen, Trinh@Wildlife" w:date="2022-02-01T10:59:00Z">
+            <w:rPrChange w:id="50" w:author="Nguyen, Trinh@Wildlife" w:date="2022-02-01T10:59:00Z">
               <w:rPr>
                 <w:rFonts w:ascii="Arial" w:hAnsi="Arial" w:cs="Arial"/>
               </w:rPr>
             </w:rPrChange>
           </w:rPr>
-          <w:t>identification shift</w:t>
+          <w:t xml:space="preserve"> </w:t>
         </w:r>
       </w:ins>
-      <w:ins w:id="52" w:author="Nguyen, Trinh@Wildlife" w:date="2022-02-01T10:54:00Z">
+      <w:ins w:id="51" w:author="Nguyen, Trinh@Wildlife" w:date="2022-02-01T10:53:00Z">
         <w:r>
           <w:rPr>
             <w:rFonts w:ascii="Arial" w:hAnsi="Arial" w:cs="Arial"/>
             <w:highlight w:val="yellow"/>
-            <w:rPrChange w:id="53" w:author="Nguyen, Trinh@Wildlife" w:date="2022-02-01T10:59:00Z">
+            <w:rPrChange w:id="52" w:author="Nguyen, Trinh@Wildlife" w:date="2022-02-01T10:59:00Z">
               <w:rPr>
                 <w:rFonts w:ascii="Arial" w:hAnsi="Arial" w:cs="Arial"/>
               </w:rPr>
             </w:rPrChange>
           </w:rPr>
-          <w:t>s</w:t>
+          <w:t>identification shift</w:t>
         </w:r>
       </w:ins>
-      <w:ins w:id="54" w:author="Nguyen, Trinh@Wildlife" w:date="2022-02-01T10:53:00Z">
+      <w:ins w:id="53" w:author="Nguyen, Trinh@Wildlife" w:date="2022-02-01T10:54:00Z">
         <w:r>
           <w:rPr>
             <w:rFonts w:ascii="Arial" w:hAnsi="Arial" w:cs="Arial"/>
             <w:highlight w:val="yellow"/>
-            <w:rPrChange w:id="55" w:author="Nguyen, Trinh@Wildlife" w:date="2022-02-01T10:59:00Z">
+            <w:rPrChange w:id="54" w:author="Nguyen, Trinh@Wildlife" w:date="2022-02-01T10:59:00Z">
               <w:rPr>
                 <w:rFonts w:ascii="Arial" w:hAnsi="Arial" w:cs="Arial"/>
               </w:rPr>
             </w:rPrChange>
           </w:rPr>
-          <w:t xml:space="preserve">, </w:t>
+          <w:t>s</w:t>
         </w:r>
       </w:ins>
-      <w:ins w:id="56" w:author="Nguyen, Trinh@Wildlife" w:date="2022-02-01T10:55:00Z">
+      <w:ins w:id="55" w:author="Nguyen, Trinh@Wildlife" w:date="2022-02-01T10:53:00Z">
         <w:r>
           <w:rPr>
             <w:rFonts w:ascii="Arial" w:hAnsi="Arial" w:cs="Arial"/>
             <w:highlight w:val="yellow"/>
-            <w:rPrChange w:id="57" w:author="Nguyen, Trinh@Wildlife" w:date="2022-02-01T10:59:00Z">
+            <w:rPrChange w:id="56" w:author="Nguyen, Trinh@Wildlife" w:date="2022-02-01T10:59:00Z">
               <w:rPr>
                 <w:rFonts w:ascii="Arial" w:hAnsi="Arial" w:cs="Arial"/>
               </w:rPr>
             </w:rPrChange>
           </w:rPr>
-          <w:t>i.e</w:t>
+          <w:t xml:space="preserve">, </w:t>
         </w:r>
       </w:ins>
-      <w:ins w:id="58" w:author="Nguyen, Trinh@Wildlife" w:date="2022-02-01T10:54:00Z">
+      <w:ins w:id="57" w:author="Nguyen, Trinh@Wildlife" w:date="2022-02-01T10:55:00Z">
         <w:r>
           <w:rPr>
             <w:rFonts w:ascii="Arial" w:hAnsi="Arial" w:cs="Arial"/>
             <w:highlight w:val="yellow"/>
-            <w:rPrChange w:id="59" w:author="Nguyen, Trinh@Wildlife" w:date="2022-02-01T10:59:00Z">
+            <w:rPrChange w:id="58" w:author="Nguyen, Trinh@Wildlife" w:date="2022-02-01T10:59:00Z">
               <w:rPr>
                 <w:rFonts w:ascii="Arial" w:hAnsi="Arial" w:cs="Arial"/>
               </w:rPr>
             </w:rPrChange>
           </w:rPr>
-          <w:t>., identifying a species to an even lower taxonomic group, or nomenclature shifts</w:t>
+          <w:t>i.e</w:t>
         </w:r>
       </w:ins>
-      <w:ins w:id="60" w:author="Nguyen, Trinh@Wildlife" w:date="2022-02-01T10:58:00Z">
+      <w:ins w:id="59" w:author="Nguyen, Trinh@Wildlife" w:date="2022-02-01T10:54:00Z">
         <w:r>
           <w:rPr>
             <w:rFonts w:ascii="Arial" w:hAnsi="Arial" w:cs="Arial"/>
             <w:highlight w:val="yellow"/>
-            <w:rPrChange w:id="61" w:author="Nguyen, Trinh@Wildlife" w:date="2022-02-01T10:59:00Z">
+            <w:rPrChange w:id="60" w:author="Nguyen, Trinh@Wildlife" w:date="2022-02-01T10:59:00Z">
               <w:rPr>
                 <w:rFonts w:ascii="Arial" w:hAnsi="Arial" w:cs="Arial"/>
               </w:rPr>
             </w:rPrChange>
           </w:rPr>
-          <w:t xml:space="preserve"> in the </w:t>
+          <w:t>., identifying a species to an even lower taxonomic group, or nomenclature shifts</w:t>
         </w:r>
       </w:ins>
-      <w:ins w:id="62" w:author="Nguyen, Trinh@Wildlife" w:date="2022-02-01T10:59:00Z">
+      <w:ins w:id="61" w:author="Nguyen, Trinh@Wildlife" w:date="2022-02-01T10:58:00Z">
         <w:r>
           <w:rPr>
             <w:rFonts w:ascii="Arial" w:hAnsi="Arial" w:cs="Arial"/>
             <w:highlight w:val="yellow"/>
-            <w:rPrChange w:id="63" w:author="Nguyen, Trinh@Wildlife" w:date="2022-02-01T10:59:00Z">
+            <w:rPrChange w:id="62" w:author="Nguyen, Trinh@Wildlife" w:date="2022-02-01T10:59:00Z">
               <w:rPr>
                 <w:rFonts w:ascii="Arial" w:hAnsi="Arial" w:cs="Arial"/>
               </w:rPr>
             </w:rPrChange>
           </w:rPr>
-          <w:t>collection method</w:t>
+          <w:t xml:space="preserve"> in the </w:t>
         </w:r>
       </w:ins>
-      <w:ins w:id="64" w:author="Nguyen, Trinh@Wildlife" w:date="2022-02-01T10:54:00Z">
+      <w:ins w:id="63" w:author="Nguyen, Trinh@Wildlife" w:date="2022-02-01T10:59:00Z">
         <w:r>
           <w:rPr>
             <w:rFonts w:ascii="Arial" w:hAnsi="Arial" w:cs="Arial"/>
             <w:highlight w:val="yellow"/>
-            <w:rPrChange w:id="65" w:author="Nguyen, Trinh@Wildlife" w:date="2022-02-01T10:59:00Z">
+            <w:rPrChange w:id="64" w:author="Nguyen, Trinh@Wildlife" w:date="2022-02-01T10:59:00Z">
+              <w:rPr>
+                <w:rFonts w:ascii="Arial" w:hAnsi="Arial" w:cs="Arial"/>
+              </w:rPr>
+            </w:rPrChange>
+          </w:rPr>
+          <w:t>collection method</w:t>
+        </w:r>
+      </w:ins>
+      <w:ins w:id="65" w:author="Nguyen, Trinh@Wildlife" w:date="2022-02-01T10:54:00Z">
+        <w:r>
+          <w:rPr>
+            <w:rFonts w:ascii="Arial" w:hAnsi="Arial" w:cs="Arial"/>
+            <w:highlight w:val="yellow"/>
+            <w:rPrChange w:id="66" w:author="Nguyen, Trinh@Wildlife" w:date="2022-02-01T10:59:00Z">
               <w:rPr>
                 <w:rFonts w:ascii="Arial" w:hAnsi="Arial" w:cs="Arial"/>
               </w:rPr>
@@ -9238,21 +9172,7 @@
         <w:rPr>
           <w:rFonts w:ascii="Arial" w:hAnsi="Arial" w:cs="Arial"/>
         </w:rPr>
-        <w:t xml:space="preserve">, when new nets were </w:t>
-      </w:r>
-      <w:proofErr w:type="gramStart"/>
-      <w:r>
-        <w:rPr>
-          <w:rFonts w:ascii="Arial" w:hAnsi="Arial" w:cs="Arial"/>
-        </w:rPr>
-        <w:t>purchased</w:t>
-      </w:r>
-      <w:proofErr w:type="gramEnd"/>
-      <w:r>
-        <w:rPr>
-          <w:rFonts w:ascii="Arial" w:hAnsi="Arial" w:cs="Arial"/>
-        </w:rPr>
-        <w:t xml:space="preserve"> and the original mesh was no longer available (se</w:t>
+        <w:t>, when new nets were purchased and the original mesh was no longer available (se</w:t>
       </w:r>
       <w:r>
         <w:rPr>
@@ -9296,7 +9216,7 @@
         </w:rPr>
         <w:t xml:space="preserve"> water temperature</w:t>
       </w:r>
-      <w:ins w:id="66" w:author="Nguyen, Trinh@Wildlife" w:date="2022-01-20T11:57:00Z">
+      <w:ins w:id="67" w:author="Nguyen, Trinh@Wildlife" w:date="2022-01-20T11:57:00Z">
         <w:r>
           <w:rPr>
             <w:rFonts w:ascii="Arial" w:hAnsi="Arial" w:cs="Arial"/>
@@ -9304,13 +9224,13 @@
           <w:t xml:space="preserve"> (</w:t>
         </w:r>
       </w:ins>
-      <w:ins w:id="67" w:author="Nguyen, Trinh@Wildlife" w:date="2022-01-20T11:58:00Z">
+      <w:ins w:id="68" w:author="Nguyen, Trinh@Wildlife" w:date="2022-01-20T11:58:00Z">
         <w:r>
           <w:rPr>
             <w:rFonts w:ascii="Arial" w:hAnsi="Arial" w:cs="Arial"/>
             <w:color w:val="333333"/>
             <w:shd w:val="clear" w:color="auto" w:fill="FFFFFF"/>
-            <w:rPrChange w:id="68" w:author="Nguyen, Trinh@Wildlife" w:date="2022-01-20T11:58:00Z">
+            <w:rPrChange w:id="69" w:author="Nguyen, Trinh@Wildlife" w:date="2022-01-20T11:58:00Z">
               <w:rPr>
                 <w:rFonts w:ascii="Arial" w:hAnsi="Arial" w:cs="Arial"/>
                 <w:color w:val="333333"/>
@@ -9337,7 +9257,7 @@
         </w:rPr>
         <w:t xml:space="preserve"> and electrical conductivity</w:t>
       </w:r>
-      <w:ins w:id="69" w:author="Nguyen, Trinh@Wildlife" w:date="2022-01-20T11:58:00Z">
+      <w:ins w:id="70" w:author="Nguyen, Trinh@Wildlife" w:date="2022-01-20T11:58:00Z">
         <w:r>
           <w:rPr>
             <w:rFonts w:ascii="Arial" w:hAnsi="Arial" w:cs="Arial"/>
@@ -9351,7 +9271,7 @@
           <w:t>(</w:t>
         </w:r>
       </w:ins>
-      <w:ins w:id="70" w:author="Nguyen, Trinh@Wildlife" w:date="2022-01-27T12:18:00Z">
+      <w:ins w:id="71" w:author="Nguyen, Trinh@Wildlife" w:date="2022-01-27T12:18:00Z">
         <w:r>
           <w:rPr>
             <w:rFonts w:ascii="Arial" w:hAnsi="Arial" w:cs="Arial"/>
@@ -9361,13 +9281,13 @@
           <w:t>µ</w:t>
         </w:r>
       </w:ins>
-      <w:ins w:id="71" w:author="Nguyen, Trinh@Wildlife" w:date="2022-01-20T11:59:00Z">
+      <w:ins w:id="72" w:author="Nguyen, Trinh@Wildlife" w:date="2022-01-20T11:59:00Z">
         <w:r>
           <w:rPr>
             <w:rFonts w:ascii="Arial" w:hAnsi="Arial" w:cs="Arial" w:hint="eastAsia"/>
             <w:color w:val="555555"/>
             <w:shd w:val="clear" w:color="auto" w:fill="FFFFFF"/>
-            <w:rPrChange w:id="72" w:author="Nguyen, Trinh@Wildlife" w:date="2022-01-20T12:00:00Z">
+            <w:rPrChange w:id="73" w:author="Nguyen, Trinh@Wildlife" w:date="2022-01-20T12:00:00Z">
               <w:rPr>
                 <w:rFonts w:ascii="MathJax_Math-italic" w:hAnsi="MathJax_Math-italic" w:hint="eastAsia"/>
                 <w:color w:val="555555"/>
@@ -9380,13 +9300,13 @@
           <w:t>S/cm, normalized to 25</w:t>
         </w:r>
       </w:ins>
-      <w:ins w:id="73" w:author="Nguyen, Trinh@Wildlife" w:date="2022-01-20T12:00:00Z">
+      <w:ins w:id="74" w:author="Nguyen, Trinh@Wildlife" w:date="2022-01-20T12:00:00Z">
         <w:r>
           <w:rPr>
             <w:rFonts w:ascii="Arial" w:hAnsi="Arial" w:cs="Arial" w:hint="eastAsia"/>
             <w:color w:val="555555"/>
             <w:shd w:val="clear" w:color="auto" w:fill="FFFFFF"/>
-            <w:rPrChange w:id="74" w:author="Nguyen, Trinh@Wildlife" w:date="2022-01-20T12:00:00Z">
+            <w:rPrChange w:id="75" w:author="Nguyen, Trinh@Wildlife" w:date="2022-01-20T12:00:00Z">
               <w:rPr>
                 <w:rFonts w:ascii="MathJax_Math-italic" w:hAnsi="MathJax_Math-italic" w:hint="eastAsia"/>
                 <w:color w:val="555555"/>
@@ -9407,13 +9327,13 @@
           <w:t>°C</w:t>
         </w:r>
       </w:ins>
-      <w:ins w:id="75" w:author="Nguyen, Trinh@Wildlife" w:date="2022-01-20T11:59:00Z">
+      <w:ins w:id="76" w:author="Nguyen, Trinh@Wildlife" w:date="2022-01-20T11:59:00Z">
         <w:r>
           <w:rPr>
             <w:rFonts w:ascii="MathJax_Math-italic" w:hAnsi="MathJax_Math-italic" w:hint="eastAsia"/>
             <w:color w:val="555555"/>
             <w:shd w:val="clear" w:color="auto" w:fill="FFFFFF"/>
-            <w:rPrChange w:id="76" w:author="Nguyen, Trinh@Wildlife" w:date="2022-01-20T12:00:00Z">
+            <w:rPrChange w:id="77" w:author="Nguyen, Trinh@Wildlife" w:date="2022-01-20T12:00:00Z">
               <w:rPr>
                 <w:rFonts w:ascii="MathJax_Math-italic" w:hAnsi="MathJax_Math-italic" w:hint="eastAsia"/>
                 <w:color w:val="555555"/>
@@ -9468,7 +9388,7 @@
         </w:rPr>
         <w:t>before the beginning of each survey season</w:t>
       </w:r>
-      <w:ins w:id="77" w:author="Nguyen, Trinh@Wildlife" w:date="2022-01-20T14:43:00Z">
+      <w:ins w:id="78" w:author="Nguyen, Trinh@Wildlife" w:date="2022-01-20T14:43:00Z">
         <w:r>
           <w:rPr>
             <w:rFonts w:ascii="Arial" w:hAnsi="Arial" w:cs="Arial"/>
@@ -9573,7 +9493,7 @@
         </w:rPr>
         <w:t xml:space="preserve"> with a maximum depth of 200</w:t>
       </w:r>
-      <w:ins w:id="78" w:author="Nguyen, Trinh@Wildlife" w:date="2022-01-20T14:43:00Z">
+      <w:ins w:id="79" w:author="Nguyen, Trinh@Wildlife" w:date="2022-01-20T14:43:00Z">
         <w:r>
           <w:rPr>
             <w:rFonts w:ascii="Arial" w:hAnsi="Arial" w:cs="Arial"/>
@@ -9611,7 +9531,7 @@
         </w:rPr>
         <w:t>the entire day for consistency.</w:t>
       </w:r>
-      <w:ins w:id="79" w:author="Nguyen, Trinh@Wildlife" w:date="2022-01-27T12:19:00Z">
+      <w:ins w:id="80" w:author="Nguyen, Trinh@Wildlife" w:date="2022-01-27T12:19:00Z">
         <w:r>
           <w:rPr>
             <w:rFonts w:ascii="Arial" w:hAnsi="Arial" w:cs="Arial"/>
@@ -9619,7 +9539,7 @@
           <w:t xml:space="preserve"> All</w:t>
         </w:r>
       </w:ins>
-      <w:ins w:id="80" w:author="Nguyen, Trinh@Wildlife" w:date="2022-01-27T12:20:00Z">
+      <w:ins w:id="81" w:author="Nguyen, Trinh@Wildlife" w:date="2022-01-27T12:20:00Z">
         <w:r>
           <w:rPr>
             <w:rFonts w:ascii="Arial" w:hAnsi="Arial" w:cs="Arial"/>
@@ -9627,7 +9547,7 @@
           <w:t xml:space="preserve"> General Oceanics flowmeters are checked at the end of the season to determine if readings are correct or not. Prior to 2015, all flow meters were calibrated at UC Davis before the start of the season</w:t>
         </w:r>
       </w:ins>
-      <w:ins w:id="81" w:author="Nguyen, Trinh@Wildlife" w:date="2022-01-27T12:21:00Z">
+      <w:ins w:id="82" w:author="Nguyen, Trinh@Wildlife" w:date="2022-01-27T12:21:00Z">
         <w:r>
           <w:rPr>
             <w:rFonts w:ascii="Arial" w:hAnsi="Arial" w:cs="Arial"/>
@@ -9635,7 +9555,7 @@
           <w:t xml:space="preserve">; after 2015, all flow </w:t>
         </w:r>
       </w:ins>
-      <w:ins w:id="82" w:author="Nguyen, Trinh@Wildlife" w:date="2022-02-01T10:19:00Z">
+      <w:ins w:id="83" w:author="Nguyen, Trinh@Wildlife" w:date="2022-02-01T10:19:00Z">
         <w:r>
           <w:rPr>
             <w:rFonts w:ascii="Arial" w:hAnsi="Arial" w:cs="Arial"/>
@@ -9643,16 +9563,16 @@
           <w:t>meters</w:t>
         </w:r>
       </w:ins>
-      <w:ins w:id="83" w:author="Nguyen, Trinh@Wildlife" w:date="2022-01-27T12:21:00Z">
+      <w:ins w:id="84" w:author="Nguyen, Trinh@Wildlife" w:date="2022-01-27T12:21:00Z">
         <w:r>
           <w:rPr>
             <w:rFonts w:ascii="Arial" w:hAnsi="Arial" w:cs="Arial"/>
           </w:rPr>
           <w:t xml:space="preserve"> were sent back to GO </w:t>
         </w:r>
-        <w:commentRangeStart w:id="84"/>
         <w:commentRangeStart w:id="85"/>
         <w:commentRangeStart w:id="86"/>
+        <w:commentRangeStart w:id="87"/>
         <w:r>
           <w:rPr>
             <w:rFonts w:ascii="Arial" w:hAnsi="Arial" w:cs="Arial"/>
@@ -9660,32 +9580,32 @@
           <w:t>for refurbishing (2015-2019</w:t>
         </w:r>
       </w:ins>
-      <w:commentRangeEnd w:id="84"/>
-      <w:ins w:id="87" w:author="Nguyen, Trinh@Wildlife" w:date="2022-02-01T09:00:00Z">
+      <w:commentRangeEnd w:id="85"/>
+      <w:ins w:id="88" w:author="Nguyen, Trinh@Wildlife" w:date="2022-02-01T09:00:00Z">
         <w:r>
           <w:rPr>
             <w:rStyle w:val="CommentReference"/>
           </w:rPr>
-          <w:commentReference w:id="84"/>
-        </w:r>
-        <w:commentRangeEnd w:id="85"/>
+          <w:commentReference w:id="85"/>
+        </w:r>
+        <w:commentRangeEnd w:id="86"/>
         <w:r>
           <w:rPr>
             <w:rStyle w:val="CommentReference"/>
           </w:rPr>
-          <w:commentReference w:id="85"/>
+          <w:commentReference w:id="86"/>
         </w:r>
       </w:ins>
-      <w:commentRangeEnd w:id="86"/>
-      <w:ins w:id="88" w:author="Nguyen, Trinh@Wildlife" w:date="2022-02-01T10:23:00Z">
+      <w:commentRangeEnd w:id="87"/>
+      <w:ins w:id="89" w:author="Nguyen, Trinh@Wildlife" w:date="2022-02-01T10:23:00Z">
         <w:r>
           <w:rPr>
             <w:rStyle w:val="CommentReference"/>
           </w:rPr>
-          <w:commentReference w:id="86"/>
+          <w:commentReference w:id="87"/>
         </w:r>
       </w:ins>
-      <w:ins w:id="89" w:author="Nguyen, Trinh@Wildlife" w:date="2022-01-27T12:21:00Z">
+      <w:ins w:id="90" w:author="Nguyen, Trinh@Wildlife" w:date="2022-01-27T12:21:00Z">
         <w:r>
           <w:rPr>
             <w:rFonts w:ascii="Arial" w:hAnsi="Arial" w:cs="Arial"/>
@@ -9699,7 +9619,7 @@
           <w:t>replaced with new units once readings become inaccurate (2019-curren</w:t>
         </w:r>
       </w:ins>
-      <w:ins w:id="90" w:author="Nguyen, Trinh@Wildlife" w:date="2022-01-27T12:22:00Z">
+      <w:ins w:id="91" w:author="Nguyen, Trinh@Wildlife" w:date="2022-01-27T12:22:00Z">
         <w:r>
           <w:rPr>
             <w:rFonts w:ascii="Arial" w:hAnsi="Arial" w:cs="Arial"/>
@@ -9731,7 +9651,7 @@
     <w:p>
       <w:pPr>
         <w:rPr>
-          <w:ins w:id="91" w:author="Nguyen, Trinh@Wildlife" w:date="2022-01-20T12:02:00Z"/>
+          <w:ins w:id="92" w:author="Nguyen, Trinh@Wildlife" w:date="2022-01-20T12:02:00Z"/>
           <w:rFonts w:ascii="Arial" w:hAnsi="Arial" w:cs="Arial"/>
         </w:rPr>
       </w:pPr>
@@ -9741,7 +9661,7 @@
         </w:rPr>
         <w:t xml:space="preserve">Water volume sampled in each tow is calculated using data collected by a flowmeter mounted to the net. </w:t>
       </w:r>
-      <w:ins w:id="92" w:author="Nguyen, Trinh@Wildlife" w:date="2022-01-20T11:00:00Z">
+      <w:ins w:id="93" w:author="Nguyen, Trinh@Wildlife" w:date="2022-01-20T11:00:00Z">
         <w:r>
           <w:rPr>
             <w:rFonts w:ascii="Arial" w:hAnsi="Arial" w:cs="Arial"/>
@@ -9749,7 +9669,7 @@
           <w:t xml:space="preserve">First, </w:t>
         </w:r>
       </w:ins>
-      <w:del w:id="93" w:author="Nguyen, Trinh@Wildlife" w:date="2022-01-20T11:01:00Z">
+      <w:del w:id="94" w:author="Nguyen, Trinh@Wildlife" w:date="2022-01-20T11:01:00Z">
         <w:r>
           <w:rPr>
             <w:rFonts w:ascii="Arial" w:hAnsi="Arial" w:cs="Arial"/>
@@ -9757,7 +9677,7 @@
           <w:delText>T</w:delText>
         </w:r>
       </w:del>
-      <w:ins w:id="94" w:author="Nguyen, Trinh@Wildlife" w:date="2022-01-20T11:01:00Z">
+      <w:ins w:id="95" w:author="Nguyen, Trinh@Wildlife" w:date="2022-01-20T11:01:00Z">
         <w:r>
           <w:rPr>
             <w:rFonts w:ascii="Arial" w:hAnsi="Arial" w:cs="Arial"/>
@@ -9783,7 +9703,7 @@
         </w:rPr>
         <w:t>s</w:t>
       </w:r>
-      <w:ins w:id="95" w:author="Nguyen, Trinh@Wildlife" w:date="2022-01-20T11:01:00Z">
+      <w:ins w:id="96" w:author="Nguyen, Trinh@Wildlife" w:date="2022-01-20T11:01:00Z">
         <w:r>
           <w:rPr>
             <w:rFonts w:ascii="Arial" w:hAnsi="Arial" w:cs="Arial"/>
@@ -9819,16 +9739,8 @@
         <w:rPr>
           <w:rFonts w:ascii="Arial" w:hAnsi="Arial" w:cs="Arial"/>
         </w:rPr>
-        <w:t xml:space="preserve">onvert the reading into </w:t>
-      </w:r>
-      <w:proofErr w:type="gramStart"/>
-      <w:r>
-        <w:rPr>
-          <w:rFonts w:ascii="Arial" w:hAnsi="Arial" w:cs="Arial"/>
-        </w:rPr>
-        <w:t>a number of</w:t>
-      </w:r>
-      <w:proofErr w:type="gramEnd"/>
+        <w:t>onvert the reading into a number of</w:t>
+      </w:r>
       <w:r>
         <w:rPr>
           <w:rFonts w:ascii="Arial" w:hAnsi="Arial" w:cs="Arial"/>
@@ -9847,7 +9759,7 @@
         </w:rPr>
         <w:t xml:space="preserve">. This is </w:t>
       </w:r>
-      <w:ins w:id="96" w:author="Nguyen, Trinh@Wildlife" w:date="2022-01-20T12:02:00Z">
+      <w:ins w:id="97" w:author="Nguyen, Trinh@Wildlife" w:date="2022-01-20T12:02:00Z">
         <w:r>
           <w:rPr>
             <w:rFonts w:ascii="Arial" w:hAnsi="Arial" w:cs="Arial"/>
@@ -9867,7 +9779,7 @@
         </w:rPr>
         <w:t>the area of the net to estimate the volume of water sampled in each tow</w:t>
       </w:r>
-      <w:ins w:id="97" w:author="Nguyen, Trinh@Wildlife" w:date="2022-01-20T11:01:00Z">
+      <w:ins w:id="98" w:author="Nguyen, Trinh@Wildlife" w:date="2022-01-20T11:01:00Z">
         <w:r>
           <w:rPr>
             <w:rFonts w:ascii="Arial" w:hAnsi="Arial" w:cs="Arial"/>
@@ -9888,7 +9800,7 @@
           <w:t>)</w:t>
         </w:r>
       </w:ins>
-      <w:ins w:id="98" w:author="Nguyen, Trinh@Wildlife" w:date="2022-01-20T12:02:00Z">
+      <w:ins w:id="99" w:author="Nguyen, Trinh@Wildlife" w:date="2022-01-20T12:02:00Z">
         <w:r>
           <w:rPr>
             <w:rFonts w:ascii="Arial" w:hAnsi="Arial" w:cs="Arial"/>
@@ -9896,7 +9808,7 @@
           <w:t>:</w:t>
         </w:r>
       </w:ins>
-      <w:del w:id="99" w:author="Nguyen, Trinh@Wildlife" w:date="2022-01-20T12:02:00Z">
+      <w:del w:id="100" w:author="Nguyen, Trinh@Wildlife" w:date="2022-01-20T12:02:00Z">
         <w:r>
           <w:rPr>
             <w:rFonts w:ascii="Arial" w:hAnsi="Arial" w:cs="Arial"/>
@@ -9928,14 +9840,14 @@
         </w:tabs>
         <w:jc w:val="center"/>
         <w:rPr>
-          <w:ins w:id="100" w:author="Nguyen, Trinh@Wildlife" w:date="2022-01-20T12:02:00Z"/>
+          <w:ins w:id="101" w:author="Nguyen, Trinh@Wildlife" w:date="2022-01-20T12:02:00Z"/>
           <w:rFonts w:ascii="Arial" w:eastAsia="Arial Unicode MS" w:hAnsi="Arial" w:cs="Arial"/>
           <w:b/>
           <w:iCs/>
           <w:vertAlign w:val="subscript"/>
-          <w:rPrChange w:id="101" w:author="Nguyen, Trinh@Wildlife" w:date="2022-01-20T12:04:00Z">
+          <w:rPrChange w:id="102" w:author="Nguyen, Trinh@Wildlife" w:date="2022-01-20T12:04:00Z">
             <w:rPr>
-              <w:ins w:id="102" w:author="Nguyen, Trinh@Wildlife" w:date="2022-01-20T12:02:00Z"/>
+              <w:ins w:id="103" w:author="Nguyen, Trinh@Wildlife" w:date="2022-01-20T12:02:00Z"/>
               <w:rFonts w:ascii="Arial" w:eastAsia="Arial Unicode MS" w:hAnsi="Arial" w:cs="Arial"/>
               <w:b/>
               <w:iCs/>
@@ -9943,7 +9855,7 @@
           </w:rPrChange>
         </w:rPr>
       </w:pPr>
-      <w:ins w:id="103" w:author="Nguyen, Trinh@Wildlife" w:date="2022-01-20T12:02:00Z">
+      <w:ins w:id="104" w:author="Nguyen, Trinh@Wildlife" w:date="2022-01-20T12:02:00Z">
         <w:r>
           <w:rPr>
             <w:rFonts w:ascii="Arial" w:eastAsia="Arial Unicode MS" w:hAnsi="Arial" w:cs="Arial"/>
@@ -9970,7 +9882,7 @@
           <w:t xml:space="preserve"> = A * K * D</w:t>
         </w:r>
       </w:ins>
-      <w:ins w:id="104" w:author="Nguyen, Trinh@Wildlife" w:date="2022-01-20T12:04:00Z">
+      <w:ins w:id="105" w:author="Nguyen, Trinh@Wildlife" w:date="2022-01-20T12:04:00Z">
         <w:r>
           <w:rPr>
             <w:rFonts w:ascii="Arial" w:eastAsia="Arial Unicode MS" w:hAnsi="Arial" w:cs="Arial"/>
@@ -10004,12 +9916,12 @@
           <w:tab w:val="left" w:pos="14656"/>
         </w:tabs>
         <w:rPr>
-          <w:ins w:id="105" w:author="Nguyen, Trinh@Wildlife" w:date="2022-01-20T12:02:00Z"/>
+          <w:ins w:id="106" w:author="Nguyen, Trinh@Wildlife" w:date="2022-01-20T12:02:00Z"/>
           <w:rFonts w:ascii="Arial" w:eastAsia="Arial Unicode MS" w:hAnsi="Arial" w:cs="Arial"/>
           <w:iCs/>
         </w:rPr>
       </w:pPr>
-      <w:ins w:id="106" w:author="Nguyen, Trinh@Wildlife" w:date="2022-01-20T12:02:00Z">
+      <w:ins w:id="107" w:author="Nguyen, Trinh@Wildlife" w:date="2022-01-20T12:02:00Z">
         <w:r>
           <w:rPr>
             <w:rFonts w:ascii="Arial" w:eastAsia="Arial Unicode MS" w:hAnsi="Arial" w:cs="Arial"/>
@@ -10026,7 +9938,7 @@
           <w:t>V</w:t>
         </w:r>
       </w:ins>
-      <w:ins w:id="107" w:author="Nguyen, Trinh@Wildlife" w:date="2022-01-20T12:04:00Z">
+      <w:ins w:id="108" w:author="Nguyen, Trinh@Wildlife" w:date="2022-01-20T12:04:00Z">
         <w:r>
           <w:rPr>
             <w:rFonts w:ascii="Arial" w:eastAsia="Arial Unicode MS" w:hAnsi="Arial" w:cs="Arial"/>
@@ -10036,7 +9948,7 @@
           <w:t>t</w:t>
         </w:r>
       </w:ins>
-      <w:ins w:id="108" w:author="Nguyen, Trinh@Wildlife" w:date="2022-01-20T12:02:00Z">
+      <w:ins w:id="109" w:author="Nguyen, Trinh@Wildlife" w:date="2022-01-20T12:02:00Z">
         <w:r>
           <w:rPr>
             <w:rFonts w:ascii="Arial" w:eastAsia="Arial Unicode MS" w:hAnsi="Arial" w:cs="Arial"/>
@@ -10099,12 +10011,12 @@
           <w:tab w:val="left" w:pos="14656"/>
         </w:tabs>
         <w:rPr>
-          <w:ins w:id="109" w:author="Nguyen, Trinh@Wildlife" w:date="2022-01-20T12:02:00Z"/>
+          <w:ins w:id="110" w:author="Nguyen, Trinh@Wildlife" w:date="2022-01-20T12:02:00Z"/>
           <w:rFonts w:ascii="Arial" w:eastAsia="Arial Unicode MS" w:hAnsi="Arial" w:cs="Arial"/>
           <w:iCs/>
         </w:rPr>
       </w:pPr>
-      <w:ins w:id="110" w:author="Nguyen, Trinh@Wildlife" w:date="2022-01-20T12:02:00Z">
+      <w:ins w:id="111" w:author="Nguyen, Trinh@Wildlife" w:date="2022-01-20T12:02:00Z">
         <w:r>
           <w:rPr>
             <w:rFonts w:ascii="Arial" w:eastAsia="Arial Unicode MS" w:hAnsi="Arial" w:cs="Arial"/>
@@ -10114,7 +10026,7 @@
           <w:t>A = mouth opening of the net (</w:t>
         </w:r>
       </w:ins>
-      <w:ins w:id="111" w:author="Nguyen, Trinh@Wildlife" w:date="2022-01-20T12:04:00Z">
+      <w:ins w:id="112" w:author="Nguyen, Trinh@Wildlife" w:date="2022-01-20T12:04:00Z">
         <w:r>
           <w:rPr>
             <w:rFonts w:ascii="Arial" w:eastAsia="Arial Unicode MS" w:hAnsi="Arial" w:cs="Arial"/>
@@ -10123,7 +10035,7 @@
           <w:t xml:space="preserve">0.37 </w:t>
         </w:r>
       </w:ins>
-      <w:ins w:id="112" w:author="Nguyen, Trinh@Wildlife" w:date="2022-01-20T12:02:00Z">
+      <w:ins w:id="113" w:author="Nguyen, Trinh@Wildlife" w:date="2022-01-20T12:02:00Z">
         <w:r>
           <w:rPr>
             <w:rFonts w:ascii="Arial" w:eastAsia="Arial Unicode MS" w:hAnsi="Arial" w:cs="Arial"/>
@@ -10170,12 +10082,12 @@
           <w:tab w:val="left" w:pos="14656"/>
         </w:tabs>
         <w:rPr>
-          <w:ins w:id="113" w:author="Nguyen, Trinh@Wildlife" w:date="2022-01-20T12:02:00Z"/>
+          <w:ins w:id="114" w:author="Nguyen, Trinh@Wildlife" w:date="2022-01-20T12:02:00Z"/>
           <w:rFonts w:ascii="Arial" w:eastAsia="Arial Unicode MS" w:hAnsi="Arial" w:cs="Arial"/>
           <w:iCs/>
         </w:rPr>
       </w:pPr>
-      <w:ins w:id="114" w:author="Nguyen, Trinh@Wildlife" w:date="2022-01-20T12:02:00Z">
+      <w:ins w:id="115" w:author="Nguyen, Trinh@Wildlife" w:date="2022-01-20T12:02:00Z">
         <w:r>
           <w:rPr>
             <w:rFonts w:ascii="Arial" w:eastAsia="Arial Unicode MS" w:hAnsi="Arial" w:cs="Arial"/>
@@ -10192,7 +10104,7 @@
           <w:t>meter</w:t>
         </w:r>
       </w:ins>
-      <w:ins w:id="115" w:author="Nguyen, Trinh@Wildlife" w:date="2022-01-20T12:04:00Z">
+      <w:ins w:id="116" w:author="Nguyen, Trinh@Wildlife" w:date="2022-01-20T12:04:00Z">
         <w:r>
           <w:rPr>
             <w:rFonts w:ascii="Arial" w:eastAsia="Arial Unicode MS" w:hAnsi="Arial" w:cs="Arial"/>
@@ -10205,7 +10117,7 @@
             <w:rFonts w:ascii="Arial" w:hAnsi="Arial" w:cs="Arial"/>
             <w:color w:val="555555"/>
             <w:shd w:val="clear" w:color="auto" w:fill="FFFFFF"/>
-            <w:rPrChange w:id="116" w:author="Nguyen, Trinh@Wildlife" w:date="2022-01-20T12:04:00Z">
+            <w:rPrChange w:id="117" w:author="Nguyen, Trinh@Wildlife" w:date="2022-01-20T12:04:00Z">
               <w:rPr>
                 <w:rFonts w:ascii="Source Sans Pro" w:hAnsi="Source Sans Pro"/>
                 <w:color w:val="555555"/>
@@ -10241,21 +10153,21 @@
           <w:tab w:val="left" w:pos="14656"/>
         </w:tabs>
         <w:rPr>
-          <w:ins w:id="117" w:author="Nguyen, Trinh@Wildlife" w:date="2022-01-20T11:01:00Z"/>
+          <w:ins w:id="118" w:author="Nguyen, Trinh@Wildlife" w:date="2022-01-20T11:01:00Z"/>
           <w:rFonts w:ascii="Arial" w:eastAsia="Arial Unicode MS" w:hAnsi="Arial" w:cs="Arial"/>
           <w:iCs/>
-          <w:rPrChange w:id="118" w:author="Nguyen, Trinh@Wildlife" w:date="2022-01-20T12:02:00Z">
+          <w:rPrChange w:id="119" w:author="Nguyen, Trinh@Wildlife" w:date="2022-01-20T12:02:00Z">
             <w:rPr>
-              <w:ins w:id="119" w:author="Nguyen, Trinh@Wildlife" w:date="2022-01-20T11:01:00Z"/>
+              <w:ins w:id="120" w:author="Nguyen, Trinh@Wildlife" w:date="2022-01-20T11:01:00Z"/>
               <w:rFonts w:ascii="Arial" w:hAnsi="Arial" w:cs="Arial"/>
             </w:rPr>
           </w:rPrChange>
         </w:rPr>
-        <w:pPrChange w:id="120" w:author="Nguyen, Trinh@Wildlife" w:date="2022-01-20T12:02:00Z">
+        <w:pPrChange w:id="121" w:author="Nguyen, Trinh@Wildlife" w:date="2022-01-20T12:02:00Z">
           <w:pPr/>
         </w:pPrChange>
       </w:pPr>
-      <w:ins w:id="121" w:author="Nguyen, Trinh@Wildlife" w:date="2022-01-20T12:02:00Z">
+      <w:ins w:id="122" w:author="Nguyen, Trinh@Wildlife" w:date="2022-01-20T12:02:00Z">
         <w:r>
           <w:rPr>
             <w:rFonts w:ascii="Arial" w:eastAsia="Arial Unicode MS" w:hAnsi="Arial" w:cs="Arial"/>
@@ -10265,7 +10177,7 @@
           <w:t>D</w:t>
         </w:r>
       </w:ins>
-      <w:ins w:id="122" w:author="Nguyen, Trinh@Wildlife" w:date="2022-01-20T12:04:00Z">
+      <w:ins w:id="123" w:author="Nguyen, Trinh@Wildlife" w:date="2022-01-20T12:04:00Z">
         <w:r>
           <w:rPr>
             <w:rFonts w:ascii="Arial" w:eastAsia="Arial Unicode MS" w:hAnsi="Arial" w:cs="Arial"/>
@@ -10275,7 +10187,7 @@
           <w:t>t</w:t>
         </w:r>
       </w:ins>
-      <w:ins w:id="123" w:author="Nguyen, Trinh@Wildlife" w:date="2022-01-20T12:02:00Z">
+      <w:ins w:id="124" w:author="Nguyen, Trinh@Wildlife" w:date="2022-01-20T12:02:00Z">
         <w:r>
           <w:rPr>
             <w:rFonts w:ascii="Arial" w:eastAsia="Arial Unicode MS" w:hAnsi="Arial" w:cs="Arial"/>
@@ -10288,11 +10200,11 @@
     <w:p>
       <w:pPr>
         <w:rPr>
-          <w:del w:id="124" w:author="Nguyen, Trinh@Wildlife" w:date="2022-01-20T11:01:00Z"/>
+          <w:del w:id="125" w:author="Nguyen, Trinh@Wildlife" w:date="2022-01-20T11:01:00Z"/>
           <w:rFonts w:ascii="Arial" w:hAnsi="Arial" w:cs="Arial"/>
         </w:rPr>
       </w:pPr>
-      <w:ins w:id="125" w:author="Nguyen, Trinh@Wildlife" w:date="2022-01-20T12:05:00Z">
+      <w:ins w:id="126" w:author="Nguyen, Trinh@Wildlife" w:date="2022-01-20T12:05:00Z">
         <w:r>
           <w:rPr>
             <w:rFonts w:ascii="Arial" w:hAnsi="Arial" w:cs="Arial"/>
@@ -10300,7 +10212,7 @@
           <w:t>Total</w:t>
         </w:r>
       </w:ins>
-      <w:ins w:id="126" w:author="Nguyen, Trinh@Wildlife" w:date="2022-01-20T11:02:00Z">
+      <w:ins w:id="127" w:author="Nguyen, Trinh@Wildlife" w:date="2022-01-20T11:02:00Z">
         <w:r>
           <w:rPr>
             <w:rFonts w:ascii="Arial" w:hAnsi="Arial" w:cs="Arial"/>
@@ -10308,7 +10220,7 @@
           <w:t xml:space="preserve"> number of fish caught per volume water sampled (CPUE) standardized to 1000 </w:t>
         </w:r>
       </w:ins>
-      <w:ins w:id="127" w:author="Nguyen, Trinh@Wildlife" w:date="2022-01-20T11:03:00Z">
+      <w:ins w:id="128" w:author="Nguyen, Trinh@Wildlife" w:date="2022-01-20T11:03:00Z">
         <w:r>
           <w:rPr>
             <w:rFonts w:ascii="Arial" w:hAnsi="Arial" w:cs="Arial"/>
@@ -10329,7 +10241,7 @@
           <w:t xml:space="preserve"> </w:t>
         </w:r>
       </w:ins>
-      <w:ins w:id="128" w:author="Nguyen, Trinh@Wildlife" w:date="2022-01-20T11:02:00Z">
+      <w:ins w:id="129" w:author="Nguyen, Trinh@Wildlife" w:date="2022-01-20T11:02:00Z">
         <w:r>
           <w:rPr>
             <w:rFonts w:ascii="Arial" w:hAnsi="Arial" w:cs="Arial"/>
@@ -10337,7 +10249,7 @@
           <w:t>is calculated for the SLS using the following equation</w:t>
         </w:r>
       </w:ins>
-      <w:ins w:id="129" w:author="Nguyen, Trinh@Wildlife" w:date="2022-01-20T12:02:00Z">
+      <w:ins w:id="130" w:author="Nguyen, Trinh@Wildlife" w:date="2022-01-20T12:02:00Z">
         <w:r>
           <w:rPr>
             <w:rFonts w:ascii="Arial" w:hAnsi="Arial" w:cs="Arial"/>
@@ -10368,12 +10280,12 @@
           <w:tab w:val="left" w:pos="14656"/>
         </w:tabs>
         <w:rPr>
-          <w:ins w:id="130" w:author="Nguyen, Trinh@Wildlife" w:date="2022-01-20T11:03:00Z"/>
+          <w:ins w:id="131" w:author="Nguyen, Trinh@Wildlife" w:date="2022-01-20T11:03:00Z"/>
           <w:rFonts w:ascii="Arial" w:eastAsia="Arial Unicode MS" w:hAnsi="Arial" w:cs="Arial"/>
           <w:iCs/>
-          <w:rPrChange w:id="131" w:author="Nguyen, Trinh@Wildlife" w:date="2022-01-20T11:04:00Z">
+          <w:rPrChange w:id="132" w:author="Nguyen, Trinh@Wildlife" w:date="2022-01-20T11:04:00Z">
             <w:rPr>
-              <w:ins w:id="132" w:author="Nguyen, Trinh@Wildlife" w:date="2022-01-20T11:03:00Z"/>
+              <w:ins w:id="133" w:author="Nguyen, Trinh@Wildlife" w:date="2022-01-20T11:03:00Z"/>
               <w:rFonts w:ascii="Arial Unicode MS" w:eastAsia="Arial Unicode MS" w:hAnsi="Arial Unicode MS" w:cs="Arial Unicode MS"/>
               <w:iCs/>
               <w:sz w:val="20"/>
@@ -10381,7 +10293,7 @@
             </w:rPr>
           </w:rPrChange>
         </w:rPr>
-        <w:pPrChange w:id="133" w:author="Nguyen, Trinh@Wildlife" w:date="2022-01-20T12:02:00Z">
+        <w:pPrChange w:id="134" w:author="Nguyen, Trinh@Wildlife" w:date="2022-01-20T12:02:00Z">
           <w:pPr>
             <w:pStyle w:val="NormalWeb"/>
             <w:tabs>
@@ -10430,14 +10342,14 @@
         </w:tabs>
         <w:jc w:val="center"/>
         <w:rPr>
-          <w:ins w:id="134" w:author="Nguyen, Trinh@Wildlife" w:date="2022-01-20T11:03:00Z"/>
+          <w:ins w:id="135" w:author="Nguyen, Trinh@Wildlife" w:date="2022-01-20T11:03:00Z"/>
           <w:rFonts w:ascii="Arial" w:eastAsia="Arial Unicode MS" w:hAnsi="Arial" w:cs="Arial"/>
           <w:b/>
           <w:iCs/>
           <w:vertAlign w:val="subscript"/>
-          <w:rPrChange w:id="135" w:author="Nguyen, Trinh@Wildlife" w:date="2022-01-20T11:04:00Z">
+          <w:rPrChange w:id="136" w:author="Nguyen, Trinh@Wildlife" w:date="2022-01-20T11:04:00Z">
             <w:rPr>
-              <w:ins w:id="136" w:author="Nguyen, Trinh@Wildlife" w:date="2022-01-20T11:03:00Z"/>
+              <w:ins w:id="137" w:author="Nguyen, Trinh@Wildlife" w:date="2022-01-20T11:03:00Z"/>
               <w:rFonts w:ascii="Arial Unicode MS" w:eastAsia="Arial Unicode MS" w:hAnsi="Arial Unicode MS" w:cs="Arial Unicode MS"/>
               <w:b/>
               <w:iCs/>
@@ -10449,13 +10361,13 @@
         </w:rPr>
       </w:pPr>
       <w:proofErr w:type="spellStart"/>
-      <w:ins w:id="137" w:author="Nguyen, Trinh@Wildlife" w:date="2022-01-20T11:03:00Z">
+      <w:ins w:id="138" w:author="Nguyen, Trinh@Wildlife" w:date="2022-01-20T11:03:00Z">
         <w:r>
           <w:rPr>
             <w:rFonts w:ascii="Arial" w:eastAsia="Arial Unicode MS" w:hAnsi="Arial" w:cs="Arial"/>
             <w:b/>
             <w:iCs/>
-            <w:rPrChange w:id="138" w:author="Nguyen, Trinh@Wildlife" w:date="2022-01-20T11:04:00Z">
+            <w:rPrChange w:id="139" w:author="Nguyen, Trinh@Wildlife" w:date="2022-01-20T11:04:00Z">
               <w:rPr>
                 <w:rFonts w:ascii="Arial Unicode MS" w:eastAsia="Arial Unicode MS" w:hAnsi="Arial Unicode MS" w:cs="Arial Unicode MS"/>
                 <w:b/>
@@ -10473,7 +10385,7 @@
             <w:b/>
             <w:iCs/>
             <w:vertAlign w:val="subscript"/>
-            <w:rPrChange w:id="139" w:author="Nguyen, Trinh@Wildlife" w:date="2022-01-20T11:04:00Z">
+            <w:rPrChange w:id="140" w:author="Nguyen, Trinh@Wildlife" w:date="2022-01-20T11:04:00Z">
               <w:rPr>
                 <w:rFonts w:ascii="Arial Unicode MS" w:eastAsia="Arial Unicode MS" w:hAnsi="Arial Unicode MS" w:cs="Arial Unicode MS"/>
                 <w:b/>
@@ -10492,7 +10404,7 @@
             <w:rFonts w:ascii="Arial" w:eastAsia="Arial Unicode MS" w:hAnsi="Arial" w:cs="Arial"/>
             <w:b/>
             <w:iCs/>
-            <w:rPrChange w:id="140" w:author="Nguyen, Trinh@Wildlife" w:date="2022-01-20T11:04:00Z">
+            <w:rPrChange w:id="141" w:author="Nguyen, Trinh@Wildlife" w:date="2022-01-20T11:04:00Z">
               <w:rPr>
                 <w:rFonts w:ascii="Arial Unicode MS" w:eastAsia="Arial Unicode MS" w:hAnsi="Arial Unicode MS" w:cs="Arial Unicode MS"/>
                 <w:b/>
@@ -10510,7 +10422,7 @@
             <w:b/>
             <w:iCs/>
             <w:vertAlign w:val="subscript"/>
-            <w:rPrChange w:id="141" w:author="Nguyen, Trinh@Wildlife" w:date="2022-01-20T11:04:00Z">
+            <w:rPrChange w:id="142" w:author="Nguyen, Trinh@Wildlife" w:date="2022-01-20T11:04:00Z">
               <w:rPr>
                 <w:rFonts w:ascii="Arial Unicode MS" w:eastAsia="Arial Unicode MS" w:hAnsi="Arial Unicode MS" w:cs="Arial Unicode MS"/>
                 <w:b/>
@@ -10528,7 +10440,7 @@
             <w:rFonts w:ascii="Arial" w:eastAsia="Arial Unicode MS" w:hAnsi="Arial" w:cs="Arial"/>
             <w:b/>
             <w:iCs/>
-            <w:rPrChange w:id="142" w:author="Nguyen, Trinh@Wildlife" w:date="2022-01-20T11:04:00Z">
+            <w:rPrChange w:id="143" w:author="Nguyen, Trinh@Wildlife" w:date="2022-01-20T11:04:00Z">
               <w:rPr>
                 <w:rFonts w:ascii="Arial Unicode MS" w:eastAsia="Arial Unicode MS" w:hAnsi="Arial Unicode MS" w:cs="Arial Unicode MS"/>
                 <w:b/>
@@ -10546,7 +10458,7 @@
             <w:b/>
             <w:iCs/>
             <w:vertAlign w:val="subscript"/>
-            <w:rPrChange w:id="143" w:author="Nguyen, Trinh@Wildlife" w:date="2022-01-20T11:04:00Z">
+            <w:rPrChange w:id="144" w:author="Nguyen, Trinh@Wildlife" w:date="2022-01-20T11:04:00Z">
               <w:rPr>
                 <w:rFonts w:ascii="Arial Unicode MS" w:eastAsia="Arial Unicode MS" w:hAnsi="Arial Unicode MS" w:cs="Arial Unicode MS"/>
                 <w:b/>
@@ -10564,7 +10476,7 @@
             <w:rFonts w:ascii="Arial" w:eastAsia="Arial Unicode MS" w:hAnsi="Arial" w:cs="Arial"/>
             <w:b/>
             <w:iCs/>
-            <w:rPrChange w:id="144" w:author="Nguyen, Trinh@Wildlife" w:date="2022-01-20T11:04:00Z">
+            <w:rPrChange w:id="145" w:author="Nguyen, Trinh@Wildlife" w:date="2022-01-20T11:04:00Z">
               <w:rPr>
                 <w:rFonts w:ascii="Arial Unicode MS" w:eastAsia="Arial Unicode MS" w:hAnsi="Arial Unicode MS" w:cs="Arial Unicode MS"/>
                 <w:b/>
@@ -10582,7 +10494,7 @@
             <w:b/>
             <w:iCs/>
             <w:vertAlign w:val="subscript"/>
-            <w:rPrChange w:id="145" w:author="Nguyen, Trinh@Wildlife" w:date="2022-01-20T11:04:00Z">
+            <w:rPrChange w:id="146" w:author="Nguyen, Trinh@Wildlife" w:date="2022-01-20T11:04:00Z">
               <w:rPr>
                 <w:rFonts w:ascii="Arial Unicode MS" w:eastAsia="Arial Unicode MS" w:hAnsi="Arial Unicode MS" w:cs="Arial Unicode MS"/>
                 <w:b/>
@@ -10600,7 +10512,7 @@
             <w:rFonts w:ascii="Arial" w:eastAsia="Arial Unicode MS" w:hAnsi="Arial" w:cs="Arial"/>
             <w:b/>
             <w:iCs/>
-            <w:rPrChange w:id="146" w:author="Nguyen, Trinh@Wildlife" w:date="2022-01-20T11:04:00Z">
+            <w:rPrChange w:id="147" w:author="Nguyen, Trinh@Wildlife" w:date="2022-01-20T11:04:00Z">
               <w:rPr>
                 <w:rFonts w:ascii="Arial Unicode MS" w:eastAsia="Arial Unicode MS" w:hAnsi="Arial Unicode MS" w:cs="Arial Unicode MS"/>
                 <w:b/>
@@ -10618,7 +10530,7 @@
             <w:b/>
             <w:iCs/>
             <w:vertAlign w:val="superscript"/>
-            <w:rPrChange w:id="147" w:author="Nguyen, Trinh@Wildlife" w:date="2022-01-20T11:04:00Z">
+            <w:rPrChange w:id="148" w:author="Nguyen, Trinh@Wildlife" w:date="2022-01-20T11:04:00Z">
               <w:rPr>
                 <w:rFonts w:ascii="Arial Unicode MS" w:eastAsia="Arial Unicode MS" w:hAnsi="Arial Unicode MS" w:cs="Arial Unicode MS"/>
                 <w:b/>
@@ -10655,12 +10567,12 @@
           <w:tab w:val="left" w:pos="14656"/>
         </w:tabs>
         <w:rPr>
-          <w:ins w:id="148" w:author="Nguyen, Trinh@Wildlife" w:date="2022-01-20T11:03:00Z"/>
+          <w:ins w:id="149" w:author="Nguyen, Trinh@Wildlife" w:date="2022-01-20T11:03:00Z"/>
           <w:rFonts w:ascii="Arial" w:eastAsia="Arial Unicode MS" w:hAnsi="Arial" w:cs="Arial"/>
           <w:iCs/>
-          <w:rPrChange w:id="149" w:author="Nguyen, Trinh@Wildlife" w:date="2022-01-20T11:04:00Z">
+          <w:rPrChange w:id="150" w:author="Nguyen, Trinh@Wildlife" w:date="2022-01-20T11:04:00Z">
             <w:rPr>
-              <w:ins w:id="150" w:author="Nguyen, Trinh@Wildlife" w:date="2022-01-20T11:03:00Z"/>
+              <w:ins w:id="151" w:author="Nguyen, Trinh@Wildlife" w:date="2022-01-20T11:03:00Z"/>
               <w:rFonts w:ascii="Arial Unicode MS" w:eastAsia="Arial Unicode MS" w:hAnsi="Arial Unicode MS" w:cs="Arial Unicode MS"/>
               <w:iCs/>
               <w:sz w:val="20"/>
@@ -10669,12 +10581,12 @@
           </w:rPrChange>
         </w:rPr>
       </w:pPr>
-      <w:ins w:id="151" w:author="Nguyen, Trinh@Wildlife" w:date="2022-01-20T11:03:00Z">
+      <w:ins w:id="152" w:author="Nguyen, Trinh@Wildlife" w:date="2022-01-20T11:03:00Z">
         <w:r>
           <w:rPr>
             <w:rFonts w:ascii="Arial" w:eastAsia="Arial Unicode MS" w:hAnsi="Arial" w:cs="Arial"/>
             <w:iCs/>
-            <w:rPrChange w:id="152" w:author="Nguyen, Trinh@Wildlife" w:date="2022-01-20T11:04:00Z">
+            <w:rPrChange w:id="153" w:author="Nguyen, Trinh@Wildlife" w:date="2022-01-20T11:04:00Z">
               <w:rPr>
                 <w:rFonts w:ascii="Arial Unicode MS" w:eastAsia="Arial Unicode MS" w:hAnsi="Arial Unicode MS" w:cs="Arial Unicode MS"/>
                 <w:iCs/>
@@ -10684,23 +10596,6 @@
             </w:rPrChange>
           </w:rPr>
           <w:t>Where:</w:t>
-        </w:r>
-        <w:r>
-          <w:rPr>
-            <w:rFonts w:ascii="Arial" w:eastAsia="Arial Unicode MS" w:hAnsi="Arial" w:cs="Arial"/>
-            <w:iCs/>
-            <w:vertAlign w:val="subscript"/>
-            <w:rPrChange w:id="153" w:author="Nguyen, Trinh@Wildlife" w:date="2022-01-20T11:04:00Z">
-              <w:rPr>
-                <w:rFonts w:ascii="Arial Unicode MS" w:eastAsia="Arial Unicode MS" w:hAnsi="Arial Unicode MS" w:cs="Arial Unicode MS"/>
-                <w:iCs/>
-                <w:sz w:val="20"/>
-                <w:szCs w:val="20"/>
-                <w:vertAlign w:val="subscript"/>
-              </w:rPr>
-            </w:rPrChange>
-          </w:rPr>
-          <w:t xml:space="preserve"> </w:t>
         </w:r>
         <w:r>
           <w:rPr>
@@ -10717,42 +10612,59 @@
               </w:rPr>
             </w:rPrChange>
           </w:rPr>
-          <w:tab/>
-        </w:r>
-        <w:proofErr w:type="spellStart"/>
-        <w:r>
-          <w:rPr>
-            <w:rFonts w:ascii="Arial" w:eastAsia="Arial Unicode MS" w:hAnsi="Arial" w:cs="Arial"/>
-            <w:iCs/>
-            <w:rPrChange w:id="155" w:author="Nguyen, Trinh@Wildlife" w:date="2022-01-20T11:04:00Z">
-              <w:rPr>
-                <w:rFonts w:ascii="Arial Unicode MS" w:eastAsia="Arial Unicode MS" w:hAnsi="Arial Unicode MS" w:cs="Arial Unicode MS"/>
-                <w:iCs/>
-                <w:sz w:val="20"/>
-                <w:szCs w:val="20"/>
-              </w:rPr>
-            </w:rPrChange>
-          </w:rPr>
-          <w:t>n</w:t>
-        </w:r>
-      </w:ins>
-      <w:ins w:id="156" w:author="Nguyen, Trinh@Wildlife" w:date="2022-01-20T12:03:00Z">
+          <w:t xml:space="preserve"> </w:t>
+        </w:r>
         <w:r>
           <w:rPr>
             <w:rFonts w:ascii="Arial" w:eastAsia="Arial Unicode MS" w:hAnsi="Arial" w:cs="Arial"/>
             <w:iCs/>
             <w:vertAlign w:val="subscript"/>
+            <w:rPrChange w:id="155" w:author="Nguyen, Trinh@Wildlife" w:date="2022-01-20T11:04:00Z">
+              <w:rPr>
+                <w:rFonts w:ascii="Arial Unicode MS" w:eastAsia="Arial Unicode MS" w:hAnsi="Arial Unicode MS" w:cs="Arial Unicode MS"/>
+                <w:iCs/>
+                <w:sz w:val="20"/>
+                <w:szCs w:val="20"/>
+                <w:vertAlign w:val="subscript"/>
+              </w:rPr>
+            </w:rPrChange>
+          </w:rPr>
+          <w:tab/>
+        </w:r>
+        <w:proofErr w:type="spellStart"/>
+        <w:r>
+          <w:rPr>
+            <w:rFonts w:ascii="Arial" w:eastAsia="Arial Unicode MS" w:hAnsi="Arial" w:cs="Arial"/>
+            <w:iCs/>
+            <w:rPrChange w:id="156" w:author="Nguyen, Trinh@Wildlife" w:date="2022-01-20T11:04:00Z">
+              <w:rPr>
+                <w:rFonts w:ascii="Arial Unicode MS" w:eastAsia="Arial Unicode MS" w:hAnsi="Arial Unicode MS" w:cs="Arial Unicode MS"/>
+                <w:iCs/>
+                <w:sz w:val="20"/>
+                <w:szCs w:val="20"/>
+              </w:rPr>
+            </w:rPrChange>
+          </w:rPr>
+          <w:t>n</w:t>
+        </w:r>
+      </w:ins>
+      <w:ins w:id="157" w:author="Nguyen, Trinh@Wildlife" w:date="2022-01-20T12:03:00Z">
+        <w:r>
+          <w:rPr>
+            <w:rFonts w:ascii="Arial" w:eastAsia="Arial Unicode MS" w:hAnsi="Arial" w:cs="Arial"/>
+            <w:iCs/>
+            <w:vertAlign w:val="subscript"/>
           </w:rPr>
           <w:t>t</w:t>
         </w:r>
       </w:ins>
       <w:proofErr w:type="spellEnd"/>
-      <w:ins w:id="157" w:author="Nguyen, Trinh@Wildlife" w:date="2022-01-20T11:03:00Z">
+      <w:ins w:id="158" w:author="Nguyen, Trinh@Wildlife" w:date="2022-01-20T11:03:00Z">
         <w:r>
           <w:rPr>
             <w:rFonts w:ascii="Arial" w:eastAsia="Arial Unicode MS" w:hAnsi="Arial" w:cs="Arial"/>
             <w:iCs/>
-            <w:rPrChange w:id="158" w:author="Nguyen, Trinh@Wildlife" w:date="2022-01-20T11:04:00Z">
+            <w:rPrChange w:id="159" w:author="Nguyen, Trinh@Wildlife" w:date="2022-01-20T11:04:00Z">
               <w:rPr>
                 <w:rFonts w:ascii="Arial Unicode MS" w:eastAsia="Arial Unicode MS" w:hAnsi="Arial Unicode MS" w:cs="Arial Unicode MS"/>
                 <w:iCs/>
@@ -10768,7 +10680,7 @@
             <w:rFonts w:ascii="Arial" w:eastAsia="Arial Unicode MS" w:hAnsi="Arial" w:cs="Arial"/>
             <w:iCs/>
             <w:vertAlign w:val="superscript"/>
-            <w:rPrChange w:id="159" w:author="Nguyen, Trinh@Wildlife" w:date="2022-01-20T11:04:00Z">
+            <w:rPrChange w:id="160" w:author="Nguyen, Trinh@Wildlife" w:date="2022-01-20T11:04:00Z">
               <w:rPr>
                 <w:rFonts w:ascii="Arial Unicode MS" w:eastAsia="Arial Unicode MS" w:hAnsi="Arial Unicode MS" w:cs="Arial Unicode MS"/>
                 <w:iCs/>
@@ -10780,22 +10692,6 @@
           </w:rPr>
           <w:t>3</w:t>
         </w:r>
-        <w:r>
-          <w:rPr>
-            <w:rFonts w:ascii="Arial" w:eastAsia="Arial Unicode MS" w:hAnsi="Arial" w:cs="Arial"/>
-            <w:iCs/>
-            <w:rPrChange w:id="160" w:author="Nguyen, Trinh@Wildlife" w:date="2022-01-20T11:04:00Z">
-              <w:rPr>
-                <w:rFonts w:ascii="Arial Unicode MS" w:eastAsia="Arial Unicode MS" w:hAnsi="Arial Unicode MS" w:cs="Arial Unicode MS"/>
-                <w:iCs/>
-                <w:sz w:val="20"/>
-                <w:szCs w:val="20"/>
-              </w:rPr>
-            </w:rPrChange>
-          </w:rPr>
-          <w:t xml:space="preserve"> per </w:t>
-        </w:r>
-        <w:proofErr w:type="spellStart"/>
         <w:r>
           <w:rPr>
             <w:rFonts w:ascii="Arial" w:eastAsia="Arial Unicode MS" w:hAnsi="Arial" w:cs="Arial"/>
@@ -10809,14 +10705,30 @@
               </w:rPr>
             </w:rPrChange>
           </w:rPr>
-          <w:t>tow</w:t>
-        </w:r>
-        <w:proofErr w:type="spellEnd"/>
+          <w:t xml:space="preserve"> per </w:t>
+        </w:r>
+        <w:proofErr w:type="spellStart"/>
         <w:r>
           <w:rPr>
             <w:rFonts w:ascii="Arial" w:eastAsia="Arial Unicode MS" w:hAnsi="Arial" w:cs="Arial"/>
             <w:iCs/>
             <w:rPrChange w:id="162" w:author="Nguyen, Trinh@Wildlife" w:date="2022-01-20T11:04:00Z">
+              <w:rPr>
+                <w:rFonts w:ascii="Arial Unicode MS" w:eastAsia="Arial Unicode MS" w:hAnsi="Arial Unicode MS" w:cs="Arial Unicode MS"/>
+                <w:iCs/>
+                <w:sz w:val="20"/>
+                <w:szCs w:val="20"/>
+              </w:rPr>
+            </w:rPrChange>
+          </w:rPr>
+          <w:t>tow</w:t>
+        </w:r>
+        <w:proofErr w:type="spellEnd"/>
+        <w:r>
+          <w:rPr>
+            <w:rFonts w:ascii="Arial" w:eastAsia="Arial Unicode MS" w:hAnsi="Arial" w:cs="Arial"/>
+            <w:iCs/>
+            <w:rPrChange w:id="163" w:author="Nguyen, Trinh@Wildlife" w:date="2022-01-20T11:04:00Z">
               <w:rPr>
                 <w:rFonts w:ascii="Arial Unicode MS" w:eastAsia="Arial Unicode MS" w:hAnsi="Arial Unicode MS" w:cs="Arial Unicode MS"/>
                 <w:iCs/>
@@ -10851,12 +10763,12 @@
           <w:tab w:val="left" w:pos="14656"/>
         </w:tabs>
         <w:rPr>
-          <w:ins w:id="163" w:author="Nguyen, Trinh@Wildlife" w:date="2022-01-20T11:03:00Z"/>
+          <w:ins w:id="164" w:author="Nguyen, Trinh@Wildlife" w:date="2022-01-20T11:03:00Z"/>
           <w:rFonts w:ascii="Arial" w:eastAsia="Arial Unicode MS" w:hAnsi="Arial" w:cs="Arial"/>
           <w:iCs/>
-          <w:rPrChange w:id="164" w:author="Nguyen, Trinh@Wildlife" w:date="2022-01-20T11:04:00Z">
+          <w:rPrChange w:id="165" w:author="Nguyen, Trinh@Wildlife" w:date="2022-01-20T11:04:00Z">
             <w:rPr>
-              <w:ins w:id="165" w:author="Nguyen, Trinh@Wildlife" w:date="2022-01-20T11:03:00Z"/>
+              <w:ins w:id="166" w:author="Nguyen, Trinh@Wildlife" w:date="2022-01-20T11:03:00Z"/>
               <w:rFonts w:ascii="Arial Unicode MS" w:eastAsia="Arial Unicode MS" w:hAnsi="Arial Unicode MS" w:cs="Arial Unicode MS"/>
               <w:iCs/>
               <w:sz w:val="20"/>
@@ -10865,12 +10777,12 @@
           </w:rPrChange>
         </w:rPr>
       </w:pPr>
-      <w:ins w:id="166" w:author="Nguyen, Trinh@Wildlife" w:date="2022-01-20T11:03:00Z">
+      <w:ins w:id="167" w:author="Nguyen, Trinh@Wildlife" w:date="2022-01-20T11:03:00Z">
         <w:r>
           <w:rPr>
             <w:rFonts w:ascii="Arial" w:eastAsia="Arial Unicode MS" w:hAnsi="Arial" w:cs="Arial"/>
             <w:iCs/>
-            <w:rPrChange w:id="167" w:author="Nguyen, Trinh@Wildlife" w:date="2022-01-20T11:04:00Z">
+            <w:rPrChange w:id="168" w:author="Nguyen, Trinh@Wildlife" w:date="2022-01-20T11:04:00Z">
               <w:rPr>
                 <w:rFonts w:ascii="Arial Unicode MS" w:eastAsia="Arial Unicode MS" w:hAnsi="Arial Unicode MS" w:cs="Arial Unicode MS"/>
                 <w:iCs/>
@@ -10883,7 +10795,7 @@
           <w:t>F</w:t>
         </w:r>
       </w:ins>
-      <w:ins w:id="168" w:author="Nguyen, Trinh@Wildlife" w:date="2022-01-20T12:03:00Z">
+      <w:ins w:id="169" w:author="Nguyen, Trinh@Wildlife" w:date="2022-01-20T12:03:00Z">
         <w:r>
           <w:rPr>
             <w:rFonts w:ascii="Arial" w:eastAsia="Arial Unicode MS" w:hAnsi="Arial" w:cs="Arial"/>
@@ -10893,12 +10805,12 @@
           <w:t>t</w:t>
         </w:r>
       </w:ins>
-      <w:ins w:id="169" w:author="Nguyen, Trinh@Wildlife" w:date="2022-01-20T11:03:00Z">
+      <w:ins w:id="170" w:author="Nguyen, Trinh@Wildlife" w:date="2022-01-20T11:03:00Z">
         <w:r>
           <w:rPr>
             <w:rFonts w:ascii="Arial" w:eastAsia="Arial Unicode MS" w:hAnsi="Arial" w:cs="Arial"/>
             <w:iCs/>
-            <w:rPrChange w:id="170" w:author="Nguyen, Trinh@Wildlife" w:date="2022-01-20T11:04:00Z">
+            <w:rPrChange w:id="171" w:author="Nguyen, Trinh@Wildlife" w:date="2022-01-20T11:04:00Z">
               <w:rPr>
                 <w:rFonts w:ascii="Arial Unicode MS" w:eastAsia="Arial Unicode MS" w:hAnsi="Arial Unicode MS" w:cs="Arial Unicode MS"/>
                 <w:iCs/>
@@ -10933,26 +10845,26 @@
           <w:tab w:val="left" w:pos="14656"/>
         </w:tabs>
         <w:rPr>
-          <w:ins w:id="171" w:author="Nguyen, Trinh@Wildlife" w:date="2022-01-20T11:03:00Z"/>
+          <w:ins w:id="172" w:author="Nguyen, Trinh@Wildlife" w:date="2022-01-20T11:03:00Z"/>
           <w:rFonts w:ascii="Arial" w:eastAsia="Arial Unicode MS" w:hAnsi="Arial" w:cs="Arial"/>
           <w:iCs/>
-          <w:rPrChange w:id="172" w:author="Nguyen, Trinh@Wildlife" w:date="2022-01-20T12:03:00Z">
+          <w:rPrChange w:id="173" w:author="Nguyen, Trinh@Wildlife" w:date="2022-01-20T12:03:00Z">
             <w:rPr>
-              <w:ins w:id="173" w:author="Nguyen, Trinh@Wildlife" w:date="2022-01-20T11:03:00Z"/>
+              <w:ins w:id="174" w:author="Nguyen, Trinh@Wildlife" w:date="2022-01-20T11:03:00Z"/>
               <w:rFonts w:ascii="Arial" w:hAnsi="Arial" w:cs="Arial"/>
             </w:rPr>
           </w:rPrChange>
         </w:rPr>
-        <w:pPrChange w:id="174" w:author="Nguyen, Trinh@Wildlife" w:date="2022-01-20T12:03:00Z">
+        <w:pPrChange w:id="175" w:author="Nguyen, Trinh@Wildlife" w:date="2022-01-20T12:03:00Z">
           <w:pPr/>
         </w:pPrChange>
       </w:pPr>
-      <w:ins w:id="175" w:author="Nguyen, Trinh@Wildlife" w:date="2022-01-20T11:03:00Z">
+      <w:ins w:id="176" w:author="Nguyen, Trinh@Wildlife" w:date="2022-01-20T11:03:00Z">
         <w:r>
           <w:rPr>
             <w:rFonts w:ascii="Arial" w:eastAsia="Arial Unicode MS" w:hAnsi="Arial" w:cs="Arial"/>
             <w:iCs/>
-            <w:rPrChange w:id="176" w:author="Nguyen, Trinh@Wildlife" w:date="2022-01-20T11:04:00Z">
+            <w:rPrChange w:id="177" w:author="Nguyen, Trinh@Wildlife" w:date="2022-01-20T11:04:00Z">
               <w:rPr>
                 <w:rFonts w:ascii="Arial Unicode MS" w:eastAsia="Arial Unicode MS" w:hAnsi="Arial Unicode MS" w:cs="Arial Unicode MS"/>
                 <w:iCs/>
@@ -10965,7 +10877,7 @@
           <w:t>V</w:t>
         </w:r>
       </w:ins>
-      <w:ins w:id="177" w:author="Nguyen, Trinh@Wildlife" w:date="2022-01-20T12:03:00Z">
+      <w:ins w:id="178" w:author="Nguyen, Trinh@Wildlife" w:date="2022-01-20T12:03:00Z">
         <w:r>
           <w:rPr>
             <w:rFonts w:ascii="Arial" w:eastAsia="Arial Unicode MS" w:hAnsi="Arial" w:cs="Arial"/>
@@ -10975,12 +10887,12 @@
           <w:t>t</w:t>
         </w:r>
       </w:ins>
-      <w:ins w:id="178" w:author="Nguyen, Trinh@Wildlife" w:date="2022-01-20T11:03:00Z">
+      <w:ins w:id="179" w:author="Nguyen, Trinh@Wildlife" w:date="2022-01-20T11:03:00Z">
         <w:r>
           <w:rPr>
             <w:rFonts w:ascii="Arial" w:eastAsia="Arial Unicode MS" w:hAnsi="Arial" w:cs="Arial"/>
             <w:iCs/>
-            <w:rPrChange w:id="179" w:author="Nguyen, Trinh@Wildlife" w:date="2022-01-20T11:04:00Z">
+            <w:rPrChange w:id="180" w:author="Nguyen, Trinh@Wildlife" w:date="2022-01-20T11:04:00Z">
               <w:rPr>
                 <w:rFonts w:ascii="Arial Unicode MS" w:eastAsia="Arial Unicode MS" w:hAnsi="Arial Unicode MS" w:cs="Arial Unicode MS"/>
                 <w:iCs/>
@@ -10996,7 +10908,7 @@
             <w:rFonts w:ascii="Arial" w:eastAsia="Arial Unicode MS" w:hAnsi="Arial" w:cs="Arial"/>
             <w:iCs/>
             <w:vertAlign w:val="superscript"/>
-            <w:rPrChange w:id="180" w:author="Nguyen, Trinh@Wildlife" w:date="2022-01-20T11:04:00Z">
+            <w:rPrChange w:id="181" w:author="Nguyen, Trinh@Wildlife" w:date="2022-01-20T11:04:00Z">
               <w:rPr>
                 <w:rFonts w:ascii="Arial Unicode MS" w:eastAsia="Arial Unicode MS" w:hAnsi="Arial Unicode MS" w:cs="Arial Unicode MS"/>
                 <w:iCs/>
@@ -11012,7 +10924,7 @@
           <w:rPr>
             <w:rFonts w:ascii="Arial" w:eastAsia="Arial Unicode MS" w:hAnsi="Arial" w:cs="Arial"/>
             <w:iCs/>
-            <w:rPrChange w:id="181" w:author="Nguyen, Trinh@Wildlife" w:date="2022-01-20T11:04:00Z">
+            <w:rPrChange w:id="182" w:author="Nguyen, Trinh@Wildlife" w:date="2022-01-20T11:04:00Z">
               <w:rPr>
                 <w:rFonts w:ascii="Arial Unicode MS" w:eastAsia="Arial Unicode MS" w:hAnsi="Arial Unicode MS" w:cs="Arial Unicode MS"/>
                 <w:iCs/>
@@ -11071,7 +10983,7 @@
         </w:rPr>
         <w:t>2010 – Temporal extension of sampling</w:t>
       </w:r>
-      <w:ins w:id="182" w:author="Nguyen, Trinh@Wildlife" w:date="2022-01-20T15:02:00Z">
+      <w:ins w:id="183" w:author="Nguyen, Trinh@Wildlife" w:date="2022-01-20T15:02:00Z">
         <w:r>
           <w:rPr>
             <w:rFonts w:ascii="Arial" w:hAnsi="Arial" w:cs="Arial"/>
@@ -11083,21 +10995,7 @@
         <w:rPr>
           <w:rFonts w:ascii="Arial" w:hAnsi="Arial" w:cs="Arial"/>
         </w:rPr>
-        <w:t xml:space="preserve">; 6 biweekly delta-wide (35 stations) surveys conducted from early January to late March. Implementation of the use of a Hach Model # 2100P Turbidimeter as Standard Operating Procedure to record turbidity in NTU’s. Recorded Latitude and Longitude on datasheets, but not </w:t>
-      </w:r>
-      <w:proofErr w:type="gramStart"/>
-      <w:r>
-        <w:rPr>
-          <w:rFonts w:ascii="Arial" w:hAnsi="Arial" w:cs="Arial"/>
-        </w:rPr>
-        <w:t>entered into</w:t>
-      </w:r>
-      <w:proofErr w:type="gramEnd"/>
-      <w:r>
-        <w:rPr>
-          <w:rFonts w:ascii="Arial" w:hAnsi="Arial" w:cs="Arial"/>
-        </w:rPr>
-        <w:t xml:space="preserve"> database.</w:t>
+        <w:t>; 6 biweekly delta-wide (35 stations) surveys conducted from early January to late March. Implementation of the use of a Hach Model # 2100P Turbidimeter as Standard Operating Procedure to record turbidity in NTU’s. Recorded Latitude and Longitude on datasheets, but not entered into database.</w:t>
       </w:r>
     </w:p>
     <w:p>
@@ -11125,7 +11023,7 @@
         </w:rPr>
         <w:t xml:space="preserve">2012 </w:t>
       </w:r>
-      <w:ins w:id="183" w:author="Nguyen, Trinh@Wildlife" w:date="2022-01-20T12:48:00Z">
+      <w:ins w:id="184" w:author="Nguyen, Trinh@Wildlife" w:date="2022-01-20T12:48:00Z">
         <w:r>
           <w:rPr>
             <w:rFonts w:ascii="Arial" w:hAnsi="Arial" w:cs="Arial"/>
@@ -11133,7 +11031,7 @@
           <w:t>–</w:t>
         </w:r>
       </w:ins>
-      <w:del w:id="184" w:author="Nguyen, Trinh@Wildlife" w:date="2022-01-20T12:48:00Z">
+      <w:del w:id="185" w:author="Nguyen, Trinh@Wildlife" w:date="2022-01-20T12:48:00Z">
         <w:r>
           <w:rPr>
             <w:rFonts w:ascii="Arial" w:hAnsi="Arial" w:cs="Arial"/>
@@ -11147,7 +11045,7 @@
         </w:rPr>
         <w:t xml:space="preserve"> Sixth survey</w:t>
       </w:r>
-      <w:ins w:id="185" w:author="Nguyen, Trinh@Wildlife" w:date="2022-01-20T14:50:00Z">
+      <w:ins w:id="186" w:author="Nguyen, Trinh@Wildlife" w:date="2022-01-20T14:50:00Z">
         <w:r>
           <w:rPr>
             <w:rFonts w:ascii="Arial" w:hAnsi="Arial" w:cs="Arial"/>
@@ -11155,7 +11053,7 @@
           <w:t xml:space="preserve"> </w:t>
         </w:r>
       </w:ins>
-      <w:ins w:id="186" w:author="Nguyen, Trinh@Wildlife" w:date="2022-01-20T14:51:00Z">
+      <w:ins w:id="187" w:author="Nguyen, Trinh@Wildlife" w:date="2022-01-20T14:51:00Z">
         <w:r>
           <w:rPr>
             <w:rFonts w:ascii="Arial" w:hAnsi="Arial" w:cs="Arial"/>
@@ -11196,7 +11094,7 @@
         </w:rPr>
         <w:t xml:space="preserve"> Nguyen at ITB as part of the Bay Delta Application Hosting to move public facing data onto secure Tier 3 server.  Data is now entered into SLS_Local.mdb, housed in SLS_Query.mdb (local server), and appended to the tier 3 server before uploading to webpage.  New nets were </w:t>
       </w:r>
-      <w:del w:id="187" w:author="Nguyen, Trinh@Wildlife" w:date="2022-01-20T14:51:00Z">
+      <w:del w:id="188" w:author="Nguyen, Trinh@Wildlife" w:date="2022-01-20T14:51:00Z">
         <w:r>
           <w:rPr>
             <w:rFonts w:ascii="Arial" w:hAnsi="Arial" w:cs="Arial"/>
@@ -11204,7 +11102,7 @@
           <w:delText>incorpoated</w:delText>
         </w:r>
       </w:del>
-      <w:ins w:id="188" w:author="Nguyen, Trinh@Wildlife" w:date="2022-01-20T14:51:00Z">
+      <w:ins w:id="189" w:author="Nguyen, Trinh@Wildlife" w:date="2022-01-20T14:51:00Z">
         <w:r>
           <w:rPr>
             <w:rFonts w:ascii="Arial" w:hAnsi="Arial" w:cs="Arial"/>
@@ -11244,21 +11142,7 @@
         <w:rPr>
           <w:rFonts w:ascii="Arial" w:hAnsi="Arial" w:cs="Arial"/>
         </w:rPr>
-        <w:t xml:space="preserve"> (</w:t>
-      </w:r>
-      <w:proofErr w:type="gramStart"/>
-      <w:r>
-        <w:rPr>
-          <w:rFonts w:ascii="Arial" w:hAnsi="Arial" w:cs="Arial"/>
-        </w:rPr>
-        <w:t>500 micron</w:t>
-      </w:r>
-      <w:proofErr w:type="gramEnd"/>
-      <w:r>
-        <w:rPr>
-          <w:rFonts w:ascii="Arial" w:hAnsi="Arial" w:cs="Arial"/>
-        </w:rPr>
-        <w:t>, 47% open space. Part # 06-500/47).</w:t>
+        <w:t xml:space="preserve"> (500 micron, 47% open space. Part # 06-500/47).</w:t>
       </w:r>
     </w:p>
     <w:p>
@@ -11314,7 +11198,7 @@
         </w:rPr>
         <w:t>.  Flowmeters were sent to General Oceanic</w:t>
       </w:r>
-      <w:ins w:id="189" w:author="Nguyen, Trinh@Wildlife" w:date="2022-01-27T12:23:00Z">
+      <w:ins w:id="190" w:author="Nguyen, Trinh@Wildlife" w:date="2022-01-27T12:23:00Z">
         <w:r>
           <w:rPr>
             <w:rFonts w:ascii="Arial" w:hAnsi="Arial" w:cs="Arial"/>
@@ -11341,7 +11225,7 @@
         </w:rPr>
         <w:t xml:space="preserve">2017 </w:t>
       </w:r>
-      <w:ins w:id="190" w:author="Nguyen, Trinh@Wildlife" w:date="2022-01-20T12:47:00Z">
+      <w:ins w:id="191" w:author="Nguyen, Trinh@Wildlife" w:date="2022-01-20T12:47:00Z">
         <w:r>
           <w:rPr>
             <w:rFonts w:ascii="Arial" w:hAnsi="Arial" w:cs="Arial"/>
@@ -11349,7 +11233,7 @@
           <w:t>–</w:t>
         </w:r>
       </w:ins>
-      <w:del w:id="191" w:author="Nguyen, Trinh@Wildlife" w:date="2022-01-20T12:47:00Z">
+      <w:del w:id="192" w:author="Nguyen, Trinh@Wildlife" w:date="2022-01-20T12:47:00Z">
         <w:r>
           <w:rPr>
             <w:rFonts w:ascii="Arial" w:hAnsi="Arial" w:cs="Arial"/>
@@ -11377,7 +11261,7 @@
         </w:rPr>
         <w:t>.  Flowmeters were sent to General Oceanic</w:t>
       </w:r>
-      <w:ins w:id="192" w:author="Nguyen, Trinh@Wildlife" w:date="2022-01-27T12:23:00Z">
+      <w:ins w:id="193" w:author="Nguyen, Trinh@Wildlife" w:date="2022-01-27T12:23:00Z">
         <w:r>
           <w:rPr>
             <w:rFonts w:ascii="Arial" w:hAnsi="Arial" w:cs="Arial"/>
@@ -11404,7 +11288,7 @@
         </w:rPr>
         <w:t>2018</w:t>
       </w:r>
-      <w:del w:id="193" w:author="Nguyen, Trinh@Wildlife" w:date="2022-01-20T12:47:00Z">
+      <w:del w:id="194" w:author="Nguyen, Trinh@Wildlife" w:date="2022-01-20T12:47:00Z">
         <w:r>
           <w:rPr>
             <w:rFonts w:ascii="Arial" w:hAnsi="Arial" w:cs="Arial"/>
@@ -11412,7 +11296,7 @@
           <w:delText xml:space="preserve">- </w:delText>
         </w:r>
       </w:del>
-      <w:ins w:id="194" w:author="Nguyen, Trinh@Wildlife" w:date="2022-01-20T12:47:00Z">
+      <w:ins w:id="195" w:author="Nguyen, Trinh@Wildlife" w:date="2022-01-20T12:47:00Z">
         <w:r>
           <w:rPr>
             <w:rFonts w:ascii="Arial" w:hAnsi="Arial" w:cs="Arial"/>
@@ -11446,7 +11330,7 @@
         </w:rPr>
         <w:t xml:space="preserve">. </w:t>
       </w:r>
-      <w:ins w:id="195" w:author="Nguyen, Trinh@Wildlife" w:date="2022-01-27T12:22:00Z">
+      <w:ins w:id="196" w:author="Nguyen, Trinh@Wildlife" w:date="2022-01-27T12:22:00Z">
         <w:r>
           <w:rPr>
             <w:rFonts w:ascii="Arial" w:hAnsi="Arial" w:cs="Arial"/>
@@ -11454,7 +11338,7 @@
           <w:t>Flowmeters were sent to General Oceanic</w:t>
         </w:r>
       </w:ins>
-      <w:ins w:id="196" w:author="Nguyen, Trinh@Wildlife" w:date="2022-01-27T12:23:00Z">
+      <w:ins w:id="197" w:author="Nguyen, Trinh@Wildlife" w:date="2022-01-27T12:23:00Z">
         <w:r>
           <w:rPr>
             <w:rFonts w:ascii="Arial" w:hAnsi="Arial" w:cs="Arial"/>
@@ -11462,7 +11346,7 @@
           <w:t>s</w:t>
         </w:r>
       </w:ins>
-      <w:ins w:id="197" w:author="Nguyen, Trinh@Wildlife" w:date="2022-01-27T12:22:00Z">
+      <w:ins w:id="198" w:author="Nguyen, Trinh@Wildlife" w:date="2022-01-27T12:22:00Z">
         <w:r>
           <w:rPr>
             <w:rFonts w:ascii="Arial" w:hAnsi="Arial" w:cs="Arial"/>
@@ -11483,7 +11367,7 @@
         </w:rPr>
         <w:t>2019</w:t>
       </w:r>
-      <w:del w:id="198" w:author="Nguyen, Trinh@Wildlife" w:date="2022-01-20T12:47:00Z">
+      <w:del w:id="199" w:author="Nguyen, Trinh@Wildlife" w:date="2022-01-20T12:47:00Z">
         <w:r>
           <w:rPr>
             <w:rFonts w:ascii="Arial" w:hAnsi="Arial" w:cs="Arial"/>
@@ -11491,7 +11375,7 @@
           <w:delText xml:space="preserve">- </w:delText>
         </w:r>
       </w:del>
-      <w:ins w:id="199" w:author="Nguyen, Trinh@Wildlife" w:date="2022-01-20T12:47:00Z">
+      <w:ins w:id="200" w:author="Nguyen, Trinh@Wildlife" w:date="2022-01-20T12:47:00Z">
         <w:r>
           <w:rPr>
             <w:rFonts w:ascii="Arial" w:hAnsi="Arial" w:cs="Arial"/>
@@ -11525,7 +11409,7 @@
         </w:rPr>
         <w:t>.</w:t>
       </w:r>
-      <w:ins w:id="200" w:author="Nguyen, Trinh@Wildlife" w:date="2022-01-27T12:22:00Z">
+      <w:ins w:id="201" w:author="Nguyen, Trinh@Wildlife" w:date="2022-01-27T12:22:00Z">
         <w:r>
           <w:rPr>
             <w:rFonts w:ascii="Arial" w:hAnsi="Arial" w:cs="Arial"/>
@@ -11533,7 +11417,7 @@
           <w:t xml:space="preserve"> Flowmeters were sent to General Oceanic</w:t>
         </w:r>
       </w:ins>
-      <w:ins w:id="201" w:author="Nguyen, Trinh@Wildlife" w:date="2022-01-27T12:23:00Z">
+      <w:ins w:id="202" w:author="Nguyen, Trinh@Wildlife" w:date="2022-01-27T12:23:00Z">
         <w:r>
           <w:rPr>
             <w:rFonts w:ascii="Arial" w:hAnsi="Arial" w:cs="Arial"/>
@@ -11566,7 +11450,7 @@
         </w:rPr>
         <w:t>0</w:t>
       </w:r>
-      <w:del w:id="202" w:author="Nguyen, Trinh@Wildlife" w:date="2022-01-20T12:47:00Z">
+      <w:del w:id="203" w:author="Nguyen, Trinh@Wildlife" w:date="2022-01-20T12:47:00Z">
         <w:r>
           <w:rPr>
             <w:rFonts w:ascii="Arial" w:hAnsi="Arial" w:cs="Arial"/>
@@ -11574,7 +11458,7 @@
           <w:delText xml:space="preserve">- </w:delText>
         </w:r>
       </w:del>
-      <w:ins w:id="203" w:author="Nguyen, Trinh@Wildlife" w:date="2022-01-20T12:47:00Z">
+      <w:ins w:id="204" w:author="Nguyen, Trinh@Wildlife" w:date="2022-01-20T12:47:00Z">
         <w:r>
           <w:rPr>
             <w:rFonts w:ascii="Arial" w:hAnsi="Arial" w:cs="Arial"/>
@@ -11594,7 +11478,7 @@
           <w:t xml:space="preserve"> </w:t>
         </w:r>
       </w:ins>
-      <w:ins w:id="204" w:author="Nguyen, Trinh@Wildlife" w:date="2022-01-20T15:05:00Z">
+      <w:ins w:id="205" w:author="Nguyen, Trinh@Wildlife" w:date="2022-01-20T15:05:00Z">
         <w:r>
           <w:rPr>
             <w:rFonts w:ascii="Arial" w:hAnsi="Arial" w:cs="Arial"/>
@@ -11602,7 +11486,7 @@
           <w:t xml:space="preserve">Spatially constrained temporal extension of sampling; </w:t>
         </w:r>
       </w:ins>
-      <w:del w:id="205" w:author="Nguyen, Trinh@Wildlife" w:date="2022-01-20T15:05:00Z">
+      <w:del w:id="206" w:author="Nguyen, Trinh@Wildlife" w:date="2022-01-20T15:05:00Z">
         <w:r>
           <w:rPr>
             <w:rFonts w:ascii="Arial" w:hAnsi="Arial" w:cs="Arial"/>
@@ -11610,7 +11494,7 @@
           <w:delText>T</w:delText>
         </w:r>
       </w:del>
-      <w:ins w:id="206" w:author="Nguyen, Trinh@Wildlife" w:date="2022-01-20T15:05:00Z">
+      <w:ins w:id="207" w:author="Nguyen, Trinh@Wildlife" w:date="2022-01-20T15:05:00Z">
         <w:r>
           <w:rPr>
             <w:rFonts w:ascii="Arial" w:hAnsi="Arial" w:cs="Arial"/>
@@ -11630,7 +11514,7 @@
         </w:rPr>
         <w:t xml:space="preserve">December surveys </w:t>
       </w:r>
-      <w:del w:id="207" w:author="Nguyen, Trinh@Wildlife" w:date="2022-01-20T14:55:00Z">
+      <w:del w:id="208" w:author="Nguyen, Trinh@Wildlife" w:date="2022-01-20T14:55:00Z">
         <w:r>
           <w:rPr>
             <w:rFonts w:ascii="Arial" w:hAnsi="Arial" w:cs="Arial"/>
@@ -11644,7 +11528,7 @@
         </w:rPr>
         <w:t>were initiated with limited sampling of the South/Central delta</w:t>
       </w:r>
-      <w:ins w:id="208" w:author="Nguyen, Trinh@Wildlife" w:date="2022-02-01T10:41:00Z">
+      <w:ins w:id="209" w:author="Nguyen, Trinh@Wildlife" w:date="2022-02-01T10:41:00Z">
         <w:r>
           <w:rPr>
             <w:rFonts w:ascii="Arial" w:hAnsi="Arial" w:cs="Arial"/>
@@ -11658,7 +11542,7 @@
         </w:rPr>
         <w:t xml:space="preserve"> to inform risk of entrainment for larval Longfin Smelt.</w:t>
       </w:r>
-      <w:del w:id="209" w:author="Nguyen, Trinh@Wildlife" w:date="2022-02-01T10:41:00Z">
+      <w:del w:id="210" w:author="Nguyen, Trinh@Wildlife" w:date="2022-02-01T10:41:00Z">
         <w:r>
           <w:rPr>
             <w:rFonts w:ascii="Arial" w:hAnsi="Arial" w:cs="Arial"/>
@@ -11697,11 +11581,11 @@
     <w:p>
       <w:pPr>
         <w:rPr>
-          <w:ins w:id="210" w:author="Nguyen, Trinh@Wildlife" w:date="2022-01-20T12:08:00Z"/>
+          <w:ins w:id="211" w:author="Nguyen, Trinh@Wildlife" w:date="2022-01-20T12:08:00Z"/>
           <w:rFonts w:ascii="Arial" w:hAnsi="Arial" w:cs="Arial"/>
         </w:rPr>
       </w:pPr>
-      <w:del w:id="211" w:author="Nguyen, Trinh@Wildlife" w:date="2022-01-20T12:07:00Z">
+      <w:del w:id="212" w:author="Nguyen, Trinh@Wildlife" w:date="2022-01-20T12:07:00Z">
         <w:r>
           <w:rPr>
             <w:rFonts w:ascii="Arial" w:hAnsi="Arial" w:cs="Arial"/>
@@ -11709,7 +11593,7 @@
           <w:delText>Methods</w:delText>
         </w:r>
       </w:del>
-      <w:ins w:id="212" w:author="Nguyen, Trinh@Wildlife" w:date="2022-01-20T12:07:00Z">
+      <w:ins w:id="213" w:author="Nguyen, Trinh@Wildlife" w:date="2022-01-20T12:07:00Z">
         <w:r>
           <w:rPr>
             <w:rFonts w:ascii="Arial" w:hAnsi="Arial" w:cs="Arial"/>
@@ -11757,21 +11641,7 @@
         <w:rPr>
           <w:rFonts w:ascii="Arial" w:hAnsi="Arial" w:cs="Arial"/>
         </w:rPr>
-        <w:t xml:space="preserve"> If there is an obvious reason that the flow meter was out of range, (</w:t>
-      </w:r>
-      <w:proofErr w:type="gramStart"/>
-      <w:r>
-        <w:rPr>
-          <w:rFonts w:ascii="Arial" w:hAnsi="Arial" w:cs="Arial"/>
-        </w:rPr>
-        <w:t>e.g.</w:t>
-      </w:r>
-      <w:proofErr w:type="gramEnd"/>
-      <w:r>
-        <w:rPr>
-          <w:rFonts w:ascii="Arial" w:hAnsi="Arial" w:cs="Arial"/>
-        </w:rPr>
-        <w:t xml:space="preserve"> weeds caught in the net or on the flowmeter), </w:t>
+        <w:t xml:space="preserve"> If there is an obvious reason that the flow meter was out of range, (e.g. weeds caught in the net or on the flowmeter), </w:t>
       </w:r>
       <w:r>
         <w:rPr>
@@ -11867,21 +11737,7 @@
         <w:rPr>
           <w:rFonts w:ascii="Arial" w:hAnsi="Arial" w:cs="Arial"/>
         </w:rPr>
-        <w:t xml:space="preserve"> reduced accordingly. If a </w:t>
-      </w:r>
-      <w:proofErr w:type="gramStart"/>
-      <w:r>
-        <w:rPr>
-          <w:rFonts w:ascii="Arial" w:hAnsi="Arial" w:cs="Arial"/>
-        </w:rPr>
-        <w:t>2.5 minute</w:t>
-      </w:r>
-      <w:proofErr w:type="gramEnd"/>
-      <w:r>
-        <w:rPr>
-          <w:rFonts w:ascii="Arial" w:hAnsi="Arial" w:cs="Arial"/>
-        </w:rPr>
-        <w:t xml:space="preserve"> tow is performed and material like algae, jellyfish, or peat is still overfilling the cod end, that</w:t>
+        <w:t xml:space="preserve"> reduced accordingly. If a 2.5 minute tow is performed and material like algae, jellyfish, or peat is still overfilling the cod end, that</w:t>
       </w:r>
       <w:r>
         <w:rPr>
@@ -11931,7 +11787,7 @@
         </w:rPr>
         <w:t xml:space="preserve">val and juvenile fish </w:t>
       </w:r>
-      <w:ins w:id="213" w:author="Nguyen, Trinh@Wildlife" w:date="2022-01-20T12:07:00Z">
+      <w:ins w:id="214" w:author="Nguyen, Trinh@Wildlife" w:date="2022-01-20T12:07:00Z">
         <w:r>
           <w:rPr>
             <w:rFonts w:ascii="Arial" w:hAnsi="Arial" w:cs="Arial"/>
@@ -11961,7 +11817,7 @@
     <w:p>
       <w:pPr>
         <w:rPr>
-          <w:ins w:id="214" w:author="Nguyen, Trinh@Wildlife" w:date="2022-01-20T12:08:00Z"/>
+          <w:ins w:id="215" w:author="Nguyen, Trinh@Wildlife" w:date="2022-01-20T12:08:00Z"/>
           <w:rFonts w:ascii="Arial" w:hAnsi="Arial" w:cs="Arial"/>
         </w:rPr>
       </w:pPr>
@@ -11969,11 +11825,11 @@
     <w:p>
       <w:pPr>
         <w:rPr>
-          <w:ins w:id="215" w:author="Nguyen, Trinh@Wildlife" w:date="2022-01-20T12:06:00Z"/>
+          <w:ins w:id="216" w:author="Nguyen, Trinh@Wildlife" w:date="2022-01-20T12:06:00Z"/>
           <w:rFonts w:ascii="Arial" w:hAnsi="Arial" w:cs="Arial"/>
         </w:rPr>
       </w:pPr>
-      <w:ins w:id="216" w:author="Nguyen, Trinh@Wildlife" w:date="2022-01-20T12:08:00Z">
+      <w:ins w:id="217" w:author="Nguyen, Trinh@Wildlife" w:date="2022-01-20T12:08:00Z">
         <w:r>
           <w:rPr>
             <w:rFonts w:ascii="Arial" w:hAnsi="Arial" w:cs="Arial"/>
@@ -11982,7 +11838,7 @@
           <w:t xml:space="preserve">Fish ID: In the lab, </w:t>
         </w:r>
       </w:ins>
-      <w:del w:id="217" w:author="Nguyen, Trinh@Wildlife" w:date="2022-01-20T12:08:00Z">
+      <w:del w:id="218" w:author="Nguyen, Trinh@Wildlife" w:date="2022-01-20T12:08:00Z">
         <w:r>
           <w:rPr>
             <w:rFonts w:ascii="Arial" w:hAnsi="Arial" w:cs="Arial"/>
@@ -11990,7 +11846,7 @@
           <w:delText>F</w:delText>
         </w:r>
       </w:del>
-      <w:ins w:id="218" w:author="Nguyen, Trinh@Wildlife" w:date="2022-01-20T12:08:00Z">
+      <w:ins w:id="219" w:author="Nguyen, Trinh@Wildlife" w:date="2022-01-20T12:08:00Z">
         <w:r>
           <w:rPr>
             <w:rFonts w:ascii="Arial" w:hAnsi="Arial" w:cs="Arial"/>
@@ -12004,7 +11860,7 @@
         </w:rPr>
         <w:t xml:space="preserve">ish are separated from debris and other organisms present in a sample in a process referred to as sorting. </w:t>
       </w:r>
-      <w:del w:id="219" w:author="Nguyen, Trinh@Wildlife" w:date="2022-02-03T16:13:00Z">
+      <w:del w:id="220" w:author="Nguyen, Trinh@Wildlife" w:date="2022-02-03T16:13:00Z">
         <w:r>
           <w:rPr>
             <w:rFonts w:ascii="Arial" w:hAnsi="Arial" w:cs="Arial"/>
@@ -12012,7 +11868,7 @@
           <w:delText xml:space="preserve">A portion of samples </w:delText>
         </w:r>
       </w:del>
-      <w:del w:id="220" w:author="Nguyen, Trinh@Wildlife" w:date="2022-01-20T15:11:00Z">
+      <w:del w:id="221" w:author="Nguyen, Trinh@Wildlife" w:date="2022-01-20T15:11:00Z">
         <w:r>
           <w:rPr>
             <w:rFonts w:ascii="Arial" w:hAnsi="Arial" w:cs="Arial"/>
@@ -12020,7 +11876,7 @@
           <w:delText xml:space="preserve">are </w:delText>
         </w:r>
       </w:del>
-      <w:del w:id="221" w:author="Nguyen, Trinh@Wildlife" w:date="2022-02-03T16:13:00Z">
+      <w:del w:id="222" w:author="Nguyen, Trinh@Wildlife" w:date="2022-02-03T16:13:00Z">
         <w:r>
           <w:rPr>
             <w:rFonts w:ascii="Arial" w:hAnsi="Arial" w:cs="Arial"/>
@@ -12058,7 +11914,7 @@
           <w:delText xml:space="preserve"> looking for any missed fish</w:delText>
         </w:r>
       </w:del>
-      <w:ins w:id="222" w:author="Nguyen, Trinh@Wildlife" w:date="2022-02-03T16:14:00Z">
+      <w:ins w:id="223" w:author="Nguyen, Trinh@Wildlife" w:date="2022-02-03T16:14:00Z">
         <w:r>
           <w:rPr>
             <w:rFonts w:ascii="Arial" w:hAnsi="Arial" w:cs="Arial"/>
@@ -12066,7 +11922,7 @@
           <w:t>The entire sample undergo a quality control check after sorting to ensure that fish</w:t>
         </w:r>
       </w:ins>
-      <w:ins w:id="223" w:author="Nguyen, Trinh@Wildlife" w:date="2022-02-03T16:15:00Z">
+      <w:ins w:id="224" w:author="Nguyen, Trinh@Wildlife" w:date="2022-02-03T16:15:00Z">
         <w:r>
           <w:rPr>
             <w:rFonts w:ascii="Arial" w:hAnsi="Arial" w:cs="Arial"/>
@@ -12080,7 +11936,7 @@
         </w:rPr>
         <w:t xml:space="preserve">. </w:t>
       </w:r>
-      <w:ins w:id="224" w:author="Nguyen, Trinh@Wildlife" w:date="2022-01-20T12:10:00Z">
+      <w:ins w:id="225" w:author="Nguyen, Trinh@Wildlife" w:date="2022-01-20T12:10:00Z">
         <w:r>
           <w:rPr>
             <w:rFonts w:ascii="Arial" w:hAnsi="Arial" w:cs="Arial"/>
@@ -12088,7 +11944,7 @@
           <w:t xml:space="preserve">Next, </w:t>
         </w:r>
       </w:ins>
-      <w:del w:id="225" w:author="Nguyen, Trinh@Wildlife" w:date="2022-01-20T12:10:00Z">
+      <w:del w:id="226" w:author="Nguyen, Trinh@Wildlife" w:date="2022-01-20T12:10:00Z">
         <w:r>
           <w:rPr>
             <w:rFonts w:ascii="Arial" w:hAnsi="Arial" w:cs="Arial"/>
@@ -12096,7 +11952,7 @@
           <w:delText>F</w:delText>
         </w:r>
       </w:del>
-      <w:ins w:id="226" w:author="Nguyen, Trinh@Wildlife" w:date="2022-01-20T12:10:00Z">
+      <w:ins w:id="227" w:author="Nguyen, Trinh@Wildlife" w:date="2022-01-20T12:10:00Z">
         <w:r>
           <w:rPr>
             <w:rFonts w:ascii="Arial" w:hAnsi="Arial" w:cs="Arial"/>
@@ -12122,7 +11978,7 @@
         </w:rPr>
         <w:t xml:space="preserve"> by a </w:t>
       </w:r>
-      <w:ins w:id="227" w:author="Nguyen, Trinh@Wildlife" w:date="2022-01-20T15:15:00Z">
+      <w:ins w:id="228" w:author="Nguyen, Trinh@Wildlife" w:date="2022-01-20T15:15:00Z">
         <w:r>
           <w:rPr>
             <w:rFonts w:ascii="Arial" w:hAnsi="Arial" w:cs="Arial"/>
@@ -12160,7 +12016,7 @@
         </w:rPr>
         <w:t xml:space="preserve">ncy protocol based on the experience of the identifier, </w:t>
       </w:r>
-      <w:ins w:id="228" w:author="Nguyen, Trinh@Wildlife" w:date="2022-02-03T16:19:00Z">
+      <w:ins w:id="229" w:author="Nguyen, Trinh@Wildlife" w:date="2022-02-03T16:19:00Z">
         <w:r>
           <w:rPr>
             <w:rFonts w:ascii="Arial" w:hAnsi="Arial" w:cs="Arial"/>
@@ -12179,34 +12035,26 @@
           <w:rPr>
             <w:rFonts w:ascii="Arial" w:hAnsi="Arial" w:cs="Arial"/>
           </w:rPr>
-          <w:t xml:space="preserve"> when first starting to </w:t>
-        </w:r>
-        <w:proofErr w:type="gramStart"/>
+          <w:t xml:space="preserve"> when first starting to having</w:t>
+        </w:r>
         <w:r>
           <w:rPr>
             <w:rFonts w:ascii="Arial" w:hAnsi="Arial" w:cs="Arial"/>
           </w:rPr>
-          <w:t>having</w:t>
-        </w:r>
-        <w:proofErr w:type="gramEnd"/>
+          <w:t xml:space="preserve"> </w:t>
+        </w:r>
+      </w:ins>
+      <w:del w:id="230" w:author="Nguyen, Trinh@Wildlife" w:date="2022-02-03T16:19:00Z">
         <w:r>
           <w:rPr>
             <w:rFonts w:ascii="Arial" w:hAnsi="Arial" w:cs="Arial"/>
           </w:rPr>
-          <w:t xml:space="preserve"> </w:t>
-        </w:r>
-      </w:ins>
-      <w:del w:id="229" w:author="Nguyen, Trinh@Wildlife" w:date="2022-02-03T16:19:00Z">
+          <w:delText>fish identifiers</w:delText>
+        </w:r>
         <w:r>
           <w:rPr>
             <w:rFonts w:ascii="Arial" w:hAnsi="Arial" w:cs="Arial"/>
           </w:rPr>
-          <w:delText>fish identifiers</w:delText>
-        </w:r>
-        <w:r>
-          <w:rPr>
-            <w:rFonts w:ascii="Arial" w:hAnsi="Arial" w:cs="Arial"/>
-          </w:rPr>
           <w:delText xml:space="preserve"> will progressively have </w:delText>
         </w:r>
       </w:del>
@@ -12266,19 +12114,19 @@
         </w:rPr>
         <w:t xml:space="preserve">The </w:t>
       </w:r>
-      <w:commentRangeStart w:id="230"/>
+      <w:commentRangeStart w:id="231"/>
       <w:r>
         <w:rPr>
           <w:rFonts w:ascii="Arial" w:hAnsi="Arial" w:cs="Arial"/>
         </w:rPr>
         <w:t xml:space="preserve">larval fish ID specialist </w:t>
       </w:r>
-      <w:commentRangeEnd w:id="230"/>
+      <w:commentRangeEnd w:id="231"/>
       <w:r>
         <w:rPr>
           <w:rStyle w:val="CommentReference"/>
         </w:rPr>
-        <w:commentReference w:id="230"/>
+        <w:commentReference w:id="231"/>
       </w:r>
       <w:r>
         <w:rPr>
@@ -12336,7 +12184,7 @@
         </w:rPr>
         <w:t xml:space="preserve"> </w:t>
       </w:r>
-      <w:ins w:id="231" w:author="Nguyen, Trinh@Wildlife" w:date="2022-01-20T15:18:00Z">
+      <w:ins w:id="232" w:author="Nguyen, Trinh@Wildlife" w:date="2022-01-20T15:18:00Z">
         <w:r>
           <w:rPr>
             <w:rFonts w:ascii="Arial" w:hAnsi="Arial" w:cs="Arial"/>
@@ -12344,7 +12192,7 @@
           <w:t>All field data is entered into a digital Access database. Immediately after entry, entered data undergo</w:t>
         </w:r>
       </w:ins>
-      <w:del w:id="232" w:author="Nguyen, Trinh@Wildlife" w:date="2022-01-20T15:18:00Z">
+      <w:del w:id="233" w:author="Nguyen, Trinh@Wildlife" w:date="2022-01-20T15:18:00Z">
         <w:r>
           <w:rPr>
             <w:rFonts w:ascii="Arial" w:hAnsi="Arial" w:cs="Arial"/>
@@ -12358,7 +12206,7 @@
         </w:rPr>
         <w:t xml:space="preserve"> two rounds of ‘line by line’ checks, wherein all </w:t>
       </w:r>
-      <w:ins w:id="233" w:author="Nguyen, Trinh@Wildlife" w:date="2022-01-20T12:20:00Z">
+      <w:ins w:id="234" w:author="Nguyen, Trinh@Wildlife" w:date="2022-01-20T12:20:00Z">
         <w:r>
           <w:rPr>
             <w:rFonts w:ascii="Arial" w:hAnsi="Arial" w:cs="Arial"/>
@@ -12388,21 +12236,7 @@
         <w:rPr>
           <w:rFonts w:ascii="Arial" w:hAnsi="Arial" w:cs="Arial"/>
         </w:rPr>
-        <w:t xml:space="preserve">At the end of the survey field season, once </w:t>
-      </w:r>
-      <w:proofErr w:type="gramStart"/>
-      <w:r>
-        <w:rPr>
-          <w:rFonts w:ascii="Arial" w:hAnsi="Arial" w:cs="Arial"/>
-        </w:rPr>
-        <w:t>all of</w:t>
-      </w:r>
-      <w:proofErr w:type="gramEnd"/>
-      <w:r>
-        <w:rPr>
-          <w:rFonts w:ascii="Arial" w:hAnsi="Arial" w:cs="Arial"/>
-        </w:rPr>
-        <w:t xml:space="preserve"> the fish samples have been processed in the laboratory and data entry is complete, the environmental and fish data is ‘finalized’ such that it</w:t>
+        <w:t>At the end of the survey field season, once all of the fish samples have been processed in the laboratory and data entry is complete, the environmental and fish data is ‘finalized’ such that it</w:t>
       </w:r>
       <w:r>
         <w:rPr>
@@ -12482,7 +12316,7 @@
         </w:rPr>
         <w:t>Once the end of season line-by-line</w:t>
       </w:r>
-      <w:ins w:id="234" w:author="Nguyen, Trinh@Wildlife" w:date="2022-01-20T15:19:00Z">
+      <w:ins w:id="235" w:author="Nguyen, Trinh@Wildlife" w:date="2022-01-20T15:19:00Z">
         <w:r>
           <w:rPr>
             <w:rFonts w:ascii="Arial" w:hAnsi="Arial" w:cs="Arial"/>
@@ -12496,7 +12330,7 @@
         </w:rPr>
         <w:t xml:space="preserve"> </w:t>
       </w:r>
-      <w:del w:id="235" w:author="Nguyen, Trinh@Wildlife" w:date="2022-01-20T15:19:00Z">
+      <w:del w:id="236" w:author="Nguyen, Trinh@Wildlife" w:date="2022-01-20T15:19:00Z">
         <w:r>
           <w:rPr>
             <w:rFonts w:ascii="Arial" w:hAnsi="Arial" w:cs="Arial"/>
@@ -12504,7 +12338,7 @@
           <w:delText xml:space="preserve">is </w:delText>
         </w:r>
       </w:del>
-      <w:ins w:id="236" w:author="Nguyen, Trinh@Wildlife" w:date="2022-01-20T15:19:00Z">
+      <w:ins w:id="237" w:author="Nguyen, Trinh@Wildlife" w:date="2022-01-20T15:19:00Z">
         <w:r>
           <w:rPr>
             <w:rFonts w:ascii="Arial" w:hAnsi="Arial" w:cs="Arial"/>
@@ -12524,7 +12358,7 @@
         </w:rPr>
         <w:t>complete</w:t>
       </w:r>
-      <w:ins w:id="237" w:author="Nguyen, Trinh@Wildlife" w:date="2022-01-20T15:19:00Z">
+      <w:ins w:id="238" w:author="Nguyen, Trinh@Wildlife" w:date="2022-01-20T15:19:00Z">
         <w:r>
           <w:rPr>
             <w:rFonts w:ascii="Arial" w:hAnsi="Arial" w:cs="Arial"/>
@@ -12538,7 +12372,7 @@
         </w:rPr>
         <w:t xml:space="preserve"> a project lead will run a series of </w:t>
       </w:r>
-      <w:del w:id="238" w:author="Nguyen, Trinh@Wildlife" w:date="2022-01-20T15:31:00Z">
+      <w:del w:id="239" w:author="Nguyen, Trinh@Wildlife" w:date="2022-01-20T15:31:00Z">
         <w:r>
           <w:rPr>
             <w:rFonts w:ascii="Arial" w:hAnsi="Arial" w:cs="Arial"/>
@@ -12552,7 +12386,7 @@
           <w:delText xml:space="preserve"> </w:delText>
         </w:r>
       </w:del>
-      <w:ins w:id="239" w:author="Nguyen, Trinh@Wildlife" w:date="2022-01-20T15:31:00Z">
+      <w:ins w:id="240" w:author="Nguyen, Trinh@Wildlife" w:date="2022-01-20T15:31:00Z">
         <w:r>
           <w:rPr>
             <w:rFonts w:ascii="Arial" w:hAnsi="Arial" w:cs="Arial"/>
@@ -12566,7 +12400,7 @@
         </w:rPr>
         <w:t xml:space="preserve">queries </w:t>
       </w:r>
-      <w:del w:id="240" w:author="Nguyen, Trinh@Wildlife" w:date="2022-01-20T15:31:00Z">
+      <w:del w:id="241" w:author="Nguyen, Trinh@Wildlife" w:date="2022-01-20T15:31:00Z">
         <w:r>
           <w:rPr>
             <w:rFonts w:ascii="Arial" w:hAnsi="Arial" w:cs="Arial"/>
@@ -12580,7 +12414,7 @@
           <w:delText xml:space="preserve"> These queries </w:delText>
         </w:r>
       </w:del>
-      <w:ins w:id="241" w:author="Nguyen, Trinh@Wildlife" w:date="2022-01-20T15:31:00Z">
+      <w:ins w:id="242" w:author="Nguyen, Trinh@Wildlife" w:date="2022-01-20T15:31:00Z">
         <w:r>
           <w:rPr>
             <w:rFonts w:ascii="Arial" w:hAnsi="Arial" w:cs="Arial"/>
@@ -12642,7 +12476,7 @@
         </w:rPr>
         <w:t xml:space="preserve"> </w:t>
       </w:r>
-      <w:bookmarkStart w:id="242" w:name="_Hlk93567512"/>
+      <w:bookmarkStart w:id="243" w:name="_Hlk93567512"/>
       <w:r>
         <w:rPr>
           <w:rFonts w:ascii="Arial" w:hAnsi="Arial" w:cs="Arial"/>
@@ -12655,7 +12489,7 @@
         </w:rPr>
         <w:t xml:space="preserve"> changed </w:t>
       </w:r>
-      <w:del w:id="243" w:author="Nguyen, Trinh@Wildlife" w:date="2022-01-20T15:20:00Z">
+      <w:del w:id="244" w:author="Nguyen, Trinh@Wildlife" w:date="2022-01-20T15:20:00Z">
         <w:r>
           <w:rPr>
             <w:rFonts w:ascii="Arial" w:hAnsi="Arial" w:cs="Arial"/>
@@ -12663,7 +12497,7 @@
           <w:delText xml:space="preserve">because </w:delText>
         </w:r>
       </w:del>
-      <w:ins w:id="244" w:author="Nguyen, Trinh@Wildlife" w:date="2022-01-20T15:20:00Z">
+      <w:ins w:id="245" w:author="Nguyen, Trinh@Wildlife" w:date="2022-01-20T15:20:00Z">
         <w:r>
           <w:rPr>
             <w:rFonts w:ascii="Arial" w:hAnsi="Arial" w:cs="Arial"/>
@@ -12683,7 +12517,7 @@
         </w:rPr>
         <w:t xml:space="preserve">it is </w:t>
       </w:r>
-      <w:del w:id="245" w:author="Nguyen, Trinh@Wildlife" w:date="2022-01-20T12:21:00Z">
+      <w:del w:id="246" w:author="Nguyen, Trinh@Wildlife" w:date="2022-01-20T12:21:00Z">
         <w:r>
           <w:rPr>
             <w:rFonts w:ascii="Arial" w:hAnsi="Arial" w:cs="Arial"/>
@@ -12691,7 +12525,7 @@
           <w:delText xml:space="preserve">an </w:delText>
         </w:r>
       </w:del>
-      <w:ins w:id="246" w:author="Nguyen, Trinh@Wildlife" w:date="2022-01-20T12:21:00Z">
+      <w:ins w:id="247" w:author="Nguyen, Trinh@Wildlife" w:date="2022-01-20T12:21:00Z">
         <w:r>
           <w:rPr>
             <w:rFonts w:ascii="Arial" w:hAnsi="Arial" w:cs="Arial"/>
@@ -12741,7 +12575,7 @@
         </w:rPr>
         <w:t xml:space="preserve">rroneous data, </w:t>
       </w:r>
-      <w:commentRangeStart w:id="247"/>
+      <w:commentRangeStart w:id="248"/>
       <w:r>
         <w:rPr>
           <w:rFonts w:ascii="Arial" w:hAnsi="Arial" w:cs="Arial"/>
@@ -12754,7 +12588,7 @@
         </w:rPr>
         <w:t xml:space="preserve"> taken to edit only data that truly needs to be edited</w:t>
       </w:r>
-      <w:ins w:id="248" w:author="Nguyen, Trinh@Wildlife" w:date="2022-01-20T11:39:00Z">
+      <w:ins w:id="249" w:author="Nguyen, Trinh@Wildlife" w:date="2022-01-20T11:39:00Z">
         <w:r>
           <w:rPr>
             <w:rFonts w:ascii="Arial" w:hAnsi="Arial" w:cs="Arial"/>
@@ -12762,7 +12596,7 @@
           <w:t xml:space="preserve">, e.g., </w:t>
         </w:r>
       </w:ins>
-      <w:ins w:id="249" w:author="Nguyen, Trinh@Wildlife" w:date="2022-01-20T12:24:00Z">
+      <w:ins w:id="250" w:author="Nguyen, Trinh@Wildlife" w:date="2022-01-20T12:24:00Z">
         <w:r>
           <w:rPr>
             <w:rFonts w:ascii="Arial" w:hAnsi="Arial" w:cs="Arial"/>
@@ -12770,7 +12604,7 @@
           <w:t xml:space="preserve">data that were </w:t>
         </w:r>
       </w:ins>
-      <w:ins w:id="250" w:author="Nguyen, Trinh@Wildlife" w:date="2022-01-20T15:16:00Z">
+      <w:ins w:id="251" w:author="Nguyen, Trinh@Wildlife" w:date="2022-01-20T15:16:00Z">
         <w:r>
           <w:rPr>
             <w:rFonts w:ascii="Arial" w:hAnsi="Arial" w:cs="Arial"/>
@@ -12778,7 +12612,7 @@
           <w:t>entered incorrectly</w:t>
         </w:r>
       </w:ins>
-      <w:ins w:id="251" w:author="Nguyen, Trinh@Wildlife" w:date="2022-01-20T12:24:00Z">
+      <w:ins w:id="252" w:author="Nguyen, Trinh@Wildlife" w:date="2022-01-20T12:24:00Z">
         <w:r>
           <w:rPr>
             <w:rFonts w:ascii="Arial" w:hAnsi="Arial" w:cs="Arial"/>
@@ -12786,7 +12620,7 @@
           <w:t xml:space="preserve"> or caused by equipment failure</w:t>
         </w:r>
       </w:ins>
-      <w:ins w:id="252" w:author="Nguyen, Trinh@Wildlife" w:date="2022-01-20T15:29:00Z">
+      <w:ins w:id="253" w:author="Nguyen, Trinh@Wildlife" w:date="2022-01-20T15:29:00Z">
         <w:r>
           <w:rPr>
             <w:rFonts w:ascii="Arial" w:hAnsi="Arial" w:cs="Arial"/>
@@ -12800,8 +12634,8 @@
         </w:rPr>
         <w:t>.</w:t>
       </w:r>
-      <w:bookmarkEnd w:id="242"/>
-      <w:ins w:id="253" w:author="Nguyen, Trinh@Wildlife" w:date="2022-01-20T15:20:00Z">
+      <w:bookmarkEnd w:id="243"/>
+      <w:ins w:id="254" w:author="Nguyen, Trinh@Wildlife" w:date="2022-01-20T15:20:00Z">
         <w:r>
           <w:rPr>
             <w:rFonts w:ascii="Arial" w:hAnsi="Arial" w:cs="Arial"/>
@@ -12809,7 +12643,7 @@
           <w:t xml:space="preserve"> A</w:t>
         </w:r>
       </w:ins>
-      <w:ins w:id="254" w:author="Nguyen, Trinh@Wildlife" w:date="2022-01-20T15:21:00Z">
+      <w:ins w:id="255" w:author="Nguyen, Trinh@Wildlife" w:date="2022-01-20T15:21:00Z">
         <w:r>
           <w:rPr>
             <w:rFonts w:ascii="Arial" w:hAnsi="Arial" w:cs="Arial"/>
@@ -12817,7 +12651,7 @@
           <w:t xml:space="preserve">ll edits are </w:t>
         </w:r>
       </w:ins>
-      <w:ins w:id="255" w:author="Nguyen, Trinh@Wildlife" w:date="2022-01-20T15:22:00Z">
+      <w:ins w:id="256" w:author="Nguyen, Trinh@Wildlife" w:date="2022-01-20T15:22:00Z">
         <w:r>
           <w:rPr>
             <w:rFonts w:ascii="Arial" w:hAnsi="Arial" w:cs="Arial"/>
@@ -12825,7 +12659,7 @@
           <w:t>documented in a separate log file.</w:t>
         </w:r>
       </w:ins>
-      <w:ins w:id="256" w:author="Nguyen, Trinh@Wildlife" w:date="2022-01-20T15:21:00Z">
+      <w:ins w:id="257" w:author="Nguyen, Trinh@Wildlife" w:date="2022-01-20T15:21:00Z">
         <w:r>
           <w:rPr>
             <w:rFonts w:ascii="Arial" w:hAnsi="Arial" w:cs="Arial"/>
@@ -12833,13 +12667,13 @@
           <w:t xml:space="preserve"> </w:t>
         </w:r>
       </w:ins>
-      <w:commentRangeEnd w:id="247"/>
-      <w:ins w:id="257" w:author="Nguyen, Trinh@Wildlife" w:date="2022-02-01T09:02:00Z">
+      <w:commentRangeEnd w:id="248"/>
+      <w:ins w:id="258" w:author="Nguyen, Trinh@Wildlife" w:date="2022-02-01T09:02:00Z">
         <w:r>
           <w:rPr>
             <w:rStyle w:val="CommentReference"/>
           </w:rPr>
-          <w:commentReference w:id="247"/>
+          <w:commentReference w:id="248"/>
         </w:r>
       </w:ins>
     </w:p>
@@ -12853,7 +12687,7 @@
     <w:p>
       <w:pPr>
         <w:rPr>
-          <w:ins w:id="258" w:author="Nguyen, Trinh@Wildlife" w:date="2022-01-20T12:26:00Z"/>
+          <w:ins w:id="259" w:author="Nguyen, Trinh@Wildlife" w:date="2022-01-20T12:26:00Z"/>
           <w:rFonts w:ascii="Arial" w:hAnsi="Arial" w:cs="Arial"/>
         </w:rPr>
       </w:pPr>
@@ -12863,7 +12697,7 @@
         </w:rPr>
         <w:t xml:space="preserve">7.) </w:t>
       </w:r>
-      <w:ins w:id="259" w:author="Nguyen, Trinh@Wildlife" w:date="2022-01-20T12:25:00Z">
+      <w:ins w:id="260" w:author="Nguyen, Trinh@Wildlife" w:date="2022-01-20T12:25:00Z">
         <w:r>
           <w:rPr>
             <w:rFonts w:ascii="Arial" w:hAnsi="Arial" w:cs="Arial"/>
@@ -12871,7 +12705,7 @@
           <w:t xml:space="preserve">Source of </w:t>
         </w:r>
       </w:ins>
-      <w:ins w:id="260" w:author="Nguyen, Trinh@Wildlife" w:date="2022-01-20T12:26:00Z">
+      <w:ins w:id="261" w:author="Nguyen, Trinh@Wildlife" w:date="2022-01-20T12:26:00Z">
         <w:r>
           <w:rPr>
             <w:rFonts w:ascii="Arial" w:hAnsi="Arial" w:cs="Arial"/>
@@ -12883,7 +12717,7 @@
     <w:p>
       <w:pPr>
         <w:rPr>
-          <w:ins w:id="261" w:author="Nguyen, Trinh@Wildlife" w:date="2022-02-03T15:22:00Z"/>
+          <w:ins w:id="262" w:author="Nguyen, Trinh@Wildlife" w:date="2022-02-03T15:22:00Z"/>
           <w:rStyle w:val="Hyperlink"/>
           <w:rFonts w:ascii="Arial" w:hAnsi="Arial" w:cs="Arial"/>
         </w:rPr>
@@ -12954,12 +12788,12 @@
         </w:rPr>
         <w:t xml:space="preserve">Users interested in using these base tables should be aware of the units of these recorded values. </w:t>
       </w:r>
-      <w:ins w:id="262" w:author="Nguyen, Trinh@Wildlife" w:date="2022-02-01T10:55:00Z">
+      <w:ins w:id="263" w:author="Nguyen, Trinh@Wildlife" w:date="2022-02-01T10:55:00Z">
         <w:r>
           <w:rPr>
             <w:rFonts w:ascii="Arial" w:hAnsi="Arial" w:cs="Arial"/>
             <w:highlight w:val="yellow"/>
-            <w:rPrChange w:id="263" w:author="Nguyen, Trinh@Wildlife" w:date="2022-02-01T10:59:00Z">
+            <w:rPrChange w:id="264" w:author="Nguyen, Trinh@Wildlife" w:date="2022-02-01T10:59:00Z">
               <w:rPr>
                 <w:rFonts w:ascii="Arial" w:hAnsi="Arial" w:cs="Arial"/>
               </w:rPr>
@@ -12968,12 +12802,12 @@
           <w:t xml:space="preserve">Users should also be aware that zero catches of each species per tow </w:t>
         </w:r>
       </w:ins>
-      <w:ins w:id="264" w:author="Nguyen, Trinh@Wildlife" w:date="2022-02-01T10:56:00Z">
+      <w:ins w:id="265" w:author="Nguyen, Trinh@Wildlife" w:date="2022-02-01T10:56:00Z">
         <w:r>
           <w:rPr>
             <w:rFonts w:ascii="Arial" w:hAnsi="Arial" w:cs="Arial"/>
             <w:highlight w:val="yellow"/>
-            <w:rPrChange w:id="265" w:author="Nguyen, Trinh@Wildlife" w:date="2022-02-01T10:59:00Z">
+            <w:rPrChange w:id="266" w:author="Nguyen, Trinh@Wildlife" w:date="2022-02-01T10:59:00Z">
               <w:rPr>
                 <w:rFonts w:ascii="Arial" w:hAnsi="Arial" w:cs="Arial"/>
               </w:rPr>
@@ -12982,12 +12816,12 @@
           <w:t xml:space="preserve">are not recorded in the base “Catch.csv” </w:t>
         </w:r>
       </w:ins>
-      <w:ins w:id="266" w:author="Nguyen, Trinh@Wildlife" w:date="2022-02-01T10:57:00Z">
+      <w:ins w:id="267" w:author="Nguyen, Trinh@Wildlife" w:date="2022-02-01T10:57:00Z">
         <w:r>
           <w:rPr>
             <w:rFonts w:ascii="Arial" w:hAnsi="Arial" w:cs="Arial"/>
             <w:highlight w:val="yellow"/>
-            <w:rPrChange w:id="267" w:author="Nguyen, Trinh@Wildlife" w:date="2022-02-01T10:59:00Z">
+            <w:rPrChange w:id="268" w:author="Nguyen, Trinh@Wildlife" w:date="2022-02-01T10:59:00Z">
               <w:rPr>
                 <w:rFonts w:ascii="Arial" w:hAnsi="Arial" w:cs="Arial"/>
               </w:rPr>
@@ -12996,7 +12830,7 @@
           <w:t>table, but the environmental data associated with that tow is recorded in the base “TowInfo.csv” table.</w:t>
         </w:r>
       </w:ins>
-      <w:ins w:id="268" w:author="Nguyen, Trinh@Wildlife" w:date="2022-02-01T10:59:00Z">
+      <w:ins w:id="269" w:author="Nguyen, Trinh@Wildlife" w:date="2022-02-01T10:59:00Z">
         <w:r>
           <w:rPr>
             <w:rFonts w:ascii="Arial" w:hAnsi="Arial" w:cs="Arial"/>
@@ -13061,7 +12895,7 @@
         </w:rPr>
         <w:t xml:space="preserve">. </w:t>
       </w:r>
-      <w:ins w:id="269" w:author="Nguyen, Trinh@Wildlife" w:date="2022-02-03T15:22:00Z">
+      <w:ins w:id="270" w:author="Nguyen, Trinh@Wildlife" w:date="2022-02-03T15:22:00Z">
         <w:r>
           <w:rPr>
             <w:rStyle w:val="Hyperlink"/>
@@ -13070,7 +12904,7 @@
           <w:t xml:space="preserve">Users </w:t>
         </w:r>
       </w:ins>
-      <w:ins w:id="270" w:author="Nguyen, Trinh@Wildlife" w:date="2022-02-03T15:23:00Z">
+      <w:ins w:id="271" w:author="Nguyen, Trinh@Wildlife" w:date="2022-02-03T15:23:00Z">
         <w:r>
           <w:rPr>
             <w:rStyle w:val="Hyperlink"/>
@@ -13079,7 +12913,7 @@
           <w:t xml:space="preserve">of the integrated dataset </w:t>
         </w:r>
       </w:ins>
-      <w:ins w:id="271" w:author="Nguyen, Trinh@Wildlife" w:date="2022-02-03T15:22:00Z">
+      <w:ins w:id="272" w:author="Nguyen, Trinh@Wildlife" w:date="2022-02-03T15:22:00Z">
         <w:r>
           <w:rPr>
             <w:rStyle w:val="Hyperlink"/>
@@ -13092,7 +12926,7 @@
     <w:p>
       <w:pPr>
         <w:rPr>
-          <w:ins w:id="272" w:author="Nguyen, Trinh@Wildlife" w:date="2022-02-03T15:22:00Z"/>
+          <w:ins w:id="273" w:author="Nguyen, Trinh@Wildlife" w:date="2022-02-03T15:22:00Z"/>
           <w:rStyle w:val="Hyperlink"/>
           <w:rFonts w:ascii="Arial" w:hAnsi="Arial" w:cs="Arial"/>
         </w:rPr>
@@ -13102,7 +12936,7 @@
       <w:pPr>
         <w:jc w:val="center"/>
         <w:rPr>
-          <w:ins w:id="273" w:author="Nguyen, Trinh@Wildlife" w:date="2022-02-03T15:22:00Z"/>
+          <w:ins w:id="274" w:author="Nguyen, Trinh@Wildlife" w:date="2022-02-03T15:22:00Z"/>
           <w:rStyle w:val="Hyperlink"/>
           <w:rFonts w:ascii="Arial" w:hAnsi="Arial" w:cs="Arial"/>
         </w:rPr>
@@ -13112,7 +12946,7 @@
           <m:sSub>
             <m:sSubPr>
               <m:ctrlPr>
-                <w:ins w:id="274" w:author="Nguyen, Trinh@Wildlife" w:date="2022-02-03T15:22:00Z">
+                <w:ins w:id="275" w:author="Nguyen, Trinh@Wildlife" w:date="2022-02-03T15:22:00Z">
                   <w:rPr>
                     <w:rStyle w:val="Hyperlink"/>
                     <w:rFonts w:ascii="Cambria Math" w:hAnsi="Cambria Math" w:cs="Arial"/>
@@ -13123,7 +12957,7 @@
             </m:sSubPr>
             <m:e>
               <m:r>
-                <w:ins w:id="275" w:author="Nguyen, Trinh@Wildlife" w:date="2022-02-03T15:22:00Z">
+                <w:ins w:id="276" w:author="Nguyen, Trinh@Wildlife" w:date="2022-02-03T15:22:00Z">
                   <w:rPr>
                     <w:rStyle w:val="Hyperlink"/>
                     <w:rFonts w:ascii="Cambria Math" w:hAnsi="Cambria Math" w:cs="Arial"/>
@@ -13134,7 +12968,7 @@
             </m:e>
             <m:sub>
               <m:r>
-                <w:ins w:id="276" w:author="Nguyen, Trinh@Wildlife" w:date="2022-02-03T15:53:00Z">
+                <w:ins w:id="277" w:author="Nguyen, Trinh@Wildlife" w:date="2022-02-03T15:53:00Z">
                   <w:rPr>
                     <w:rStyle w:val="Hyperlink"/>
                     <w:rFonts w:ascii="Cambria Math" w:hAnsi="Cambria Math" w:cs="Arial"/>
@@ -13145,7 +12979,7 @@
             </m:sub>
           </m:sSub>
           <m:r>
-            <w:ins w:id="277" w:author="Nguyen, Trinh@Wildlife" w:date="2022-02-03T15:22:00Z">
+            <w:ins w:id="278" w:author="Nguyen, Trinh@Wildlife" w:date="2022-02-03T15:22:00Z">
               <w:rPr>
                 <w:rStyle w:val="Hyperlink"/>
                 <w:rFonts w:ascii="Cambria Math" w:hAnsi="Cambria Math" w:cs="Arial"/>
@@ -13156,7 +12990,7 @@
           <m:sSub>
             <m:sSubPr>
               <m:ctrlPr>
-                <w:ins w:id="278" w:author="Nguyen, Trinh@Wildlife" w:date="2022-02-03T15:22:00Z">
+                <w:ins w:id="279" w:author="Nguyen, Trinh@Wildlife" w:date="2022-02-03T15:22:00Z">
                   <w:rPr>
                     <w:rStyle w:val="Hyperlink"/>
                     <w:rFonts w:ascii="Cambria Math" w:hAnsi="Cambria Math" w:cs="Arial"/>
@@ -13167,7 +13001,7 @@
             </m:sSubPr>
             <m:e>
               <m:r>
-                <w:ins w:id="279" w:author="Nguyen, Trinh@Wildlife" w:date="2022-02-03T15:22:00Z">
+                <w:ins w:id="280" w:author="Nguyen, Trinh@Wildlife" w:date="2022-02-03T15:22:00Z">
                   <w:rPr>
                     <w:rStyle w:val="Hyperlink"/>
                     <w:rFonts w:ascii="Cambria Math" w:hAnsi="Cambria Math" w:cs="Arial"/>
@@ -13178,7 +13012,7 @@
             </m:e>
             <m:sub>
               <m:r>
-                <w:ins w:id="280" w:author="Nguyen, Trinh@Wildlife" w:date="2022-02-03T15:53:00Z">
+                <w:ins w:id="281" w:author="Nguyen, Trinh@Wildlife" w:date="2022-02-03T15:53:00Z">
                   <w:rPr>
                     <w:rStyle w:val="Hyperlink"/>
                     <w:rFonts w:ascii="Cambria Math" w:hAnsi="Cambria Math" w:cs="Arial"/>
@@ -13191,7 +13025,7 @@
           <m:d>
             <m:dPr>
               <m:ctrlPr>
-                <w:ins w:id="281" w:author="Nguyen, Trinh@Wildlife" w:date="2022-02-03T15:22:00Z">
+                <w:ins w:id="282" w:author="Nguyen, Trinh@Wildlife" w:date="2022-02-03T15:22:00Z">
                   <w:rPr>
                     <w:rStyle w:val="Hyperlink"/>
                     <w:rFonts w:ascii="Cambria Math" w:hAnsi="Cambria Math" w:cs="Arial"/>
@@ -13204,7 +13038,7 @@
               <m:f>
                 <m:fPr>
                   <m:ctrlPr>
-                    <w:ins w:id="282" w:author="Nguyen, Trinh@Wildlife" w:date="2022-02-03T15:22:00Z">
+                    <w:ins w:id="283" w:author="Nguyen, Trinh@Wildlife" w:date="2022-02-03T15:22:00Z">
                       <w:rPr>
                         <w:rStyle w:val="Hyperlink"/>
                         <w:rFonts w:ascii="Cambria Math" w:hAnsi="Cambria Math" w:cs="Arial"/>
@@ -13217,7 +13051,7 @@
                   <m:sSub>
                     <m:sSubPr>
                       <m:ctrlPr>
-                        <w:ins w:id="283" w:author="Nguyen, Trinh@Wildlife" w:date="2022-02-03T15:22:00Z">
+                        <w:ins w:id="284" w:author="Nguyen, Trinh@Wildlife" w:date="2022-02-03T15:22:00Z">
                           <w:rPr>
                             <w:rStyle w:val="Hyperlink"/>
                             <w:rFonts w:ascii="Cambria Math" w:hAnsi="Cambria Math" w:cs="Arial"/>
@@ -13228,7 +13062,7 @@
                     </m:sSubPr>
                     <m:e>
                       <m:r>
-                        <w:ins w:id="284" w:author="Nguyen, Trinh@Wildlife" w:date="2022-02-03T15:22:00Z">
+                        <w:ins w:id="285" w:author="Nguyen, Trinh@Wildlife" w:date="2022-02-03T15:22:00Z">
                           <w:rPr>
                             <w:rStyle w:val="Hyperlink"/>
                             <w:rFonts w:ascii="Cambria Math" w:hAnsi="Cambria Math" w:cs="Arial"/>
@@ -13239,7 +13073,7 @@
                     </m:e>
                     <m:sub>
                       <m:r>
-                        <w:ins w:id="285" w:author="Nguyen, Trinh@Wildlife" w:date="2022-02-03T15:22:00Z">
+                        <w:ins w:id="286" w:author="Nguyen, Trinh@Wildlife" w:date="2022-02-03T15:22:00Z">
                           <w:rPr>
                             <w:rStyle w:val="Hyperlink"/>
                             <w:rFonts w:ascii="Cambria Math" w:hAnsi="Cambria Math" w:cs="Arial"/>
@@ -13254,7 +13088,7 @@
                   <m:sSub>
                     <m:sSubPr>
                       <m:ctrlPr>
-                        <w:ins w:id="286" w:author="Nguyen, Trinh@Wildlife" w:date="2022-02-03T15:22:00Z">
+                        <w:ins w:id="287" w:author="Nguyen, Trinh@Wildlife" w:date="2022-02-03T15:22:00Z">
                           <w:rPr>
                             <w:rStyle w:val="Hyperlink"/>
                             <w:rFonts w:ascii="Cambria Math" w:hAnsi="Cambria Math" w:cs="Arial"/>
@@ -13265,7 +13099,7 @@
                     </m:sSubPr>
                     <m:e>
                       <m:r>
-                        <w:ins w:id="287" w:author="Nguyen, Trinh@Wildlife" w:date="2022-02-03T15:22:00Z">
+                        <w:ins w:id="288" w:author="Nguyen, Trinh@Wildlife" w:date="2022-02-03T15:22:00Z">
                           <w:rPr>
                             <w:rStyle w:val="Hyperlink"/>
                             <w:rFonts w:ascii="Cambria Math" w:hAnsi="Cambria Math" w:cs="Arial"/>
@@ -13276,7 +13110,7 @@
                     </m:e>
                     <m:sub>
                       <m:r>
-                        <w:ins w:id="288" w:author="Nguyen, Trinh@Wildlife" w:date="2022-02-03T15:22:00Z">
+                        <w:ins w:id="289" w:author="Nguyen, Trinh@Wildlife" w:date="2022-02-03T15:22:00Z">
                           <w:rPr>
                             <w:rStyle w:val="Hyperlink"/>
                             <w:rFonts w:ascii="Cambria Math" w:hAnsi="Cambria Math" w:cs="Arial"/>
@@ -13296,12 +13130,12 @@
     <w:p>
       <w:pPr>
         <w:rPr>
-          <w:ins w:id="289" w:author="Nguyen, Trinh@Wildlife" w:date="2022-02-03T15:22:00Z"/>
+          <w:ins w:id="290" w:author="Nguyen, Trinh@Wildlife" w:date="2022-02-03T15:22:00Z"/>
           <w:rStyle w:val="Hyperlink"/>
           <w:rFonts w:ascii="Arial" w:hAnsi="Arial" w:cs="Arial"/>
         </w:rPr>
       </w:pPr>
-      <w:ins w:id="290" w:author="Nguyen, Trinh@Wildlife" w:date="2022-02-03T15:22:00Z">
+      <w:ins w:id="291" w:author="Nguyen, Trinh@Wildlife" w:date="2022-02-03T15:22:00Z">
         <w:r>
           <w:rPr>
             <w:rStyle w:val="Hyperlink"/>
@@ -13310,7 +13144,6 @@
           <w:t xml:space="preserve">Where: </w:t>
         </w:r>
         <w:proofErr w:type="spellStart"/>
-        <w:proofErr w:type="gramStart"/>
         <w:r>
           <w:rPr>
             <w:rStyle w:val="Hyperlink"/>
@@ -13327,7 +13160,6 @@
           <w:t>a,l</w:t>
         </w:r>
         <w:proofErr w:type="spellEnd"/>
-        <w:proofErr w:type="gramEnd"/>
         <w:r>
           <w:rPr>
             <w:rStyle w:val="Hyperlink"/>
@@ -13340,12 +13172,12 @@
     <w:p>
       <w:pPr>
         <w:rPr>
-          <w:ins w:id="291" w:author="Nguyen, Trinh@Wildlife" w:date="2022-02-03T15:22:00Z"/>
+          <w:ins w:id="292" w:author="Nguyen, Trinh@Wildlife" w:date="2022-02-03T15:22:00Z"/>
           <w:rStyle w:val="Hyperlink"/>
           <w:rFonts w:ascii="Arial" w:hAnsi="Arial" w:cs="Arial"/>
         </w:rPr>
       </w:pPr>
-      <w:ins w:id="292" w:author="Nguyen, Trinh@Wildlife" w:date="2022-02-03T15:22:00Z">
+      <w:ins w:id="293" w:author="Nguyen, Trinh@Wildlife" w:date="2022-02-03T15:22:00Z">
         <w:r>
           <w:rPr>
             <w:rStyle w:val="Hyperlink"/>
@@ -13375,12 +13207,12 @@
     <w:p>
       <w:pPr>
         <w:rPr>
-          <w:ins w:id="293" w:author="Nguyen, Trinh@Wildlife" w:date="2022-02-03T15:22:00Z"/>
+          <w:ins w:id="294" w:author="Nguyen, Trinh@Wildlife" w:date="2022-02-03T15:22:00Z"/>
           <w:rStyle w:val="Hyperlink"/>
           <w:rFonts w:ascii="Arial" w:hAnsi="Arial" w:cs="Arial"/>
         </w:rPr>
       </w:pPr>
-      <w:ins w:id="294" w:author="Nguyen, Trinh@Wildlife" w:date="2022-02-03T15:22:00Z">
+      <w:ins w:id="295" w:author="Nguyen, Trinh@Wildlife" w:date="2022-02-03T15:22:00Z">
         <w:r>
           <w:rPr>
             <w:rStyle w:val="Hyperlink"/>
@@ -13390,7 +13222,6 @@
           <w:t xml:space="preserve">  </w:t>
         </w:r>
         <w:proofErr w:type="spellStart"/>
-        <w:proofErr w:type="gramStart"/>
         <w:r>
           <w:rPr>
             <w:rStyle w:val="Hyperlink"/>
@@ -13407,7 +13238,6 @@
           <w:t>m,l</w:t>
         </w:r>
         <w:proofErr w:type="spellEnd"/>
-        <w:proofErr w:type="gramEnd"/>
         <w:r>
           <w:rPr>
             <w:rStyle w:val="Hyperlink"/>
@@ -13420,13 +13250,13 @@
     <w:p>
       <w:pPr>
         <w:rPr>
-          <w:ins w:id="295" w:author="Nguyen, Trinh@Wildlife" w:date="2022-02-03T15:22:00Z"/>
+          <w:ins w:id="296" w:author="Nguyen, Trinh@Wildlife" w:date="2022-02-03T15:22:00Z"/>
           <w:rFonts w:ascii="Arial" w:hAnsi="Arial" w:cs="Arial"/>
           <w:color w:val="0000FF" w:themeColor="hyperlink"/>
           <w:u w:val="single"/>
         </w:rPr>
       </w:pPr>
-      <w:ins w:id="296" w:author="Nguyen, Trinh@Wildlife" w:date="2022-02-03T15:22:00Z">
+      <w:ins w:id="297" w:author="Nguyen, Trinh@Wildlife" w:date="2022-02-03T15:22:00Z">
         <w:r>
           <w:rPr>
             <w:rStyle w:val="Hyperlink"/>
@@ -13455,7 +13285,7 @@
     <w:p>
       <w:pPr>
         <w:rPr>
-          <w:ins w:id="297" w:author="Nguyen, Trinh@Wildlife" w:date="2022-02-03T15:23:00Z"/>
+          <w:ins w:id="298" w:author="Nguyen, Trinh@Wildlife" w:date="2022-02-03T15:23:00Z"/>
           <w:rFonts w:ascii="Arial" w:hAnsi="Arial" w:cs="Arial"/>
         </w:rPr>
       </w:pPr>
@@ -13466,14 +13296,14 @@
           <w:rFonts w:ascii="Arial" w:hAnsi="Arial" w:cs="Arial"/>
           <w:color w:val="0000FF" w:themeColor="hyperlink"/>
           <w:u w:val="single"/>
-          <w:rPrChange w:id="298" w:author="Nguyen, Trinh@Wildlife" w:date="2022-02-03T14:43:00Z">
+          <w:rPrChange w:id="299" w:author="Nguyen, Trinh@Wildlife" w:date="2022-02-03T14:43:00Z">
             <w:rPr>
               <w:rFonts w:ascii="Arial" w:hAnsi="Arial" w:cs="Arial"/>
             </w:rPr>
           </w:rPrChange>
         </w:rPr>
       </w:pPr>
-      <w:del w:id="299" w:author="Nguyen, Trinh@Wildlife" w:date="2022-02-03T15:23:00Z">
+      <w:del w:id="300" w:author="Nguyen, Trinh@Wildlife" w:date="2022-02-03T15:23:00Z">
         <w:r>
           <w:rPr>
             <w:rFonts w:ascii="Arial" w:hAnsi="Arial" w:cs="Arial"/>
@@ -13493,7 +13323,7 @@
           <w:delText xml:space="preserve"> existing</w:delText>
         </w:r>
       </w:del>
-      <w:ins w:id="300" w:author="Nguyen, Trinh@Wildlife" w:date="2022-02-03T15:23:00Z">
+      <w:ins w:id="301" w:author="Nguyen, Trinh@Wildlife" w:date="2022-02-03T15:23:00Z">
         <w:r>
           <w:rPr>
             <w:rFonts w:ascii="Arial" w:hAnsi="Arial" w:cs="Arial"/>
@@ -13501,7 +13331,7 @@
           <w:t>The integration proce</w:t>
         </w:r>
       </w:ins>
-      <w:ins w:id="301" w:author="Nguyen, Trinh@Wildlife" w:date="2022-02-03T15:24:00Z">
+      <w:ins w:id="302" w:author="Nguyen, Trinh@Wildlife" w:date="2022-02-03T15:24:00Z">
         <w:r>
           <w:rPr>
             <w:rFonts w:ascii="Arial" w:hAnsi="Arial" w:cs="Arial"/>
@@ -13509,7 +13339,7 @@
           <w:t xml:space="preserve">ss leverages </w:t>
         </w:r>
       </w:ins>
-      <w:del w:id="302" w:author="Nguyen, Trinh@Wildlife" w:date="2022-02-03T15:23:00Z">
+      <w:del w:id="303" w:author="Nguyen, Trinh@Wildlife" w:date="2022-02-03T15:23:00Z">
         <w:r>
           <w:rPr>
             <w:rFonts w:ascii="Arial" w:hAnsi="Arial" w:cs="Arial"/>
@@ -13517,7 +13347,7 @@
           <w:delText xml:space="preserve"> </w:delText>
         </w:r>
       </w:del>
-      <w:del w:id="303" w:author="Nguyen, Trinh@Wildlife" w:date="2022-02-03T15:35:00Z">
+      <w:del w:id="304" w:author="Nguyen, Trinh@Wildlife" w:date="2022-02-03T15:35:00Z">
         <w:r>
           <w:rPr>
             <w:rFonts w:ascii="Arial" w:hAnsi="Arial" w:cs="Arial"/>
@@ -13525,7 +13355,7 @@
           <w:delText>code</w:delText>
         </w:r>
       </w:del>
-      <w:ins w:id="304" w:author="Nguyen, Trinh@Wildlife" w:date="2022-02-03T15:35:00Z">
+      <w:ins w:id="305" w:author="Nguyen, Trinh@Wildlife" w:date="2022-02-03T15:35:00Z">
         <w:r>
           <w:rPr>
             <w:rFonts w:ascii="Arial" w:hAnsi="Arial" w:cs="Arial"/>
@@ -13553,7 +13383,7 @@
         </w:rPr>
         <w:t xml:space="preserve"> package</w:t>
       </w:r>
-      <w:del w:id="305" w:author="Nguyen, Trinh@Wildlife" w:date="2022-02-01T08:57:00Z">
+      <w:del w:id="306" w:author="Nguyen, Trinh@Wildlife" w:date="2022-02-01T08:57:00Z">
         <w:r>
           <w:rPr>
             <w:rFonts w:ascii="Arial" w:hAnsi="Arial" w:cs="Arial"/>
@@ -13561,7 +13391,7 @@
           <w:delText xml:space="preserve">, </w:delText>
         </w:r>
       </w:del>
-      <w:ins w:id="306" w:author="Nguyen, Trinh@Wildlife" w:date="2022-02-01T08:57:00Z">
+      <w:ins w:id="307" w:author="Nguyen, Trinh@Wildlife" w:date="2022-02-01T08:57:00Z">
         <w:r>
           <w:rPr>
             <w:rFonts w:ascii="Arial" w:hAnsi="Arial" w:cs="Arial"/>
@@ -13569,7 +13399,7 @@
           <w:t xml:space="preserve"> and is provided with the dataset as “SLS.R” and </w:t>
         </w:r>
       </w:ins>
-      <w:del w:id="307" w:author="Nguyen, Trinh@Wildlife" w:date="2022-02-01T08:57:00Z">
+      <w:del w:id="308" w:author="Nguyen, Trinh@Wildlife" w:date="2022-02-01T08:57:00Z">
         <w:r>
           <w:rPr>
             <w:rFonts w:ascii="Arial" w:hAnsi="Arial" w:cs="Arial"/>
@@ -13613,7 +13443,7 @@
           <w:t>.</w:t>
         </w:r>
       </w:hyperlink>
-      <w:ins w:id="308" w:author="Nguyen, Trinh@Wildlife" w:date="2022-02-03T14:41:00Z">
+      <w:ins w:id="309" w:author="Nguyen, Trinh@Wildlife" w:date="2022-02-03T14:41:00Z">
         <w:r>
           <w:rPr>
             <w:rStyle w:val="Hyperlink"/>
@@ -13622,7 +13452,7 @@
           <w:t xml:space="preserve"> </w:t>
         </w:r>
       </w:ins>
-      <w:ins w:id="309" w:author="Nguyen, Trinh@Wildlife" w:date="2022-02-03T16:06:00Z">
+      <w:ins w:id="310" w:author="Nguyen, Trinh@Wildlife" w:date="2022-02-03T16:06:00Z">
         <w:r>
           <w:rPr>
             <w:rStyle w:val="Hyperlink"/>
@@ -13631,7 +13461,7 @@
           <w:t>Users should familiarize themselves with the code before attempting to use the</w:t>
         </w:r>
       </w:ins>
-      <w:ins w:id="310" w:author="Nguyen, Trinh@Wildlife" w:date="2022-02-03T16:12:00Z">
+      <w:ins w:id="311" w:author="Nguyen, Trinh@Wildlife" w:date="2022-02-03T16:12:00Z">
         <w:r>
           <w:rPr>
             <w:rStyle w:val="Hyperlink"/>
@@ -13639,17 +13469,17 @@
           </w:rPr>
           <w:t xml:space="preserve"> </w:t>
         </w:r>
-        <w:proofErr w:type="spellStart"/>
+      </w:ins>
+      <w:ins w:id="312" w:author="Nguyen, Trinh@Wildlife" w:date="2022-03-24T17:09:00Z">
         <w:r>
           <w:rPr>
             <w:rStyle w:val="Hyperlink"/>
             <w:rFonts w:ascii="Arial" w:hAnsi="Arial" w:cs="Arial"/>
           </w:rPr>
-          <w:t>intergrated</w:t>
+          <w:t>integrated</w:t>
         </w:r>
       </w:ins>
-      <w:proofErr w:type="spellEnd"/>
-      <w:ins w:id="311" w:author="Nguyen, Trinh@Wildlife" w:date="2022-02-03T16:06:00Z">
+      <w:ins w:id="313" w:author="Nguyen, Trinh@Wildlife" w:date="2022-02-03T16:06:00Z">
         <w:r>
           <w:rPr>
             <w:rStyle w:val="Hyperlink"/>
@@ -14095,7 +13925,7 @@
                 <w:szCs w:val="20"/>
               </w:rPr>
             </w:pPr>
-            <w:del w:id="312" w:author="Nguyen, Trinh@Wildlife" w:date="2022-01-20T12:38:00Z">
+            <w:del w:id="314" w:author="Nguyen, Trinh@Wildlife" w:date="2022-01-20T12:38:00Z">
               <w:r>
                 <w:rPr>
                   <w:rFonts w:ascii="Arial" w:hAnsi="Arial" w:cs="Arial"/>
@@ -14105,7 +13935,7 @@
                 <w:delText>MM/DD/YYYY</w:delText>
               </w:r>
             </w:del>
-            <w:ins w:id="313" w:author="Nguyen, Trinh@Wildlife" w:date="2022-01-20T12:38:00Z">
+            <w:ins w:id="315" w:author="Nguyen, Trinh@Wildlife" w:date="2022-01-20T12:38:00Z">
               <w:r>
                 <w:rPr>
                   <w:rFonts w:ascii="Arial" w:hAnsi="Arial" w:cs="Arial"/>
@@ -14794,19 +14624,8 @@
                 <w:sz w:val="20"/>
                 <w:szCs w:val="20"/>
               </w:rPr>
-              <w:t>X1.</w:t>
-            </w:r>
-            <w:proofErr w:type="gramStart"/>
-            <w:r>
-              <w:rPr>
-                <w:rFonts w:ascii="Arial" w:hAnsi="Arial" w:cs="Arial"/>
-                <w:b w:val="0"/>
-                <w:sz w:val="20"/>
-                <w:szCs w:val="20"/>
-              </w:rPr>
-              <w:t>2.Subsampled</w:t>
-            </w:r>
-            <w:proofErr w:type="gramEnd"/>
+              <w:t>X1.2.Subsampled</w:t>
+            </w:r>
           </w:p>
         </w:tc>
         <w:tc>
@@ -15318,7 +15137,7 @@
                 <w:szCs w:val="20"/>
               </w:rPr>
             </w:pPr>
-            <w:del w:id="314" w:author="Nguyen, Trinh@Wildlife" w:date="2022-01-20T12:38:00Z">
+            <w:del w:id="316" w:author="Nguyen, Trinh@Wildlife" w:date="2022-01-20T12:38:00Z">
               <w:r>
                 <w:rPr>
                   <w:rFonts w:ascii="Arial" w:hAnsi="Arial" w:cs="Arial"/>
@@ -15328,7 +15147,7 @@
                 <w:delText>MM/DD/YYYY</w:delText>
               </w:r>
             </w:del>
-            <w:ins w:id="315" w:author="Nguyen, Trinh@Wildlife" w:date="2022-01-20T12:38:00Z">
+            <w:ins w:id="317" w:author="Nguyen, Trinh@Wildlife" w:date="2022-01-20T12:38:00Z">
               <w:r>
                 <w:rPr>
                   <w:rFonts w:ascii="Arial" w:hAnsi="Arial" w:cs="Arial"/>
@@ -16642,7 +16461,7 @@
                 <w:szCs w:val="20"/>
               </w:rPr>
             </w:pPr>
-            <w:del w:id="316" w:author="Nguyen, Trinh@Wildlife" w:date="2022-01-20T12:38:00Z">
+            <w:del w:id="318" w:author="Nguyen, Trinh@Wildlife" w:date="2022-01-20T12:38:00Z">
               <w:r>
                 <w:rPr>
                   <w:rFonts w:ascii="Arial" w:hAnsi="Arial" w:cs="Arial"/>
@@ -16652,7 +16471,7 @@
                 <w:delText>MM/DD/YYYY</w:delText>
               </w:r>
             </w:del>
-            <w:ins w:id="317" w:author="Nguyen, Trinh@Wildlife" w:date="2022-01-20T12:38:00Z">
+            <w:ins w:id="319" w:author="Nguyen, Trinh@Wildlife" w:date="2022-01-20T12:38:00Z">
               <w:r>
                 <w:rPr>
                   <w:rFonts w:ascii="Arial" w:hAnsi="Arial" w:cs="Arial"/>
@@ -16753,25 +16572,7 @@
                 <w:sz w:val="20"/>
                 <w:szCs w:val="20"/>
               </w:rPr>
-              <w:t xml:space="preserve">Meter calibration </w:t>
-            </w:r>
-            <w:proofErr w:type="gramStart"/>
-            <w:r>
-              <w:rPr>
-                <w:rFonts w:ascii="Arial" w:hAnsi="Arial" w:cs="Arial"/>
-                <w:sz w:val="20"/>
-                <w:szCs w:val="20"/>
-              </w:rPr>
-              <w:t>constant;</w:t>
-            </w:r>
-            <w:proofErr w:type="gramEnd"/>
-            <w:r>
-              <w:rPr>
-                <w:rFonts w:ascii="Arial" w:hAnsi="Arial" w:cs="Arial"/>
-                <w:sz w:val="20"/>
-                <w:szCs w:val="20"/>
-              </w:rPr>
-              <w:t xml:space="preserve"> factory value used after 2014</w:t>
+              <w:t>Meter calibration constant; factory value used after 2014</w:t>
             </w:r>
           </w:p>
         </w:tc>
@@ -17626,7 +17427,6 @@
               <w:t xml:space="preserve"> </w:t>
             </w:r>
             <w:proofErr w:type="spellStart"/>
-            <w:proofErr w:type="gramStart"/>
             <w:r>
               <w:rPr>
                 <w:rFonts w:ascii="Arial" w:hAnsi="Arial" w:cs="Arial"/>
@@ -17636,7 +17436,6 @@
               <w:t>ss.s</w:t>
             </w:r>
             <w:proofErr w:type="spellEnd"/>
-            <w:proofErr w:type="gramEnd"/>
             <w:r>
               <w:rPr>
                 <w:rFonts w:ascii="Arial" w:hAnsi="Arial" w:cs="Arial"/>
@@ -17793,7 +17592,6 @@
               <w:t xml:space="preserve"> </w:t>
             </w:r>
             <w:proofErr w:type="spellStart"/>
-            <w:proofErr w:type="gramStart"/>
             <w:r>
               <w:rPr>
                 <w:rFonts w:ascii="Arial" w:hAnsi="Arial" w:cs="Arial"/>
@@ -17803,7 +17601,6 @@
               <w:t>ss.s</w:t>
             </w:r>
             <w:proofErr w:type="spellEnd"/>
-            <w:proofErr w:type="gramEnd"/>
             <w:r>
               <w:rPr>
                 <w:rFonts w:ascii="Arial" w:hAnsi="Arial" w:cs="Arial"/>
@@ -18492,18 +18289,8 @@
                 <w:sz w:val="20"/>
                 <w:szCs w:val="20"/>
               </w:rPr>
-              <w:t>1899-12-30 HH:</w:t>
-            </w:r>
-            <w:proofErr w:type="gramStart"/>
-            <w:r>
-              <w:rPr>
-                <w:rFonts w:ascii="Arial" w:hAnsi="Arial" w:cs="Arial"/>
-                <w:sz w:val="20"/>
-                <w:szCs w:val="20"/>
-              </w:rPr>
-              <w:t>MM:SS</w:t>
-            </w:r>
-            <w:proofErr w:type="gramEnd"/>
+              <w:t>1899-12-30 HH:MM:SS</w:t>
+            </w:r>
           </w:p>
         </w:tc>
         <w:tc>
@@ -18596,25 +18383,7 @@
                 <w:sz w:val="20"/>
                 <w:szCs w:val="20"/>
               </w:rPr>
-              <w:t>Tide stage (</w:t>
-            </w:r>
-            <w:proofErr w:type="gramStart"/>
-            <w:r>
-              <w:rPr>
-                <w:rFonts w:ascii="Arial" w:hAnsi="Arial" w:cs="Arial"/>
-                <w:sz w:val="20"/>
-                <w:szCs w:val="20"/>
-              </w:rPr>
-              <w:t>1:high</w:t>
-            </w:r>
-            <w:proofErr w:type="gramEnd"/>
-            <w:r>
-              <w:rPr>
-                <w:rFonts w:ascii="Arial" w:hAnsi="Arial" w:cs="Arial"/>
-                <w:sz w:val="20"/>
-                <w:szCs w:val="20"/>
-              </w:rPr>
-              <w:t>, 2:ebb, 3:low, or 4:flood)</w:t>
+              <w:t>Tide stage (1:high, 2:ebb, 3:low, or 4:flood)</w:t>
             </w:r>
           </w:p>
         </w:tc>
@@ -18637,23 +18406,13 @@
                 <w:szCs w:val="20"/>
               </w:rPr>
             </w:pPr>
-            <w:proofErr w:type="gramStart"/>
-            <w:r>
-              <w:rPr>
-                <w:rFonts w:ascii="Arial" w:hAnsi="Arial" w:cs="Arial"/>
-                <w:sz w:val="20"/>
-                <w:szCs w:val="20"/>
-              </w:rPr>
-              <w:t>1:high</w:t>
-            </w:r>
-            <w:proofErr w:type="gramEnd"/>
-            <w:r>
-              <w:rPr>
-                <w:rFonts w:ascii="Arial" w:hAnsi="Arial" w:cs="Arial"/>
-                <w:sz w:val="20"/>
-                <w:szCs w:val="20"/>
-              </w:rPr>
-              <w:t>, 2:ebb, 3:low, 4:</w:t>
+            <w:r>
+              <w:rPr>
+                <w:rFonts w:ascii="Arial" w:hAnsi="Arial" w:cs="Arial"/>
+                <w:sz w:val="20"/>
+                <w:szCs w:val="20"/>
+              </w:rPr>
+              <w:t>1:high, 2:ebb, 3:low, 4:</w:t>
             </w:r>
             <w:r>
               <w:rPr>
@@ -20097,7 +19856,7 @@
                 <w:szCs w:val="20"/>
               </w:rPr>
             </w:pPr>
-            <w:del w:id="318" w:author="Nguyen, Trinh@Wildlife" w:date="2022-01-20T12:38:00Z">
+            <w:del w:id="320" w:author="Nguyen, Trinh@Wildlife" w:date="2022-01-20T12:38:00Z">
               <w:r>
                 <w:rPr>
                   <w:rFonts w:ascii="Arial" w:hAnsi="Arial" w:cs="Arial"/>
@@ -20115,7 +19874,7 @@
                 <w:delText>YY</w:delText>
               </w:r>
             </w:del>
-            <w:ins w:id="319" w:author="Nguyen, Trinh@Wildlife" w:date="2022-01-20T12:38:00Z">
+            <w:ins w:id="321" w:author="Nguyen, Trinh@Wildlife" w:date="2022-01-20T12:38:00Z">
               <w:r>
                 <w:rPr>
                   <w:rFonts w:ascii="Arial" w:hAnsi="Arial" w:cs="Arial"/>
@@ -20240,23 +19999,13 @@
                 <w:szCs w:val="20"/>
               </w:rPr>
             </w:pPr>
-            <w:proofErr w:type="gramStart"/>
-            <w:r>
-              <w:rPr>
-                <w:rFonts w:ascii="Arial" w:hAnsi="Arial" w:cs="Arial"/>
-                <w:sz w:val="20"/>
-                <w:szCs w:val="20"/>
-              </w:rPr>
-              <w:t>3 digit</w:t>
-            </w:r>
-            <w:proofErr w:type="gramEnd"/>
-            <w:r>
-              <w:rPr>
-                <w:rFonts w:ascii="Arial" w:hAnsi="Arial" w:cs="Arial"/>
-                <w:sz w:val="20"/>
-                <w:szCs w:val="20"/>
-              </w:rPr>
-              <w:t xml:space="preserve"> station identif</w:t>
+            <w:r>
+              <w:rPr>
+                <w:rFonts w:ascii="Arial" w:hAnsi="Arial" w:cs="Arial"/>
+                <w:sz w:val="20"/>
+                <w:szCs w:val="20"/>
+              </w:rPr>
+              <w:t>3 digit station identif</w:t>
             </w:r>
             <w:r>
               <w:rPr>
@@ -21085,7 +20834,6 @@
               <w:t>-</w:t>
             </w:r>
             <w:proofErr w:type="spellStart"/>
-            <w:proofErr w:type="gramStart"/>
             <w:r>
               <w:rPr>
                 <w:rFonts w:ascii="Arial" w:hAnsi="Arial" w:cs="Arial"/>
@@ -21095,7 +20843,6 @@
               <w:t>ss.s</w:t>
             </w:r>
             <w:proofErr w:type="spellEnd"/>
-            <w:proofErr w:type="gramEnd"/>
             <w:r>
               <w:rPr>
                 <w:rFonts w:ascii="Arial" w:hAnsi="Arial" w:cs="Arial"/>
@@ -21259,7 +21006,6 @@
               <w:t>’</w:t>
             </w:r>
             <w:proofErr w:type="spellStart"/>
-            <w:proofErr w:type="gramStart"/>
             <w:r>
               <w:rPr>
                 <w:rFonts w:ascii="Arial" w:hAnsi="Arial" w:cs="Arial"/>
@@ -21269,7 +21015,6 @@
               <w:t>ss.s</w:t>
             </w:r>
             <w:proofErr w:type="spellEnd"/>
-            <w:proofErr w:type="gramEnd"/>
             <w:r>
               <w:rPr>
                 <w:rFonts w:ascii="Arial" w:hAnsi="Arial" w:cs="Arial"/>
@@ -21840,23 +21585,13 @@
                 <w:szCs w:val="20"/>
               </w:rPr>
             </w:pPr>
-            <w:proofErr w:type="gramStart"/>
-            <w:r>
-              <w:rPr>
-                <w:rFonts w:ascii="Arial" w:hAnsi="Arial" w:cs="Arial"/>
-                <w:sz w:val="20"/>
-                <w:szCs w:val="20"/>
-              </w:rPr>
-              <w:t>3 digit</w:t>
-            </w:r>
-            <w:proofErr w:type="gramEnd"/>
-            <w:r>
-              <w:rPr>
-                <w:rFonts w:ascii="Arial" w:hAnsi="Arial" w:cs="Arial"/>
-                <w:sz w:val="20"/>
-                <w:szCs w:val="20"/>
-              </w:rPr>
-              <w:t xml:space="preserve"> station identifier</w:t>
+            <w:r>
+              <w:rPr>
+                <w:rFonts w:ascii="Arial" w:hAnsi="Arial" w:cs="Arial"/>
+                <w:sz w:val="20"/>
+                <w:szCs w:val="20"/>
+              </w:rPr>
+              <w:t>3 digit station identifier</w:t>
             </w:r>
           </w:p>
         </w:tc>
@@ -22226,138 +21961,6 @@
           <w:p>
             <w:pPr>
               <w:cnfStyle w:val="000000100000" w:firstRow="0" w:lastRow="0" w:firstColumn="0" w:lastColumn="0" w:oddVBand="0" w:evenVBand="0" w:oddHBand="1" w:evenHBand="0" w:firstRowFirstColumn="0" w:firstRowLastColumn="0" w:lastRowFirstColumn="0" w:lastRowLastColumn="0"/>
-              <w:rPr>
-                <w:rFonts w:ascii="Arial" w:hAnsi="Arial" w:cs="Arial"/>
-                <w:sz w:val="20"/>
-                <w:szCs w:val="20"/>
-              </w:rPr>
-            </w:pPr>
-            <w:del w:id="320" w:author="Nguyen, Trinh@Wildlife" w:date="2022-01-20T12:38:00Z">
-              <w:r>
-                <w:rPr>
-                  <w:rFonts w:ascii="Arial" w:hAnsi="Arial" w:cs="Arial"/>
-                  <w:sz w:val="20"/>
-                  <w:szCs w:val="20"/>
-                </w:rPr>
-                <w:delText>MM/DD/YYYY</w:delText>
-              </w:r>
-            </w:del>
-            <w:ins w:id="321" w:author="Nguyen, Trinh@Wildlife" w:date="2022-01-20T12:38:00Z">
-              <w:r>
-                <w:rPr>
-                  <w:rFonts w:ascii="Arial" w:hAnsi="Arial" w:cs="Arial"/>
-                  <w:sz w:val="20"/>
-                  <w:szCs w:val="20"/>
-                </w:rPr>
-                <w:t>YYYY/MM/DD</w:t>
-              </w:r>
-            </w:ins>
-          </w:p>
-        </w:tc>
-        <w:tc>
-          <w:tcPr>
-            <w:tcW w:w="1170" w:type="dxa"/>
-            <w:tcBorders>
-              <w:top w:val="single" w:sz="4" w:space="0" w:color="auto"/>
-              <w:left w:val="single" w:sz="4" w:space="0" w:color="auto"/>
-              <w:bottom w:val="single" w:sz="4" w:space="0" w:color="auto"/>
-              <w:right w:val="single" w:sz="4" w:space="0" w:color="auto"/>
-            </w:tcBorders>
-          </w:tcPr>
-          <w:p>
-            <w:pPr>
-              <w:cnfStyle w:val="000000100000" w:firstRow="0" w:lastRow="0" w:firstColumn="0" w:lastColumn="0" w:oddVBand="0" w:evenVBand="0" w:oddHBand="1" w:evenHBand="0" w:firstRowFirstColumn="0" w:firstRowLastColumn="0" w:lastRowFirstColumn="0" w:lastRowLastColumn="0"/>
-              <w:rPr>
-                <w:rFonts w:ascii="Arial" w:hAnsi="Arial" w:cs="Arial"/>
-                <w:sz w:val="20"/>
-                <w:szCs w:val="20"/>
-              </w:rPr>
-            </w:pPr>
-            <w:r>
-              <w:rPr>
-                <w:rFonts w:ascii="Arial" w:hAnsi="Arial" w:cs="Arial"/>
-                <w:sz w:val="20"/>
-                <w:szCs w:val="20"/>
-              </w:rPr>
-              <w:t>NA</w:t>
-            </w:r>
-          </w:p>
-        </w:tc>
-      </w:tr>
-      <w:tr>
-        <w:tc>
-          <w:tcPr>
-            <w:cnfStyle w:val="001000000000" w:firstRow="0" w:lastRow="0" w:firstColumn="1" w:lastColumn="0" w:oddVBand="0" w:evenVBand="0" w:oddHBand="0" w:evenHBand="0" w:firstRowFirstColumn="0" w:firstRowLastColumn="0" w:lastRowFirstColumn="0" w:lastRowLastColumn="0"/>
-            <w:tcW w:w="1828" w:type="dxa"/>
-            <w:tcBorders>
-              <w:top w:val="single" w:sz="4" w:space="0" w:color="auto"/>
-              <w:left w:val="single" w:sz="4" w:space="0" w:color="auto"/>
-              <w:bottom w:val="single" w:sz="4" w:space="0" w:color="auto"/>
-              <w:right w:val="single" w:sz="4" w:space="0" w:color="auto"/>
-            </w:tcBorders>
-          </w:tcPr>
-          <w:p>
-            <w:pPr>
-              <w:rPr>
-                <w:rFonts w:ascii="Arial" w:hAnsi="Arial" w:cs="Arial"/>
-                <w:b w:val="0"/>
-                <w:sz w:val="20"/>
-                <w:szCs w:val="20"/>
-              </w:rPr>
-            </w:pPr>
-            <w:r>
-              <w:rPr>
-                <w:rFonts w:ascii="Arial" w:hAnsi="Arial" w:cs="Arial"/>
-                <w:b w:val="0"/>
-                <w:sz w:val="20"/>
-                <w:szCs w:val="20"/>
-              </w:rPr>
-              <w:t>Datetime</w:t>
-            </w:r>
-          </w:p>
-        </w:tc>
-        <w:tc>
-          <w:tcPr>
-            <w:tcW w:w="5079" w:type="dxa"/>
-            <w:tcBorders>
-              <w:top w:val="single" w:sz="4" w:space="0" w:color="auto"/>
-              <w:left w:val="single" w:sz="4" w:space="0" w:color="auto"/>
-              <w:bottom w:val="single" w:sz="4" w:space="0" w:color="auto"/>
-              <w:right w:val="single" w:sz="4" w:space="0" w:color="auto"/>
-            </w:tcBorders>
-          </w:tcPr>
-          <w:p>
-            <w:pPr>
-              <w:cnfStyle w:val="000000000000" w:firstRow="0" w:lastRow="0" w:firstColumn="0" w:lastColumn="0" w:oddVBand="0" w:evenVBand="0" w:oddHBand="0" w:evenHBand="0" w:firstRowFirstColumn="0" w:firstRowLastColumn="0" w:lastRowFirstColumn="0" w:lastRowLastColumn="0"/>
-              <w:rPr>
-                <w:rFonts w:ascii="Arial" w:hAnsi="Arial" w:cs="Arial"/>
-                <w:sz w:val="20"/>
-                <w:szCs w:val="20"/>
-              </w:rPr>
-            </w:pPr>
-            <w:r>
-              <w:rPr>
-                <w:rFonts w:ascii="Arial" w:hAnsi="Arial" w:cs="Arial"/>
-                <w:sz w:val="20"/>
-                <w:szCs w:val="20"/>
-              </w:rPr>
-              <w:t>Date and time when sampling occurred</w:t>
-            </w:r>
-          </w:p>
-        </w:tc>
-        <w:tc>
-          <w:tcPr>
-            <w:tcW w:w="2610" w:type="dxa"/>
-            <w:tcBorders>
-              <w:top w:val="single" w:sz="4" w:space="0" w:color="auto"/>
-              <w:left w:val="single" w:sz="4" w:space="0" w:color="auto"/>
-              <w:bottom w:val="single" w:sz="4" w:space="0" w:color="auto"/>
-              <w:right w:val="single" w:sz="4" w:space="0" w:color="auto"/>
-            </w:tcBorders>
-          </w:tcPr>
-          <w:p>
-            <w:pPr>
-              <w:cnfStyle w:val="000000000000" w:firstRow="0" w:lastRow="0" w:firstColumn="0" w:lastColumn="0" w:oddVBand="0" w:evenVBand="0" w:oddHBand="0" w:evenHBand="0" w:firstRowFirstColumn="0" w:firstRowLastColumn="0" w:lastRowFirstColumn="0" w:lastRowLastColumn="0"/>
               <w:rPr>
                 <w:rFonts w:ascii="Arial" w:hAnsi="Arial" w:cs="Arial"/>
                 <w:sz w:val="20"/>
@@ -22384,6 +21987,138 @@
                 <w:t>YYYY/MM/DD</w:t>
               </w:r>
             </w:ins>
+          </w:p>
+        </w:tc>
+        <w:tc>
+          <w:tcPr>
+            <w:tcW w:w="1170" w:type="dxa"/>
+            <w:tcBorders>
+              <w:top w:val="single" w:sz="4" w:space="0" w:color="auto"/>
+              <w:left w:val="single" w:sz="4" w:space="0" w:color="auto"/>
+              <w:bottom w:val="single" w:sz="4" w:space="0" w:color="auto"/>
+              <w:right w:val="single" w:sz="4" w:space="0" w:color="auto"/>
+            </w:tcBorders>
+          </w:tcPr>
+          <w:p>
+            <w:pPr>
+              <w:cnfStyle w:val="000000100000" w:firstRow="0" w:lastRow="0" w:firstColumn="0" w:lastColumn="0" w:oddVBand="0" w:evenVBand="0" w:oddHBand="1" w:evenHBand="0" w:firstRowFirstColumn="0" w:firstRowLastColumn="0" w:lastRowFirstColumn="0" w:lastRowLastColumn="0"/>
+              <w:rPr>
+                <w:rFonts w:ascii="Arial" w:hAnsi="Arial" w:cs="Arial"/>
+                <w:sz w:val="20"/>
+                <w:szCs w:val="20"/>
+              </w:rPr>
+            </w:pPr>
+            <w:r>
+              <w:rPr>
+                <w:rFonts w:ascii="Arial" w:hAnsi="Arial" w:cs="Arial"/>
+                <w:sz w:val="20"/>
+                <w:szCs w:val="20"/>
+              </w:rPr>
+              <w:t>NA</w:t>
+            </w:r>
+          </w:p>
+        </w:tc>
+      </w:tr>
+      <w:tr>
+        <w:tc>
+          <w:tcPr>
+            <w:cnfStyle w:val="001000000000" w:firstRow="0" w:lastRow="0" w:firstColumn="1" w:lastColumn="0" w:oddVBand="0" w:evenVBand="0" w:oddHBand="0" w:evenHBand="0" w:firstRowFirstColumn="0" w:firstRowLastColumn="0" w:lastRowFirstColumn="0" w:lastRowLastColumn="0"/>
+            <w:tcW w:w="1828" w:type="dxa"/>
+            <w:tcBorders>
+              <w:top w:val="single" w:sz="4" w:space="0" w:color="auto"/>
+              <w:left w:val="single" w:sz="4" w:space="0" w:color="auto"/>
+              <w:bottom w:val="single" w:sz="4" w:space="0" w:color="auto"/>
+              <w:right w:val="single" w:sz="4" w:space="0" w:color="auto"/>
+            </w:tcBorders>
+          </w:tcPr>
+          <w:p>
+            <w:pPr>
+              <w:rPr>
+                <w:rFonts w:ascii="Arial" w:hAnsi="Arial" w:cs="Arial"/>
+                <w:b w:val="0"/>
+                <w:sz w:val="20"/>
+                <w:szCs w:val="20"/>
+              </w:rPr>
+            </w:pPr>
+            <w:r>
+              <w:rPr>
+                <w:rFonts w:ascii="Arial" w:hAnsi="Arial" w:cs="Arial"/>
+                <w:b w:val="0"/>
+                <w:sz w:val="20"/>
+                <w:szCs w:val="20"/>
+              </w:rPr>
+              <w:t>Datetime</w:t>
+            </w:r>
+          </w:p>
+        </w:tc>
+        <w:tc>
+          <w:tcPr>
+            <w:tcW w:w="5079" w:type="dxa"/>
+            <w:tcBorders>
+              <w:top w:val="single" w:sz="4" w:space="0" w:color="auto"/>
+              <w:left w:val="single" w:sz="4" w:space="0" w:color="auto"/>
+              <w:bottom w:val="single" w:sz="4" w:space="0" w:color="auto"/>
+              <w:right w:val="single" w:sz="4" w:space="0" w:color="auto"/>
+            </w:tcBorders>
+          </w:tcPr>
+          <w:p>
+            <w:pPr>
+              <w:cnfStyle w:val="000000000000" w:firstRow="0" w:lastRow="0" w:firstColumn="0" w:lastColumn="0" w:oddVBand="0" w:evenVBand="0" w:oddHBand="0" w:evenHBand="0" w:firstRowFirstColumn="0" w:firstRowLastColumn="0" w:lastRowFirstColumn="0" w:lastRowLastColumn="0"/>
+              <w:rPr>
+                <w:rFonts w:ascii="Arial" w:hAnsi="Arial" w:cs="Arial"/>
+                <w:sz w:val="20"/>
+                <w:szCs w:val="20"/>
+              </w:rPr>
+            </w:pPr>
+            <w:r>
+              <w:rPr>
+                <w:rFonts w:ascii="Arial" w:hAnsi="Arial" w:cs="Arial"/>
+                <w:sz w:val="20"/>
+                <w:szCs w:val="20"/>
+              </w:rPr>
+              <w:t>Date and time when sampling occurred</w:t>
+            </w:r>
+          </w:p>
+        </w:tc>
+        <w:tc>
+          <w:tcPr>
+            <w:tcW w:w="2610" w:type="dxa"/>
+            <w:tcBorders>
+              <w:top w:val="single" w:sz="4" w:space="0" w:color="auto"/>
+              <w:left w:val="single" w:sz="4" w:space="0" w:color="auto"/>
+              <w:bottom w:val="single" w:sz="4" w:space="0" w:color="auto"/>
+              <w:right w:val="single" w:sz="4" w:space="0" w:color="auto"/>
+            </w:tcBorders>
+          </w:tcPr>
+          <w:p>
+            <w:pPr>
+              <w:cnfStyle w:val="000000000000" w:firstRow="0" w:lastRow="0" w:firstColumn="0" w:lastColumn="0" w:oddVBand="0" w:evenVBand="0" w:oddHBand="0" w:evenHBand="0" w:firstRowFirstColumn="0" w:firstRowLastColumn="0" w:lastRowFirstColumn="0" w:lastRowLastColumn="0"/>
+              <w:rPr>
+                <w:rFonts w:ascii="Arial" w:hAnsi="Arial" w:cs="Arial"/>
+                <w:sz w:val="20"/>
+                <w:szCs w:val="20"/>
+              </w:rPr>
+            </w:pPr>
+            <w:del w:id="324" w:author="Nguyen, Trinh@Wildlife" w:date="2022-01-20T12:38:00Z">
+              <w:r>
+                <w:rPr>
+                  <w:rFonts w:ascii="Arial" w:hAnsi="Arial" w:cs="Arial"/>
+                  <w:sz w:val="20"/>
+                  <w:szCs w:val="20"/>
+                </w:rPr>
+                <w:delText>MM/DD/YYYY</w:delText>
+              </w:r>
+            </w:del>
+            <w:ins w:id="325" w:author="Nguyen, Trinh@Wildlife" w:date="2022-01-20T12:38:00Z">
+              <w:r>
+                <w:rPr>
+                  <w:rFonts w:ascii="Arial" w:hAnsi="Arial" w:cs="Arial"/>
+                  <w:sz w:val="20"/>
+                  <w:szCs w:val="20"/>
+                </w:rPr>
+                <w:t>YYYY/MM/DD</w:t>
+              </w:r>
+            </w:ins>
             <w:r>
               <w:rPr>
                 <w:rFonts w:ascii="Arial" w:hAnsi="Arial" w:cs="Arial"/>
@@ -22408,7 +22143,6 @@
               </w:rPr>
               <w:t>:</w:t>
             </w:r>
-            <w:proofErr w:type="gramStart"/>
             <w:r>
               <w:rPr>
                 <w:rFonts w:ascii="Arial" w:hAnsi="Arial" w:cs="Arial"/>
@@ -22433,7 +22167,6 @@
               </w:rPr>
               <w:t>S</w:t>
             </w:r>
-            <w:proofErr w:type="gramEnd"/>
           </w:p>
         </w:tc>
         <w:tc>
@@ -24363,7 +24096,7 @@
               </w:rPr>
               <w:t>Number of individuals caught, unique to each data entry</w:t>
             </w:r>
-            <w:ins w:id="324" w:author="Nguyen, Trinh@Wildlife" w:date="2022-02-03T14:09:00Z">
+            <w:ins w:id="326" w:author="Nguyen, Trinh@Wildlife" w:date="2022-02-03T14:09:00Z">
               <w:r>
                 <w:rPr>
                   <w:rFonts w:ascii="Arial" w:hAnsi="Arial" w:cs="Arial"/>
@@ -24840,7 +24573,7 @@
 
 <file path=word/comments.xml><?xml version="1.0" encoding="utf-8"?>
 <w:comments xmlns:wpc="http://schemas.microsoft.com/office/word/2010/wordprocessingCanvas" xmlns:cx="http://schemas.microsoft.com/office/drawing/2014/chartex" xmlns:cx1="http://schemas.microsoft.com/office/drawing/2015/9/8/chartex" xmlns:cx2="http://schemas.microsoft.com/office/drawing/2015/10/21/chartex" xmlns:cx3="http://schemas.microsoft.com/office/drawing/2016/5/9/chartex" xmlns:cx4="http://schemas.microsoft.com/office/drawing/2016/5/10/chartex" xmlns:cx5="http://schemas.microsoft.com/office/drawing/2016/5/11/chartex" xmlns:cx6="http://schemas.microsoft.com/office/drawing/2016/5/12/chartex" xmlns:cx7="http://schemas.microsoft.com/office/drawing/2016/5/13/chartex" xmlns:cx8="http://schemas.microsoft.com/office/drawing/2016/5/14/chartex" xmlns:mc="http://schemas.openxmlformats.org/markup-compatibility/2006" xmlns:aink="http://schemas.microsoft.com/office/drawing/2016/ink" xmlns:am3d="http://schemas.microsoft.com/office/drawing/2017/model3d" xmlns:o="urn:schemas-microsoft-com:office:office" xmlns:r="http://schemas.openxmlformats.org/officeDocument/2006/relationships" xmlns:m="http://schemas.openxmlformats.org/officeDocument/2006/math" xmlns:v="urn:schemas-microsoft-com:vml" xmlns:wp14="http://schemas.microsoft.com/office/word/2010/wordprocessingDrawing" xmlns:wp="http://schemas.openxmlformats.org/drawingml/2006/wordprocessingDrawing" xmlns:w10="urn:schemas-microsoft-com:office:word" xmlns:w="http://schemas.openxmlformats.org/wordprocessingml/2006/main" xmlns:w14="http://schemas.microsoft.com/office/word/2010/wordml" xmlns:w15="http://schemas.microsoft.com/office/word/2012/wordml" xmlns:w16cex="http://schemas.microsoft.com/office/word/2018/wordml/cex" xmlns:w16cid="http://schemas.microsoft.com/office/word/2016/wordml/cid" xmlns:w16="http://schemas.microsoft.com/office/word/2018/wordml" xmlns:w16sdtdh="http://schemas.microsoft.com/office/word/2020/wordml/sdtdatahash" xmlns:w16se="http://schemas.microsoft.com/office/word/2015/wordml/symex" xmlns:wpg="http://schemas.microsoft.com/office/word/2010/wordprocessingGroup" xmlns:wpi="http://schemas.microsoft.com/office/word/2010/wordprocessingInk" xmlns:wne="http://schemas.microsoft.com/office/word/2006/wordml" xmlns:wps="http://schemas.microsoft.com/office/word/2010/wordprocessingShape" mc:Ignorable="w14 w15 w16se w16cid w16 w16cex w16sdtdh wp14">
-  <w:comment w:id="39" w:author="Nguyen, Trinh@Wildlife" w:date="2022-02-01T08:59:00Z" w:initials="NT">
+  <w:comment w:id="40" w:author="Nguyen, Trinh@Wildlife" w:date="2022-02-01T08:59:00Z" w:initials="NT">
     <w:p>
       <w:pPr>
         <w:pStyle w:val="CommentText"/>
@@ -24853,22 +24586,6 @@
       </w:r>
       <w:r>
         <w:t>Is this the only caveated species here?</w:t>
-      </w:r>
-    </w:p>
-  </w:comment>
-  <w:comment w:id="84" w:author="Nguyen, Trinh@Wildlife" w:date="2022-02-01T09:00:00Z" w:initials="NT">
-    <w:p>
-      <w:pPr>
-        <w:pStyle w:val="CommentText"/>
-      </w:pPr>
-      <w:r>
-        <w:rPr>
-          <w:rStyle w:val="CommentReference"/>
-        </w:rPr>
-        <w:annotationRef/>
-      </w:r>
-      <w:r>
-        <w:t>I know you said 2018 you are not sure but are you comfortable with this blanket statement?</w:t>
       </w:r>
     </w:p>
   </w:comment>
@@ -24884,11 +24601,11 @@
         <w:annotationRef/>
       </w:r>
       <w:r>
-        <w:t>Do we have an explicit answer for how we determine if a sensor is no longer functioning correctly and needs to be replaced? How often does this occur?</w:t>
+        <w:t>I know you said 2018 you are not sure but are you comfortable with this blanket statement?</w:t>
       </w:r>
     </w:p>
   </w:comment>
-  <w:comment w:id="86" w:author="Nguyen, Trinh@Wildlife" w:date="2022-02-01T10:23:00Z" w:initials="NT">
+  <w:comment w:id="86" w:author="Nguyen, Trinh@Wildlife" w:date="2022-02-01T09:00:00Z" w:initials="NT">
     <w:p>
       <w:pPr>
         <w:pStyle w:val="CommentText"/>
@@ -24900,11 +24617,11 @@
         <w:annotationRef/>
       </w:r>
       <w:r>
-        <w:t>Professional judgement; visual and haptic check of the gear, if it is rotating freely</w:t>
+        <w:t>Do we have an explicit answer for how we determine if a sensor is no longer functioning correctly and needs to be replaced? How often does this occur?</w:t>
       </w:r>
     </w:p>
   </w:comment>
-  <w:comment w:id="230" w:author="Nguyen, Trinh@Wildlife" w:date="2022-01-20T12:11:00Z" w:initials="NT">
+  <w:comment w:id="87" w:author="Nguyen, Trinh@Wildlife" w:date="2022-02-01T10:23:00Z" w:initials="NT">
     <w:p>
       <w:pPr>
         <w:pStyle w:val="CommentText"/>
@@ -24916,11 +24633,27 @@
         <w:annotationRef/>
       </w:r>
       <w:r>
-        <w:t>Are the "fish specialist" and the "larval fish specialist" the same people?</w:t>
+        <w:t>Professional judgement; visual and haptic check of the gear, if it is rotating freely</w:t>
       </w:r>
     </w:p>
   </w:comment>
-  <w:comment w:id="247" w:author="Nguyen, Trinh@Wildlife" w:date="2022-02-01T09:02:00Z" w:initials="NT">
+  <w:comment w:id="231" w:author="Nguyen, Trinh@Wildlife" w:date="2022-01-20T12:11:00Z" w:initials="NT">
+    <w:p>
+      <w:pPr>
+        <w:pStyle w:val="CommentText"/>
+      </w:pPr>
+      <w:r>
+        <w:rPr>
+          <w:rStyle w:val="CommentReference"/>
+        </w:rPr>
+        <w:annotationRef/>
+      </w:r>
+      <w:r>
+        <w:t>Are the "fish specialist" and the "larval fish specialist" the same people?</w:t>
+      </w:r>
+    </w:p>
+  </w:comment>
+  <w:comment w:id="248" w:author="Nguyen, Trinh@Wildlife" w:date="2022-02-01T09:02:00Z" w:initials="NT">
     <w:p>
       <w:pPr>
         <w:pStyle w:val="CommentText"/>

</xml_diff>